<commit_message>
supplement document about generate algorithm
</commit_message>
<xml_diff>
--- a/document.docx
+++ b/document.docx
@@ -31,25 +31,21 @@
       <w:r>
         <w:t>N</w:t>
       </w:r>
-      <w:proofErr w:type="gramStart"/>
       <w:r>
         <w:rPr>
           <w:rFonts w:hint="eastAsia"/>
         </w:rPr>
         <w:t>个</w:t>
       </w:r>
-      <w:proofErr w:type="gramEnd"/>
       <w:r>
         <w:t>asset，选择其中K</w:t>
       </w:r>
-      <w:proofErr w:type="gramStart"/>
       <w:r>
         <w:rPr>
           <w:rFonts w:hint="eastAsia"/>
         </w:rPr>
         <w:t>个</w:t>
       </w:r>
-      <w:proofErr w:type="gramEnd"/>
       <w:r>
         <w:t>组成一组投资</w:t>
       </w:r>
@@ -62,14 +58,12 @@
       <w:r>
         <w:t>，K</w:t>
       </w:r>
-      <w:proofErr w:type="gramStart"/>
       <w:r>
         <w:rPr>
           <w:rFonts w:hint="eastAsia"/>
         </w:rPr>
         <w:t>个</w:t>
       </w:r>
-      <w:proofErr w:type="gramEnd"/>
       <w:r>
         <w:t>asset中，每</w:t>
       </w:r>
@@ -100,14 +94,12 @@
       <w:r>
         <w:t>K</w:t>
       </w:r>
-      <w:proofErr w:type="gramStart"/>
       <w:r>
         <w:rPr>
           <w:rFonts w:hint="eastAsia"/>
         </w:rPr>
         <w:t>个</w:t>
       </w:r>
-      <w:proofErr w:type="gramEnd"/>
       <w:r>
         <w:t>asset的总投资比例为1，</w:t>
       </w:r>
@@ -142,14 +134,12 @@
         </w:rPr>
         <w:t>基数约束：每种组合最多选择K</w:t>
       </w:r>
-      <w:proofErr w:type="gramStart"/>
       <w:r>
         <w:rPr>
           <w:rFonts w:hint="eastAsia"/>
         </w:rPr>
         <w:t>个</w:t>
       </w:r>
-      <w:proofErr w:type="gramEnd"/>
       <w:r>
         <w:rPr>
           <w:rFonts w:hint="eastAsia"/>
@@ -172,14 +162,12 @@
         </w:rPr>
         <w:t>上下限约束：在被选择的K</w:t>
       </w:r>
-      <w:proofErr w:type="gramStart"/>
       <w:r>
         <w:rPr>
           <w:rFonts w:hint="eastAsia"/>
         </w:rPr>
         <w:t>个</w:t>
       </w:r>
-      <w:proofErr w:type="gramEnd"/>
       <w:r>
         <w:rPr>
           <w:rFonts w:hint="eastAsia"/>
@@ -291,14 +279,12 @@
         </w:rPr>
         <w:t>类约束：N</w:t>
       </w:r>
-      <w:proofErr w:type="gramStart"/>
       <w:r>
         <w:rPr>
           <w:rFonts w:hint="eastAsia"/>
         </w:rPr>
         <w:t>个</w:t>
       </w:r>
-      <w:proofErr w:type="gramEnd"/>
       <w:r>
         <w:rPr>
           <w:rFonts w:hint="eastAsia"/>
@@ -318,21 +304,7 @@
         <w:rPr>
           <w:rFonts w:hint="eastAsia"/>
         </w:rPr>
-        <w:t>假设这N</w:t>
-      </w:r>
-      <w:proofErr w:type="gramStart"/>
-      <w:r>
-        <w:rPr>
-          <w:rFonts w:hint="eastAsia"/>
-        </w:rPr>
-        <w:t>个</w:t>
-      </w:r>
-      <w:proofErr w:type="gramEnd"/>
-      <w:r>
-        <w:rPr>
-          <w:rFonts w:hint="eastAsia"/>
-        </w:rPr>
-        <w:t>asset一共有M种类型，则要求这M种类型中，每一种都满足至少一个属于该类的a</w:t>
+        <w:t>假设这N个asset一共有M种类型，则要求这M种类型中，每一种都满足至少一个属于该类的a</w:t>
       </w:r>
       <w:r>
         <w:t>sset</w:t>
@@ -353,19 +325,11 @@
         </w:numPr>
         <w:ind w:firstLineChars="0"/>
       </w:pPr>
-      <w:proofErr w:type="gramStart"/>
-      <w:r>
-        <w:rPr>
-          <w:rFonts w:hint="eastAsia"/>
-        </w:rPr>
-        <w:t>类限约束</w:t>
-      </w:r>
-      <w:proofErr w:type="gramEnd"/>
-      <w:r>
-        <w:rPr>
-          <w:rFonts w:hint="eastAsia"/>
-        </w:rPr>
-        <w:t>：每一种类的总投资比例</w:t>
+      <w:r>
+        <w:rPr>
+          <w:rFonts w:hint="eastAsia"/>
+        </w:rPr>
+        <w:t>类限约束：每一种类的总投资比例</w:t>
       </w:r>
       <w:r>
         <w:rPr>
@@ -743,11 +707,9 @@
         </w:rPr>
         <w:t>对P</w:t>
       </w:r>
-      <w:proofErr w:type="gramStart"/>
       <w:r>
         <w:t>’</w:t>
       </w:r>
-      <w:proofErr w:type="gramEnd"/>
       <w:r>
         <w:rPr>
           <w:rFonts w:hint="eastAsia"/>
@@ -770,22 +732,18 @@
         </w:rPr>
         <w:t>如果P</w:t>
       </w:r>
-      <w:proofErr w:type="gramStart"/>
       <w:r>
         <w:t>’</w:t>
       </w:r>
-      <w:proofErr w:type="gramEnd"/>
       <w:r>
         <w:rPr>
           <w:rFonts w:hint="eastAsia"/>
         </w:rPr>
         <w:t>优于Pi则用P</w:t>
       </w:r>
-      <w:proofErr w:type="gramStart"/>
       <w:r>
         <w:t>’</w:t>
       </w:r>
-      <w:proofErr w:type="gramEnd"/>
       <w:r>
         <w:rPr>
           <w:rFonts w:hint="eastAsia"/>
@@ -808,11 +766,9 @@
         </w:rPr>
         <w:t>否则如果Pi优于P</w:t>
       </w:r>
-      <w:proofErr w:type="gramStart"/>
       <w:r>
         <w:t>’</w:t>
       </w:r>
-      <w:proofErr w:type="gramEnd"/>
       <w:r>
         <w:rPr>
           <w:rFonts w:hint="eastAsia"/>
@@ -844,11 +800,9 @@
         </w:rPr>
         <w:t>将P</w:t>
       </w:r>
-      <w:proofErr w:type="gramStart"/>
       <w:r>
         <w:t>’</w:t>
       </w:r>
-      <w:proofErr w:type="gramEnd"/>
       <w:r>
         <w:rPr>
           <w:rFonts w:hint="eastAsia"/>
@@ -920,42 +874,29 @@
         <w:rPr>
           <w:rFonts w:hint="eastAsia"/>
         </w:rPr>
-        <w:t>的大小</w:t>
-      </w:r>
-      <w:proofErr w:type="spellStart"/>
-      <w:r>
-        <w:rPr>
-          <w:rFonts w:hint="eastAsia"/>
-        </w:rPr>
-        <w:t>A_</w:t>
+        <w:t>的大小A_</w:t>
+      </w:r>
+      <w:r>
+        <w:t xml:space="preserve">max </w:t>
+      </w:r>
+      <w:r>
+        <w:rPr>
+          <w:rFonts w:hint="eastAsia"/>
+        </w:rPr>
+        <w:t>与</w:t>
+      </w:r>
+      <w:r>
+        <w:t>D</w:t>
+      </w:r>
+      <w:r>
+        <w:rPr>
+          <w:rFonts w:hint="eastAsia"/>
+        </w:rPr>
+        <w:t>_</w:t>
       </w:r>
       <w:r>
         <w:t>max</w:t>
       </w:r>
-      <w:proofErr w:type="spellEnd"/>
-      <w:r>
-        <w:t xml:space="preserve"> </w:t>
-      </w:r>
-      <w:r>
-        <w:rPr>
-          <w:rFonts w:hint="eastAsia"/>
-        </w:rPr>
-        <w:t>与</w:t>
-      </w:r>
-      <w:proofErr w:type="spellStart"/>
-      <w:r>
-        <w:t>D</w:t>
-      </w:r>
-      <w:r>
-        <w:rPr>
-          <w:rFonts w:hint="eastAsia"/>
-        </w:rPr>
-        <w:t>_</w:t>
-      </w:r>
-      <w:r>
-        <w:t>max</w:t>
-      </w:r>
-      <w:proofErr w:type="spellEnd"/>
       <w:r>
         <w:rPr>
           <w:rFonts w:hint="eastAsia"/>
@@ -1020,21 +961,7 @@
         <w:rPr>
           <w:rFonts w:hint="eastAsia"/>
         </w:rPr>
-        <w:t>利用P中的非支配</w:t>
-      </w:r>
-      <w:proofErr w:type="gramStart"/>
-      <w:r>
-        <w:rPr>
-          <w:rFonts w:hint="eastAsia"/>
-        </w:rPr>
-        <w:t>解维护</w:t>
-      </w:r>
-      <w:proofErr w:type="gramEnd"/>
-      <w:r>
-        <w:rPr>
-          <w:rFonts w:hint="eastAsia"/>
-        </w:rPr>
-        <w:t>A集</w:t>
+        <w:t>利用P中的非支配解维护A集</w:t>
       </w:r>
     </w:p>
     <w:p>
@@ -1050,33 +977,11 @@
         <w:rPr>
           <w:rFonts w:hint="eastAsia"/>
         </w:rPr>
-        <w:t>使A</w:t>
-      </w:r>
-      <w:proofErr w:type="gramStart"/>
-      <w:r>
-        <w:rPr>
-          <w:rFonts w:hint="eastAsia"/>
-        </w:rPr>
-        <w:t>集大小</w:t>
-      </w:r>
-      <w:proofErr w:type="gramEnd"/>
-      <w:r>
-        <w:rPr>
-          <w:rFonts w:hint="eastAsia"/>
-        </w:rPr>
-        <w:t>维护在</w:t>
-      </w:r>
-      <w:proofErr w:type="spellStart"/>
-      <w:r>
-        <w:rPr>
-          <w:rFonts w:hint="eastAsia"/>
-        </w:rPr>
-        <w:t>A_</w:t>
+        <w:t>使A集大小维护在A_</w:t>
       </w:r>
       <w:r>
         <w:t>max</w:t>
       </w:r>
-      <w:proofErr w:type="spellEnd"/>
       <w:r>
         <w:rPr>
           <w:rFonts w:hint="eastAsia"/>
@@ -1097,46 +1002,16 @@
         <w:rPr>
           <w:rFonts w:hint="eastAsia"/>
         </w:rPr>
-        <w:t>利用P中前</w:t>
-      </w:r>
-      <w:proofErr w:type="spellStart"/>
-      <w:r>
-        <w:rPr>
-          <w:rFonts w:hint="eastAsia"/>
-        </w:rPr>
-        <w:t>D_</w:t>
+        <w:t>利用P中前D_</w:t>
       </w:r>
       <w:r>
         <w:t>max</w:t>
       </w:r>
-      <w:proofErr w:type="spellEnd"/>
-      <w:proofErr w:type="gramStart"/>
-      <w:r>
-        <w:rPr>
-          <w:rFonts w:hint="eastAsia"/>
-        </w:rPr>
-        <w:t>个</w:t>
-      </w:r>
-      <w:proofErr w:type="gramEnd"/>
-      <w:r>
-        <w:rPr>
-          <w:rFonts w:hint="eastAsia"/>
-        </w:rPr>
-        <w:t>拥挤度最小的</w:t>
-      </w:r>
-      <w:proofErr w:type="gramStart"/>
-      <w:r>
-        <w:rPr>
-          <w:rFonts w:hint="eastAsia"/>
-        </w:rPr>
-        <w:t>解维护</w:t>
-      </w:r>
-      <w:proofErr w:type="gramEnd"/>
-      <w:r>
-        <w:rPr>
-          <w:rFonts w:hint="eastAsia"/>
-        </w:rPr>
-        <w:t>D</w:t>
+      <w:r>
+        <w:rPr>
+          <w:rFonts w:hint="eastAsia"/>
+        </w:rPr>
+        <w:t>个拥挤度最小的解维护D</w:t>
       </w:r>
     </w:p>
     <w:p>
@@ -1152,21 +1027,7 @@
         <w:rPr>
           <w:rFonts w:hint="eastAsia"/>
         </w:rPr>
-        <w:t>利用A</w:t>
-      </w:r>
-      <w:proofErr w:type="gramStart"/>
-      <w:r>
-        <w:rPr>
-          <w:rFonts w:hint="eastAsia"/>
-        </w:rPr>
-        <w:t>集计算</w:t>
-      </w:r>
-      <w:proofErr w:type="gramEnd"/>
-      <w:r>
-        <w:rPr>
-          <w:rFonts w:hint="eastAsia"/>
-        </w:rPr>
-        <w:t>每个asset的浓度值</w:t>
+        <w:t>利用A集计算每个asset的浓度值</w:t>
       </w:r>
     </w:p>
     <w:p>
@@ -1182,16 +1043,8 @@
         <w:rPr>
           <w:rFonts w:hint="eastAsia"/>
         </w:rPr>
-        <w:t>对于P中的每个个体pi（</w:t>
-      </w:r>
-      <w:proofErr w:type="spellStart"/>
-      <w:r>
-        <w:rPr>
-          <w:rFonts w:hint="eastAsia"/>
-        </w:rPr>
-        <w:t>i</w:t>
-      </w:r>
-      <w:proofErr w:type="spellEnd"/>
+        <w:t>对于P中的每个个体pi（i</w:t>
+      </w:r>
       <w:r>
         <w:t xml:space="preserve"> </w:t>
       </w:r>
@@ -1263,11 +1116,9 @@
         </w:rPr>
         <w:t>如果p</w:t>
       </w:r>
-      <w:proofErr w:type="gramStart"/>
       <w:r>
         <w:t>’</w:t>
       </w:r>
-      <w:proofErr w:type="gramEnd"/>
       <w:r>
         <w:rPr>
           <w:rFonts w:hint="eastAsia"/>
@@ -1290,11 +1141,9 @@
         </w:rPr>
         <w:t>对p</w:t>
       </w:r>
-      <w:proofErr w:type="gramStart"/>
       <w:r>
         <w:t>’</w:t>
       </w:r>
-      <w:proofErr w:type="gramEnd"/>
       <w:r>
         <w:rPr>
           <w:rFonts w:hint="eastAsia"/>
@@ -1317,11 +1166,9 @@
         </w:rPr>
         <w:t>如果p</w:t>
       </w:r>
-      <w:proofErr w:type="gramStart"/>
       <w:r>
         <w:t>’</w:t>
       </w:r>
-      <w:proofErr w:type="gramEnd"/>
       <w:r>
         <w:rPr>
           <w:rFonts w:hint="eastAsia"/>
@@ -1337,11 +1184,9 @@
         </w:rPr>
         <w:t>则用p</w:t>
       </w:r>
-      <w:proofErr w:type="gramStart"/>
       <w:r>
         <w:t>’</w:t>
       </w:r>
-      <w:proofErr w:type="gramEnd"/>
       <w:r>
         <w:rPr>
           <w:rFonts w:hint="eastAsia"/>
@@ -1367,11 +1212,9 @@
         </w:rPr>
         <w:t>否则如果pi支配p</w:t>
       </w:r>
-      <w:proofErr w:type="gramStart"/>
       <w:r>
         <w:t>’</w:t>
       </w:r>
-      <w:proofErr w:type="gramEnd"/>
       <w:r>
         <w:rPr>
           <w:rFonts w:hint="eastAsia"/>
@@ -1397,11 +1240,9 @@
         </w:rPr>
         <w:t>否则将p</w:t>
       </w:r>
-      <w:proofErr w:type="gramStart"/>
       <w:r>
         <w:t>’</w:t>
       </w:r>
-      <w:proofErr w:type="gramEnd"/>
       <w:r>
         <w:rPr>
           <w:rFonts w:hint="eastAsia"/>
@@ -1435,38 +1276,16 @@
         <w:rPr>
           <w:rFonts w:hint="eastAsia"/>
         </w:rPr>
-        <w:t>，将P中的</w:t>
-      </w:r>
-      <w:proofErr w:type="gramStart"/>
-      <w:r>
-        <w:rPr>
-          <w:rFonts w:hint="eastAsia"/>
-        </w:rPr>
-        <w:t>解通过</w:t>
-      </w:r>
-      <w:proofErr w:type="gramEnd"/>
-      <w:r>
-        <w:rPr>
-          <w:rFonts w:hint="eastAsia"/>
-        </w:rPr>
-        <w:t>非支配性以及拥挤距离排序，留下前N</w:t>
+        <w:t>，将P中的解通过非支配性以及拥挤距离排序，留下前N</w:t>
       </w:r>
       <w:r>
         <w:t>P</w:t>
       </w:r>
-      <w:proofErr w:type="gramStart"/>
-      <w:r>
-        <w:rPr>
-          <w:rFonts w:hint="eastAsia"/>
-        </w:rPr>
-        <w:t>个</w:t>
-      </w:r>
-      <w:proofErr w:type="gramEnd"/>
-      <w:r>
-        <w:rPr>
-          <w:rFonts w:hint="eastAsia"/>
-        </w:rPr>
-        <w:t>个体</w:t>
+      <w:r>
+        <w:rPr>
+          <w:rFonts w:hint="eastAsia"/>
+        </w:rPr>
+        <w:t>个个体</w:t>
       </w:r>
     </w:p>
     <w:p>
@@ -1480,13 +1299,7 @@
         <w:t>输出：A集</w:t>
       </w:r>
     </w:p>
-    <w:p>
-      <w:pPr>
-        <w:rPr>
-          <w:rFonts w:hint="eastAsia"/>
-        </w:rPr>
-      </w:pPr>
-    </w:p>
+    <w:p/>
     <w:p>
       <w:r>
         <w:tab/>
@@ -1507,41 +1320,991 @@
         </w:rPr>
         <w:t>生成算法</w:t>
       </w:r>
+    </w:p>
+    <w:p>
+      <w:r>
+        <w:tab/>
+      </w:r>
+      <w:r>
+        <w:rPr>
+          <w:rFonts w:hint="eastAsia"/>
+        </w:rPr>
+        <w:t>输入：每个asset</w:t>
+      </w:r>
+      <w:r>
+        <w:rPr>
+          <w:rFonts w:hint="eastAsia"/>
+        </w:rPr>
+        <w:t>的浓度值以及p</w:t>
+      </w:r>
+      <w:r>
+        <w:t>`</w:t>
+      </w:r>
+      <m:oMath>
+        <m:r>
+          <m:rPr>
+            <m:sty m:val="p"/>
+          </m:rPr>
+          <w:rPr>
+            <w:rFonts w:ascii="Cambria Math" w:hAnsi="Cambria Math"/>
+          </w:rPr>
+          <m:t>∈</m:t>
+        </m:r>
+      </m:oMath>
+      <w:r>
+        <w:rPr>
+          <w:rFonts w:hint="eastAsia"/>
+        </w:rPr>
+        <w:t xml:space="preserve"> </w:t>
+      </w:r>
+      <w:r>
+        <w:t>P</w:t>
+      </w:r>
+    </w:p>
+    <w:p>
+      <w:pPr>
+        <w:pStyle w:val="a3"/>
+        <w:numPr>
+          <w:ilvl w:val="0"/>
+          <w:numId w:val="7"/>
+        </w:numPr>
+        <w:ind w:firstLineChars="0"/>
+      </w:pPr>
+      <w:r>
+        <w:rPr>
+          <w:rFonts w:hint="eastAsia"/>
+        </w:rPr>
+        <w:t>选择|</w:t>
+      </w:r>
+      <w:r>
+        <w:t>Z|</w:t>
+      </w:r>
+      <w:r>
+        <w:rPr>
+          <w:rFonts w:hint="eastAsia"/>
+        </w:rPr>
+        <w:t>个预分配asset后随机通过S</w:t>
+      </w:r>
+      <w:r>
+        <w:t>1-S4</w:t>
+      </w:r>
+      <w:r>
+        <w:rPr>
+          <w:rFonts w:hint="eastAsia"/>
+        </w:rPr>
+        <w:t>选择方案选择K</w:t>
+      </w:r>
+      <w:r>
+        <w:t>-|Z|</w:t>
+      </w:r>
+      <w:r>
+        <w:rPr>
+          <w:rFonts w:hint="eastAsia"/>
+        </w:rPr>
+        <w:t>个asset，并且使其满足类约束</w:t>
+      </w:r>
+    </w:p>
+    <w:p>
+      <w:pPr>
+        <w:pStyle w:val="a3"/>
+        <w:numPr>
+          <w:ilvl w:val="0"/>
+          <w:numId w:val="7"/>
+        </w:numPr>
+        <w:ind w:firstLineChars="0"/>
+      </w:pPr>
+      <w:r>
+        <w:rPr>
+          <w:rFonts w:hint="eastAsia"/>
+        </w:rPr>
+        <w:t>随机从{</w:t>
+      </w:r>
+      <w:r>
+        <w:t>P \ p`}</w:t>
+      </w:r>
+      <w:r>
+        <w:rPr>
+          <w:rFonts w:hint="eastAsia"/>
+        </w:rPr>
+        <w:t>中选择三个不同的解：p</w:t>
+      </w:r>
+      <w:r>
+        <w:t>1,p2,p3</w:t>
+      </w:r>
+    </w:p>
+    <w:p>
+      <w:pPr>
+        <w:pStyle w:val="a3"/>
+        <w:numPr>
+          <w:ilvl w:val="0"/>
+          <w:numId w:val="7"/>
+        </w:numPr>
+        <w:ind w:firstLineChars="0"/>
+      </w:pPr>
+      <w:r>
+        <w:rPr>
+          <w:rFonts w:hint="eastAsia"/>
+        </w:rPr>
+        <w:t>从K个asset中随机选择一个并让其下标复制给i，之后令j</w:t>
+      </w:r>
+      <w:r>
+        <w:t xml:space="preserve"> = </w:t>
+      </w:r>
+      <m:oMath>
+        <m:r>
+          <m:rPr>
+            <m:sty m:val="p"/>
+          </m:rPr>
+          <w:rPr>
+            <w:rFonts w:ascii="Cambria Math" w:hAnsi="Cambria Math"/>
+          </w:rPr>
+          <m:t>γ</m:t>
+        </m:r>
+      </m:oMath>
+      <w:r>
+        <w:rPr>
+          <w:rFonts w:hint="eastAsia"/>
+        </w:rPr>
+        <w:t xml:space="preserve"> </w:t>
+      </w:r>
+      <w:r>
+        <w:t>= I</w:t>
+      </w:r>
+    </w:p>
+    <w:p>
+      <w:pPr>
+        <w:pStyle w:val="a3"/>
+        <w:numPr>
+          <w:ilvl w:val="0"/>
+          <w:numId w:val="7"/>
+        </w:numPr>
+        <w:ind w:firstLineChars="0"/>
+      </w:pPr>
+      <w:r>
+        <w:rPr>
+          <w:rFonts w:hint="eastAsia"/>
+        </w:rPr>
+        <w:t>对于每一个选择的asset：</w:t>
+      </w:r>
+    </w:p>
+    <w:p>
+      <w:pPr>
+        <w:pStyle w:val="a3"/>
+        <w:numPr>
+          <w:ilvl w:val="1"/>
+          <w:numId w:val="7"/>
+        </w:numPr>
+        <w:ind w:firstLineChars="0"/>
+      </w:pPr>
+      <w:r>
+        <w:rPr>
+          <w:rFonts w:hint="eastAsia"/>
+        </w:rPr>
+        <w:t>如果 r</w:t>
+      </w:r>
+      <w:r>
+        <w:t xml:space="preserve">(0,1) &lt; CR </w:t>
+      </w:r>
+      <w:r>
+        <w:rPr>
+          <w:rFonts w:hint="eastAsia"/>
+        </w:rPr>
+        <w:t>或者 j</w:t>
+      </w:r>
+      <w:r>
+        <w:t xml:space="preserve"> == </w:t>
+      </w:r>
+      <m:oMath>
+        <m:r>
+          <m:rPr>
+            <m:sty m:val="p"/>
+          </m:rPr>
+          <w:rPr>
+            <w:rFonts w:ascii="Cambria Math" w:hAnsi="Cambria Math"/>
+          </w:rPr>
+          <m:t>γ</m:t>
+        </m:r>
+      </m:oMath>
+      <w:r>
+        <w:rPr>
+          <w:rFonts w:hint="eastAsia"/>
+        </w:rPr>
+        <w:t>则通过W</w:t>
+      </w:r>
+      <w:r>
+        <w:t>1</w:t>
+      </w:r>
+      <w:r>
+        <w:rPr>
+          <w:rFonts w:hint="eastAsia"/>
+        </w:rPr>
+        <w:t>或者W</w:t>
+      </w:r>
+      <w:r>
+        <w:t>2</w:t>
+      </w:r>
+      <w:r>
+        <w:rPr>
+          <w:rFonts w:hint="eastAsia"/>
+        </w:rPr>
+        <w:t>方案给该asset分配比例</w:t>
+      </w:r>
+    </w:p>
+    <w:p>
+      <w:pPr>
+        <w:pStyle w:val="a3"/>
+        <w:numPr>
+          <w:ilvl w:val="1"/>
+          <w:numId w:val="7"/>
+        </w:numPr>
+        <w:ind w:firstLineChars="0"/>
+      </w:pPr>
+      <w:r>
+        <w:rPr>
+          <w:rFonts w:hint="eastAsia"/>
+        </w:rPr>
+        <w:t>否则 将p</w:t>
+      </w:r>
+      <w:r>
+        <w:t>`</w:t>
+      </w:r>
+      <w:r>
+        <w:rPr>
+          <w:rFonts w:hint="eastAsia"/>
+        </w:rPr>
+        <w:t>的wi赋值给当前asset</w:t>
+      </w:r>
+    </w:p>
+    <w:p>
+      <w:pPr>
+        <w:pStyle w:val="a3"/>
+        <w:numPr>
+          <w:ilvl w:val="1"/>
+          <w:numId w:val="7"/>
+        </w:numPr>
+        <w:ind w:firstLineChars="0"/>
+        <w:rPr>
+          <w:rFonts w:hint="eastAsia"/>
+        </w:rPr>
+      </w:pPr>
+      <w:r>
+        <w:rPr>
+          <w:rFonts w:hint="eastAsia"/>
+        </w:rPr>
+        <w:t>从K个asset中随机选择一个并让其下标复制给</w:t>
+      </w:r>
+      <w:r>
+        <w:rPr>
+          <w:rFonts w:hint="eastAsia"/>
+        </w:rPr>
+        <w:t>j</w:t>
+      </w:r>
+    </w:p>
+    <w:p>
+      <w:pPr>
+        <w:ind w:left="420"/>
+      </w:pPr>
+      <w:r>
+        <w:rPr>
+          <w:rFonts w:hint="eastAsia"/>
+        </w:rPr>
+        <w:t xml:space="preserve">输出：新的解 </w:t>
+      </w:r>
+      <w:r>
+        <w:t>p`</w:t>
+      </w:r>
+    </w:p>
+    <w:p>
+      <w:pPr>
+        <w:ind w:left="420"/>
+      </w:pPr>
+    </w:p>
+    <w:p>
+      <w:pPr>
+        <w:ind w:left="420"/>
+      </w:pPr>
+      <w:r>
+        <w:rPr>
+          <w:rFonts w:hint="eastAsia"/>
+        </w:rPr>
+        <w:t>S</w:t>
+      </w:r>
+      <w:r>
+        <w:t>1-S4</w:t>
+      </w:r>
+      <w:r>
+        <w:rPr>
+          <w:rFonts w:hint="eastAsia"/>
+        </w:rPr>
+        <w:t>方案：</w:t>
+      </w:r>
+    </w:p>
+    <w:p>
+      <w:pPr>
+        <w:ind w:left="420"/>
+      </w:pPr>
+      <w:r>
+        <w:rPr>
+          <w:rFonts w:hint="eastAsia"/>
+        </w:rPr>
+        <w:t>S</w:t>
+      </w:r>
+      <w:r>
+        <w:t>1</w:t>
+      </w:r>
+      <w:r>
+        <w:rPr>
+          <w:rFonts w:hint="eastAsia"/>
+        </w:rPr>
+        <w:t>：以asset浓度ci为基础使用轮盘赌策略选择asset</w:t>
+      </w:r>
+    </w:p>
+    <w:p>
+      <w:pPr>
+        <w:ind w:left="420"/>
+      </w:pPr>
+      <w:r>
+        <w:rPr>
+          <w:rFonts w:hint="eastAsia"/>
+        </w:rPr>
+        <w:t>S</w:t>
+      </w:r>
+      <w:r>
+        <w:t>2</w:t>
+      </w:r>
+      <w:r>
+        <w:rPr>
+          <w:rFonts w:hint="eastAsia"/>
+        </w:rPr>
+        <w:t>：选择ci值最高的asset</w:t>
+      </w:r>
+    </w:p>
+    <w:p>
+      <w:pPr>
+        <w:ind w:left="420"/>
+      </w:pPr>
+      <w:r>
+        <w:rPr>
+          <w:rFonts w:hint="eastAsia"/>
+        </w:rPr>
+        <w:t>S</w:t>
+      </w:r>
+      <w:r>
+        <w:t>3</w:t>
+      </w:r>
+      <w:r>
+        <w:rPr>
+          <w:rFonts w:hint="eastAsia"/>
+        </w:rPr>
+        <w:t>：选择平均收益最高的asset</w:t>
+      </w:r>
+    </w:p>
+    <w:p>
+      <w:pPr>
+        <w:ind w:left="420"/>
+      </w:pPr>
+      <w:r>
+        <w:rPr>
+          <w:rFonts w:hint="eastAsia"/>
+        </w:rPr>
+        <w:t>S</w:t>
+      </w:r>
+      <w:r>
+        <w:t>4</w:t>
+      </w:r>
+      <w:r>
+        <w:rPr>
+          <w:rFonts w:hint="eastAsia"/>
+        </w:rPr>
+        <w:t>：选择收益标准差最小的asset</w:t>
+      </w:r>
+    </w:p>
+    <w:p>
+      <w:pPr>
+        <w:ind w:left="420"/>
+      </w:pPr>
+    </w:p>
+    <w:p>
+      <w:pPr>
+        <w:ind w:left="420"/>
+      </w:pPr>
+      <w:r>
+        <w:rPr>
+          <w:rFonts w:hint="eastAsia"/>
+        </w:rPr>
+        <w:t>W</w:t>
+      </w:r>
+      <w:r>
+        <w:t>1-W2</w:t>
+      </w:r>
+      <w:r>
+        <w:rPr>
+          <w:rFonts w:hint="eastAsia"/>
+        </w:rPr>
+        <w:t>方案：</w:t>
+      </w:r>
+    </w:p>
+    <w:p>
+      <w:pPr>
+        <w:ind w:left="420"/>
+      </w:pPr>
+      <w:r>
+        <w:rPr>
+          <w:rFonts w:hint="eastAsia"/>
+        </w:rPr>
+        <w:t>W</w:t>
+      </w:r>
+      <w:r>
+        <w:t>1:</w:t>
+      </w:r>
+      <w:r>
+        <w:tab/>
+      </w:r>
+      <w:r>
+        <w:tab/>
+      </w:r>
+      <w:r>
+        <w:rPr>
+          <w:rFonts w:hint="eastAsia"/>
+        </w:rPr>
+        <w:t>w</w:t>
+      </w:r>
+      <w:r>
+        <w:t>i` = best_i + r[0,1] * (w1i – w2i)</w:t>
+      </w:r>
+    </w:p>
+    <w:p>
+      <w:pPr>
+        <w:ind w:left="420"/>
+      </w:pPr>
+      <w:r>
+        <w:rPr>
+          <w:rFonts w:hint="eastAsia"/>
+        </w:rPr>
+        <w:t>W</w:t>
+      </w:r>
+      <w:r>
+        <w:t>2:</w:t>
+      </w:r>
+      <w:r>
+        <w:tab/>
+      </w:r>
+      <w:r>
+        <w:tab/>
+        <w:t>wi` = wi + F * (best_i – wi) + F * (w1i – w2i)</w:t>
+      </w:r>
+    </w:p>
+    <w:p>
+      <w:pPr>
+        <w:rPr>
+          <w:rFonts w:hint="eastAsia"/>
+        </w:rPr>
+      </w:pPr>
+      <w:r>
+        <w:tab/>
+      </w:r>
+      <w:r>
+        <w:rPr>
+          <w:rFonts w:hint="eastAsia"/>
+        </w:rPr>
+        <w:t>其中w</w:t>
+      </w:r>
+      <w:r>
+        <w:t>1,w2</w:t>
+      </w:r>
+      <w:r>
+        <w:rPr>
+          <w:rFonts w:hint="eastAsia"/>
+        </w:rPr>
+        <w:t>来自D集，随机抽取；best_</w:t>
+      </w:r>
+      <w:r>
+        <w:t>i</w:t>
+      </w:r>
+      <w:r>
+        <w:rPr>
+          <w:rFonts w:hint="eastAsia"/>
+        </w:rPr>
+        <w:t>随机挑选自A集的前1</w:t>
+      </w:r>
+      <w:r>
+        <w:t>0</w:t>
+      </w:r>
+      <w:r>
+        <w:rPr>
+          <w:rFonts w:hint="eastAsia"/>
+        </w:rPr>
+        <w:t>%；F是缩放因子。</w:t>
+      </w:r>
       <w:bookmarkStart w:id="0" w:name="_GoBack"/>
       <w:bookmarkEnd w:id="0"/>
     </w:p>
     <w:p>
       <w:pPr>
-        <w:rPr>
-          <w:rFonts w:hint="eastAsia"/>
-        </w:rPr>
-      </w:pPr>
-      <w:r>
+        <w:ind w:left="420"/>
+      </w:pPr>
+    </w:p>
+    <w:p>
+      <w:pPr>
+        <w:ind w:left="420"/>
+      </w:pPr>
+      <w:r>
+        <w:rPr>
+          <w:rFonts w:hint="eastAsia"/>
+        </w:rPr>
+        <w:t>In</w:t>
+      </w:r>
+      <w:r>
+        <w:t xml:space="preserve">dividual </w:t>
+      </w:r>
+      <w:r>
+        <w:rPr>
+          <w:rFonts w:hint="eastAsia"/>
+        </w:rPr>
+        <w:t>修复机制</w:t>
+      </w:r>
+      <w:r>
+        <w:br/>
+        <w:t>1.</w:t>
+      </w:r>
+      <w:r>
+        <w:rPr>
+          <w:rFonts w:hint="eastAsia"/>
+        </w:rPr>
+        <w:t>被选择的全部asset的投资比例通过以下公式调整：</w:t>
+      </w:r>
+    </w:p>
+    <w:p>
+      <w:pPr>
+        <w:ind w:left="420"/>
+      </w:pPr>
+      <w:r>
+        <w:lastRenderedPageBreak/>
         <w:tab/>
       </w:r>
       <w:r>
-        <w:rPr>
-          <w:rFonts w:hint="eastAsia"/>
-        </w:rPr>
-        <w:t>输入：每个asset</w:t>
-      </w:r>
-    </w:p>
-    <w:p>
-      <w:pPr>
-        <w:rPr>
-          <w:rFonts w:hint="eastAsia"/>
-        </w:rPr>
-      </w:pPr>
+        <w:tab/>
+      </w:r>
+      <w:r>
+        <w:tab/>
+      </w:r>
+      <w:r>
+        <w:rPr>
+          <w:rFonts w:hint="eastAsia"/>
+        </w:rPr>
+        <w:t>w</w:t>
+      </w:r>
+      <w:r>
+        <w:t xml:space="preserve">i` = </w:t>
+      </w:r>
+      <m:oMath>
+        <m:r>
+          <m:rPr>
+            <m:sty m:val="p"/>
+          </m:rPr>
+          <w:rPr>
+            <w:rFonts w:ascii="Cambria Math" w:hAnsi="Cambria Math"/>
+          </w:rPr>
+          <m:t>ψi</m:t>
+        </m:r>
+      </m:oMath>
+      <w:r>
+        <w:rPr>
+          <w:rFonts w:hint="eastAsia"/>
+        </w:rPr>
+        <w:t xml:space="preserve"> </w:t>
+      </w:r>
+      <w:r>
+        <w:t xml:space="preserve">+ </w:t>
+      </w:r>
+      <m:oMath>
+        <m:f>
+          <m:fPr>
+            <m:ctrlPr>
+              <w:rPr>
+                <w:rFonts w:ascii="Cambria Math" w:hAnsi="Cambria Math"/>
+              </w:rPr>
+            </m:ctrlPr>
+          </m:fPr>
+          <m:num>
+            <m:r>
+              <w:rPr>
+                <w:rFonts w:ascii="Cambria Math" w:hAnsi="Cambria Math"/>
+              </w:rPr>
+              <m:t>wi`- ψi</m:t>
+            </m:r>
+          </m:num>
+          <m:den>
+            <m:nary>
+              <m:naryPr>
+                <m:chr m:val="∑"/>
+                <m:limLoc m:val="undOvr"/>
+                <m:subHide m:val="1"/>
+                <m:supHide m:val="1"/>
+                <m:ctrlPr>
+                  <w:rPr>
+                    <w:rFonts w:ascii="Cambria Math" w:hAnsi="Cambria Math"/>
+                    <w:i/>
+                  </w:rPr>
+                </m:ctrlPr>
+              </m:naryPr>
+              <m:sub/>
+              <m:sup/>
+              <m:e>
+                <m:r>
+                  <w:rPr>
+                    <w:rFonts w:ascii="Cambria Math" w:hAnsi="Cambria Math"/>
+                  </w:rPr>
+                  <m:t>(wi`- ψi)</m:t>
+                </m:r>
+              </m:e>
+            </m:nary>
+          </m:den>
+        </m:f>
+      </m:oMath>
+    </w:p>
+    <w:p>
+      <w:pPr>
+        <w:ind w:left="420"/>
+        <w:rPr>
+          <w:rFonts w:hint="eastAsia"/>
+        </w:rPr>
+      </w:pPr>
+      <w:r>
+        <w:rPr>
+          <w:rFonts w:hint="eastAsia"/>
+        </w:rPr>
+        <w:t xml:space="preserve">其中 </w:t>
+      </w:r>
+      <m:oMath>
+        <m:r>
+          <m:rPr>
+            <m:sty m:val="p"/>
+          </m:rPr>
+          <w:rPr>
+            <w:rFonts w:ascii="Cambria Math" w:hAnsi="Cambria Math"/>
+          </w:rPr>
+          <m:t>ψ</m:t>
+        </m:r>
+        <m:r>
+          <m:rPr>
+            <m:sty m:val="p"/>
+          </m:rPr>
+          <w:rPr>
+            <w:rFonts w:ascii="Cambria Math" w:hAnsi="Cambria Math" w:hint="eastAsia"/>
+          </w:rPr>
+          <m:t>i</m:t>
+        </m:r>
+        <m:r>
+          <m:rPr>
+            <m:sty m:val="p"/>
+          </m:rPr>
+          <w:rPr>
+            <w:rFonts w:ascii="Cambria Math" w:hAnsi="Cambria Math"/>
+          </w:rPr>
+          <m:t>=inf⁡{xi :xi % vi==0 and xi≥ϵi}</m:t>
+        </m:r>
+      </m:oMath>
+    </w:p>
+    <w:p>
+      <w:pPr>
+        <w:ind w:left="420"/>
+      </w:pPr>
+      <w:r>
+        <w:rPr>
+          <w:rFonts w:hint="eastAsia"/>
+        </w:rPr>
+        <w:t>2</w:t>
+      </w:r>
+      <w:r>
+        <w:t>.</w:t>
+      </w:r>
+      <w:r>
+        <w:t>令</w:t>
+      </w:r>
+      <w:r>
+        <w:rPr>
+          <w:rFonts w:hint="eastAsia"/>
+        </w:rPr>
+        <w:t xml:space="preserve"> </w:t>
+      </w:r>
+      <w:r>
+        <w:t>wi` = wi` - (wi` mod vi)，然后将</w:t>
+      </w:r>
+      <m:oMath>
+        <m:nary>
+          <m:naryPr>
+            <m:chr m:val="∑"/>
+            <m:limLoc m:val="undOvr"/>
+            <m:subHide m:val="1"/>
+            <m:supHide m:val="1"/>
+            <m:ctrlPr>
+              <w:rPr>
+                <w:rFonts w:ascii="Cambria Math" w:hAnsi="Cambria Math"/>
+              </w:rPr>
+            </m:ctrlPr>
+          </m:naryPr>
+          <m:sub/>
+          <m:sup/>
+          <m:e>
+            <m:r>
+              <m:rPr>
+                <m:sty m:val="p"/>
+              </m:rPr>
+              <w:rPr>
+                <w:rFonts w:ascii="Cambria Math" w:hAnsi="Cambria Math"/>
+              </w:rPr>
+              <m:t>(wi` mod vi)</m:t>
+            </m:r>
+          </m:e>
+        </m:nary>
+      </m:oMath>
+      <w:r>
+        <w:t xml:space="preserve"> </w:t>
+      </w:r>
+      <w:r>
+        <w:rPr>
+          <w:rFonts w:hint="eastAsia"/>
+        </w:rPr>
+        <w:t>加入到最大的</w:t>
+      </w:r>
+      <w:r>
+        <w:t>(wi` mod vi)</w:t>
+      </w:r>
+      <w:r>
+        <w:rPr>
+          <w:rFonts w:hint="eastAsia"/>
+        </w:rPr>
+        <w:t>下标asset的比例中。</w:t>
+      </w:r>
     </w:p>
     <w:p>
       <w:pPr>
         <w:pStyle w:val="a3"/>
         <w:numPr>
           <w:ilvl w:val="0"/>
-          <w:numId w:val="1"/>
-        </w:numPr>
-        <w:ind w:firstLineChars="0"/>
-      </w:pPr>
+          <w:numId w:val="6"/>
+        </w:numPr>
+        <w:ind w:firstLineChars="0"/>
+      </w:pPr>
+      <w:r>
+        <w:rPr>
+          <w:rFonts w:hint="eastAsia"/>
+        </w:rPr>
+        <w:t>如果比例违反类限约束，则wi需要做以下调整。</w:t>
+      </w:r>
+    </w:p>
+    <w:p>
+      <w:pPr>
+        <w:pStyle w:val="a3"/>
+        <w:numPr>
+          <w:ilvl w:val="1"/>
+          <w:numId w:val="6"/>
+        </w:numPr>
+        <w:ind w:firstLineChars="0"/>
+      </w:pPr>
+      <w:r>
+        <w:rPr>
+          <w:rFonts w:hint="eastAsia"/>
+        </w:rPr>
+        <w:t>如果</w:t>
+      </w:r>
+      <m:oMath>
+        <m:r>
+          <m:rPr>
+            <m:sty m:val="p"/>
+          </m:rPr>
+          <w:rPr>
+            <w:rFonts w:ascii="Cambria Math" w:hAnsi="Cambria Math"/>
+          </w:rPr>
+          <m:t>θ</m:t>
+        </m:r>
+        <m:r>
+          <m:rPr>
+            <m:sty m:val="p"/>
+          </m:rPr>
+          <w:rPr>
+            <w:rFonts w:ascii="Cambria Math" w:hAnsi="Cambria Math" w:hint="eastAsia"/>
+          </w:rPr>
+          <m:t>m</m:t>
+        </m:r>
+        <m:r>
+          <m:rPr>
+            <m:sty m:val="p"/>
+          </m:rPr>
+          <w:rPr>
+            <w:rFonts w:ascii="Cambria Math" w:hAnsi="Cambria Math"/>
+          </w:rPr>
+          <m:t xml:space="preserve"> &lt;Lm</m:t>
+        </m:r>
+      </m:oMath>
+      <w:r>
+        <w:rPr>
+          <w:rFonts w:hint="eastAsia"/>
+        </w:rPr>
+        <w:t>，则从满足</w:t>
+      </w:r>
+      <m:oMath>
+        <m:r>
+          <m:rPr>
+            <m:sty m:val="p"/>
+          </m:rPr>
+          <w:rPr>
+            <w:rFonts w:ascii="Cambria Math" w:hAnsi="Cambria Math"/>
+          </w:rPr>
+          <m:t>L</m:t>
+        </m:r>
+        <m:r>
+          <m:rPr>
+            <m:sty m:val="p"/>
+          </m:rPr>
+          <w:rPr>
+            <w:rFonts w:ascii="Cambria Math" w:hAnsi="Cambria Math" w:hint="eastAsia"/>
+          </w:rPr>
+          <m:t>m</m:t>
+        </m:r>
+        <m:r>
+          <m:rPr>
+            <m:sty m:val="p"/>
+          </m:rPr>
+          <w:rPr>
+            <w:rFonts w:ascii="Cambria Math" w:hAnsi="Cambria Math"/>
+          </w:rPr>
+          <m:t>`+vi ≤ θm` ≤Um`</m:t>
+        </m:r>
+      </m:oMath>
+      <w:r>
+        <w:rPr>
+          <w:rFonts w:hint="eastAsia"/>
+        </w:rPr>
+        <w:t>条件的类中抽取vi</w:t>
+      </w:r>
+      <w:r>
+        <w:rPr>
+          <w:rFonts w:hint="eastAsia"/>
+        </w:rPr>
+        <w:t xml:space="preserve">插入到类m中，直到 </w:t>
+      </w:r>
+      <m:oMath>
+        <m:nary>
+          <m:naryPr>
+            <m:chr m:val="∑"/>
+            <m:limLoc m:val="undOvr"/>
+            <m:subHide m:val="1"/>
+            <m:supHide m:val="1"/>
+            <m:ctrlPr>
+              <w:rPr>
+                <w:rFonts w:ascii="Cambria Math" w:hAnsi="Cambria Math"/>
+              </w:rPr>
+            </m:ctrlPr>
+          </m:naryPr>
+          <m:sub/>
+          <m:sup/>
+          <m:e>
+            <m:r>
+              <w:rPr>
+                <w:rFonts w:ascii="Cambria Math" w:hAnsi="Cambria Math" w:hint="eastAsia"/>
+              </w:rPr>
+              <m:t>vi</m:t>
+            </m:r>
+          </m:e>
+        </m:nary>
+        <m:r>
+          <w:rPr>
+            <w:rFonts w:ascii="Cambria Math" w:hAnsi="Cambria Math"/>
+          </w:rPr>
+          <m:t xml:space="preserve"> ≥y</m:t>
+        </m:r>
+      </m:oMath>
+      <w:r>
+        <w:t xml:space="preserve"> </w:t>
+      </w:r>
+      <w:r>
+        <w:rPr>
+          <w:rFonts w:hint="eastAsia"/>
+        </w:rPr>
+        <w:t>，其中</w:t>
+      </w:r>
+      <m:oMath>
+        <m:r>
+          <m:rPr>
+            <m:sty m:val="p"/>
+          </m:rPr>
+          <w:rPr>
+            <w:rFonts w:ascii="Cambria Math" w:hAnsi="Cambria Math"/>
+          </w:rPr>
+          <m:t>y≔Lm- θm</m:t>
+        </m:r>
+      </m:oMath>
+      <w:r>
+        <w:rPr>
+          <w:rFonts w:hint="eastAsia"/>
+        </w:rPr>
+        <w:t>。</w:t>
+      </w:r>
+    </w:p>
+    <w:p>
+      <w:pPr>
+        <w:pStyle w:val="a3"/>
+        <w:numPr>
+          <w:ilvl w:val="1"/>
+          <w:numId w:val="6"/>
+        </w:numPr>
+        <w:ind w:firstLineChars="0"/>
+      </w:pPr>
+      <w:r>
+        <w:rPr>
+          <w:rFonts w:hint="eastAsia"/>
+        </w:rPr>
+        <w:t>如果</w:t>
+      </w:r>
+      <m:oMath>
+        <m:r>
+          <m:rPr>
+            <m:sty m:val="p"/>
+          </m:rPr>
+          <w:rPr>
+            <w:rFonts w:ascii="Cambria Math" w:hAnsi="Cambria Math"/>
+          </w:rPr>
+          <m:t>θm&gt;Um</m:t>
+        </m:r>
+      </m:oMath>
+      <w:r>
+        <w:rPr>
+          <w:rFonts w:hint="eastAsia"/>
+        </w:rPr>
+        <w:t>，则用与a</w:t>
+      </w:r>
+      <w:r>
+        <w:t>)</w:t>
+      </w:r>
+      <w:r>
+        <w:rPr>
+          <w:rFonts w:hint="eastAsia"/>
+        </w:rPr>
+        <w:t>相似的方法调整。</w:t>
+      </w:r>
+    </w:p>
+    <w:p/>
+    <w:p>
+      <w:pPr>
+        <w:rPr>
+          <w:rFonts w:hint="eastAsia"/>
+        </w:rPr>
+      </w:pPr>
+    </w:p>
+    <w:p>
+      <w:pPr>
+        <w:rPr>
+          <w:rFonts w:hint="eastAsia"/>
+        </w:rPr>
+      </w:pPr>
+      <w:r>
+        <w:rPr>
+          <w:rFonts w:hint="eastAsia"/>
+        </w:rPr>
+        <w:t>四、</w:t>
+      </w:r>
       <w:r>
         <w:rPr>
           <w:rFonts w:hint="eastAsia"/>
@@ -1549,7 +2312,6 @@
         <w:t>代码细节</w:t>
       </w:r>
     </w:p>
-    <w:p/>
     <w:p>
       <w:r>
         <w:rPr>
@@ -1609,13 +2371,8 @@
       </w:r>
     </w:p>
     <w:p>
-      <w:proofErr w:type="spellStart"/>
-      <w:r>
-        <w:t>srand</w:t>
-      </w:r>
-      <w:proofErr w:type="spellEnd"/>
-      <w:r>
-        <w:t>(time(0))</w:t>
+      <w:r>
+        <w:t>srand(time(0))</w:t>
       </w:r>
       <w:r>
         <w:rPr>
@@ -1657,11 +2414,7 @@
         <w:t>函数用于输入当前目录下M</w:t>
       </w:r>
       <w:r>
-        <w:t>ODED-GL-</w:t>
-      </w:r>
-      <w:proofErr w:type="spellStart"/>
-      <w:r>
-        <w:t>D</w:t>
+        <w:t>ODED-GL-D</w:t>
       </w:r>
       <w:r>
         <w:rPr>
@@ -1672,7 +2425,6 @@
       <w:r>
         <w:t>Sets</w:t>
       </w:r>
-      <w:proofErr w:type="spellEnd"/>
       <w:r>
         <w:rPr>
           <w:rFonts w:hint="eastAsia"/>
@@ -1695,14 +2447,7 @@
         <w:rPr>
           <w:rFonts w:hint="eastAsia"/>
         </w:rPr>
-        <w:t>文件，这些文件由数</w:t>
-      </w:r>
-      <w:r>
-        <w:rPr>
-          <w:rFonts w:hint="eastAsia"/>
-        </w:rPr>
-        <w:lastRenderedPageBreak/>
-        <w:t>据文件以及数据文件名称文件。如下图：</w:t>
+        <w:t>文件，这些文件由数据文件以及数据文件名称文件。如下图：</w:t>
       </w:r>
     </w:p>
     <w:p>
@@ -1769,6 +2514,7 @@
         <w:rPr>
           <w:noProof/>
         </w:rPr>
+        <w:lastRenderedPageBreak/>
         <w:drawing>
           <wp:inline distT="0" distB="0" distL="0" distR="0" wp14:anchorId="4EDCFB02" wp14:editId="2C646482">
             <wp:extent cx="3906253" cy="2157704"/>
@@ -1915,7 +2661,6 @@
         <w:rPr>
           <w:noProof/>
         </w:rPr>
-        <w:lastRenderedPageBreak/>
         <w:drawing>
           <wp:inline distT="0" distB="0" distL="0" distR="0" wp14:anchorId="669DC839" wp14:editId="09EC9956">
             <wp:extent cx="4411579" cy="2170735"/>
@@ -1999,6 +2744,7 @@
         <w:rPr>
           <w:noProof/>
         </w:rPr>
+        <w:lastRenderedPageBreak/>
         <w:drawing>
           <wp:inline distT="0" distB="0" distL="0" distR="0" wp14:anchorId="5F3D2EEF" wp14:editId="62880EF4">
             <wp:extent cx="5178165" cy="1917031"/>
@@ -2126,11 +2872,9 @@
         </w:rPr>
         <w:t>计算每一天的收益，计算完成之后，删除_</w:t>
       </w:r>
-      <w:proofErr w:type="spellStart"/>
       <w:r>
         <w:t>reutrn</w:t>
       </w:r>
-      <w:proofErr w:type="spellEnd"/>
       <w:r>
         <w:rPr>
           <w:rFonts w:hint="eastAsia"/>
@@ -2168,7 +2912,6 @@
         <w:rPr>
           <w:noProof/>
         </w:rPr>
-        <w:lastRenderedPageBreak/>
         <w:drawing>
           <wp:inline distT="0" distB="0" distL="0" distR="0" wp14:anchorId="3FE76C03" wp14:editId="0C455F89">
             <wp:extent cx="5274310" cy="3928745"/>
@@ -2215,19 +2958,11 @@
         <w:rPr>
           <w:rFonts w:hint="eastAsia"/>
         </w:rPr>
-        <w:t>116-121打开文件，123-128读取内容，129-138提取从第二行开始的第二列数据，存入</w:t>
-      </w:r>
-      <w:proofErr w:type="spellStart"/>
-      <w:r>
-        <w:rPr>
-          <w:rFonts w:hint="eastAsia"/>
-        </w:rPr>
-        <w:t>now</w:t>
+        <w:t>116-121打开文件，123-128读取内容，129-138提取从第二行开始的第二列数据，存入now</w:t>
       </w:r>
       <w:r>
         <w:t>_return</w:t>
       </w:r>
-      <w:proofErr w:type="spellEnd"/>
       <w:r>
         <w:rPr>
           <w:rFonts w:hint="eastAsia"/>
@@ -2268,7 +3003,14 @@
         <w:rPr>
           <w:rFonts w:hint="eastAsia"/>
         </w:rPr>
-        <w:t>函数用作测试数据是否读入成功。</w:t>
+        <w:t>函数用作测试数据是否</w:t>
+      </w:r>
+      <w:r>
+        <w:rPr>
+          <w:rFonts w:hint="eastAsia"/>
+        </w:rPr>
+        <w:lastRenderedPageBreak/>
+        <w:t>读入成功。</w:t>
       </w:r>
     </w:p>
     <w:p>
@@ -2318,7 +3060,6 @@
         <w:rPr>
           <w:noProof/>
         </w:rPr>
-        <w:lastRenderedPageBreak/>
         <w:drawing>
           <wp:inline distT="0" distB="0" distL="0" distR="0" wp14:anchorId="0851E66A" wp14:editId="084D6633">
             <wp:extent cx="5274310" cy="1585595"/>
@@ -2438,6 +3179,7 @@
         <w:rPr>
           <w:noProof/>
         </w:rPr>
+        <w:lastRenderedPageBreak/>
         <w:drawing>
           <wp:inline distT="0" distB="0" distL="0" distR="0" wp14:anchorId="62FD6A86" wp14:editId="2CE6CED2">
             <wp:extent cx="3292642" cy="2140654"/>
@@ -2852,6 +3594,95 @@
     </w:lvl>
   </w:abstractNum>
   <w:abstractNum w:abstractNumId="4" w15:restartNumberingAfterBreak="0">
+    <w:nsid w:val="4B8D2234"/>
+    <w:multiLevelType w:val="hybridMultilevel"/>
+    <w:tmpl w:val="BE625924"/>
+    <w:lvl w:ilvl="0" w:tplc="3E70A620">
+      <w:start w:val="1"/>
+      <w:numFmt w:val="decimal"/>
+      <w:lvlText w:val="%1."/>
+      <w:lvlJc w:val="left"/>
+      <w:pPr>
+        <w:ind w:left="780" w:hanging="360"/>
+      </w:pPr>
+      <w:rPr>
+        <w:rFonts w:hint="default"/>
+      </w:rPr>
+    </w:lvl>
+    <w:lvl w:ilvl="1" w:tplc="04090019">
+      <w:start w:val="1"/>
+      <w:numFmt w:val="lowerLetter"/>
+      <w:lvlText w:val="%2)"/>
+      <w:lvlJc w:val="left"/>
+      <w:pPr>
+        <w:ind w:left="1260" w:hanging="420"/>
+      </w:pPr>
+    </w:lvl>
+    <w:lvl w:ilvl="2" w:tplc="0409001B" w:tentative="1">
+      <w:start w:val="1"/>
+      <w:numFmt w:val="lowerRoman"/>
+      <w:lvlText w:val="%3."/>
+      <w:lvlJc w:val="right"/>
+      <w:pPr>
+        <w:ind w:left="1680" w:hanging="420"/>
+      </w:pPr>
+    </w:lvl>
+    <w:lvl w:ilvl="3" w:tplc="0409000F" w:tentative="1">
+      <w:start w:val="1"/>
+      <w:numFmt w:val="decimal"/>
+      <w:lvlText w:val="%4."/>
+      <w:lvlJc w:val="left"/>
+      <w:pPr>
+        <w:ind w:left="2100" w:hanging="420"/>
+      </w:pPr>
+    </w:lvl>
+    <w:lvl w:ilvl="4" w:tplc="04090019" w:tentative="1">
+      <w:start w:val="1"/>
+      <w:numFmt w:val="lowerLetter"/>
+      <w:lvlText w:val="%5)"/>
+      <w:lvlJc w:val="left"/>
+      <w:pPr>
+        <w:ind w:left="2520" w:hanging="420"/>
+      </w:pPr>
+    </w:lvl>
+    <w:lvl w:ilvl="5" w:tplc="0409001B" w:tentative="1">
+      <w:start w:val="1"/>
+      <w:numFmt w:val="lowerRoman"/>
+      <w:lvlText w:val="%6."/>
+      <w:lvlJc w:val="right"/>
+      <w:pPr>
+        <w:ind w:left="2940" w:hanging="420"/>
+      </w:pPr>
+    </w:lvl>
+    <w:lvl w:ilvl="6" w:tplc="0409000F" w:tentative="1">
+      <w:start w:val="1"/>
+      <w:numFmt w:val="decimal"/>
+      <w:lvlText w:val="%7."/>
+      <w:lvlJc w:val="left"/>
+      <w:pPr>
+        <w:ind w:left="3360" w:hanging="420"/>
+      </w:pPr>
+    </w:lvl>
+    <w:lvl w:ilvl="7" w:tplc="04090019" w:tentative="1">
+      <w:start w:val="1"/>
+      <w:numFmt w:val="lowerLetter"/>
+      <w:lvlText w:val="%8)"/>
+      <w:lvlJc w:val="left"/>
+      <w:pPr>
+        <w:ind w:left="3780" w:hanging="420"/>
+      </w:pPr>
+    </w:lvl>
+    <w:lvl w:ilvl="8" w:tplc="0409001B" w:tentative="1">
+      <w:start w:val="1"/>
+      <w:numFmt w:val="lowerRoman"/>
+      <w:lvlText w:val="%9."/>
+      <w:lvlJc w:val="right"/>
+      <w:pPr>
+        <w:ind w:left="4200" w:hanging="420"/>
+      </w:pPr>
+    </w:lvl>
+  </w:abstractNum>
+  <w:abstractNum w:abstractNumId="5" w15:restartNumberingAfterBreak="0">
     <w:nsid w:val="5D5A0424"/>
     <w:multiLevelType w:val="hybridMultilevel"/>
     <w:tmpl w:val="D7AA369C"/>
@@ -2940,7 +3771,7 @@
       </w:pPr>
     </w:lvl>
   </w:abstractNum>
-  <w:abstractNum w:abstractNumId="5" w15:restartNumberingAfterBreak="0">
+  <w:abstractNum w:abstractNumId="6" w15:restartNumberingAfterBreak="0">
     <w:nsid w:val="772B73CC"/>
     <w:multiLevelType w:val="hybridMultilevel"/>
     <w:tmpl w:val="7A8A74C2"/>
@@ -3036,16 +3867,19 @@
     <w:abstractNumId w:val="0"/>
   </w:num>
   <w:num w:numId="3">
-    <w:abstractNumId w:val="5"/>
+    <w:abstractNumId w:val="6"/>
   </w:num>
   <w:num w:numId="4">
-    <w:abstractNumId w:val="4"/>
+    <w:abstractNumId w:val="5"/>
   </w:num>
   <w:num w:numId="5">
     <w:abstractNumId w:val="3"/>
   </w:num>
   <w:num w:numId="6">
     <w:abstractNumId w:val="1"/>
+  </w:num>
+  <w:num w:numId="7">
+    <w:abstractNumId w:val="4"/>
   </w:num>
 </w:numbering>
 </file>

</xml_diff>

<commit_message>
Add f1 and f2 calculate method.
</commit_message>
<xml_diff>
--- a/document.docx
+++ b/document.docx
@@ -31,21 +31,25 @@
       <w:r>
         <w:t>N</w:t>
       </w:r>
+      <w:proofErr w:type="gramStart"/>
       <w:r>
         <w:rPr>
           <w:rFonts w:hint="eastAsia"/>
         </w:rPr>
         <w:t>个</w:t>
       </w:r>
+      <w:proofErr w:type="gramEnd"/>
       <w:r>
         <w:t>asset，选择其中K</w:t>
       </w:r>
+      <w:proofErr w:type="gramStart"/>
       <w:r>
         <w:rPr>
           <w:rFonts w:hint="eastAsia"/>
         </w:rPr>
         <w:t>个</w:t>
       </w:r>
+      <w:proofErr w:type="gramEnd"/>
       <w:r>
         <w:t>组成一组投资</w:t>
       </w:r>
@@ -58,12 +62,14 @@
       <w:r>
         <w:t>，K</w:t>
       </w:r>
+      <w:proofErr w:type="gramStart"/>
       <w:r>
         <w:rPr>
           <w:rFonts w:hint="eastAsia"/>
         </w:rPr>
         <w:t>个</w:t>
       </w:r>
+      <w:proofErr w:type="gramEnd"/>
       <w:r>
         <w:t>asset中，每</w:t>
       </w:r>
@@ -94,12 +100,14 @@
       <w:r>
         <w:t>K</w:t>
       </w:r>
+      <w:proofErr w:type="gramStart"/>
       <w:r>
         <w:rPr>
           <w:rFonts w:hint="eastAsia"/>
         </w:rPr>
         <w:t>个</w:t>
       </w:r>
+      <w:proofErr w:type="gramEnd"/>
       <w:r>
         <w:t>asset的总投资比例为1，</w:t>
       </w:r>
@@ -134,12 +142,14 @@
         </w:rPr>
         <w:t>基数约束：每种组合最多选择K</w:t>
       </w:r>
+      <w:proofErr w:type="gramStart"/>
       <w:r>
         <w:rPr>
           <w:rFonts w:hint="eastAsia"/>
         </w:rPr>
         <w:t>个</w:t>
       </w:r>
+      <w:proofErr w:type="gramEnd"/>
       <w:r>
         <w:rPr>
           <w:rFonts w:hint="eastAsia"/>
@@ -162,12 +172,14 @@
         </w:rPr>
         <w:t>上下限约束：在被选择的K</w:t>
       </w:r>
+      <w:proofErr w:type="gramStart"/>
       <w:r>
         <w:rPr>
           <w:rFonts w:hint="eastAsia"/>
         </w:rPr>
         <w:t>个</w:t>
       </w:r>
+      <w:proofErr w:type="gramEnd"/>
       <w:r>
         <w:rPr>
           <w:rFonts w:hint="eastAsia"/>
@@ -215,8 +227,16 @@
         <w:rPr>
           <w:rFonts w:hint="eastAsia"/>
         </w:rPr>
-        <w:t>|个</w:t>
-      </w:r>
+        <w:t>|</w:t>
+      </w:r>
+      <w:proofErr w:type="gramStart"/>
+      <w:r>
+        <w:rPr>
+          <w:rFonts w:hint="eastAsia"/>
+        </w:rPr>
+        <w:t>个</w:t>
+      </w:r>
+      <w:proofErr w:type="gramEnd"/>
       <w:r>
         <w:t>asset</w:t>
       </w:r>
@@ -279,12 +299,14 @@
         </w:rPr>
         <w:t>类约束：N</w:t>
       </w:r>
+      <w:proofErr w:type="gramStart"/>
       <w:r>
         <w:rPr>
           <w:rFonts w:hint="eastAsia"/>
         </w:rPr>
         <w:t>个</w:t>
       </w:r>
+      <w:proofErr w:type="gramEnd"/>
       <w:r>
         <w:rPr>
           <w:rFonts w:hint="eastAsia"/>
@@ -304,7 +326,21 @@
         <w:rPr>
           <w:rFonts w:hint="eastAsia"/>
         </w:rPr>
-        <w:t>假设这N个asset一共有M种类型，则要求这M种类型中，每一种都满足至少一个属于该类的a</w:t>
+        <w:t>假设这N</w:t>
+      </w:r>
+      <w:proofErr w:type="gramStart"/>
+      <w:r>
+        <w:rPr>
+          <w:rFonts w:hint="eastAsia"/>
+        </w:rPr>
+        <w:t>个</w:t>
+      </w:r>
+      <w:proofErr w:type="gramEnd"/>
+      <w:r>
+        <w:rPr>
+          <w:rFonts w:hint="eastAsia"/>
+        </w:rPr>
+        <w:t>asset一共有M种类型，则要求这M种类型中，每一种都满足至少一个属于该类的a</w:t>
       </w:r>
       <w:r>
         <w:t>sset</w:t>
@@ -325,11 +361,19 @@
         </w:numPr>
         <w:ind w:firstLineChars="0"/>
       </w:pPr>
-      <w:r>
-        <w:rPr>
-          <w:rFonts w:hint="eastAsia"/>
-        </w:rPr>
-        <w:t>类限约束：每一种类的总投资比例</w:t>
+      <w:proofErr w:type="gramStart"/>
+      <w:r>
+        <w:rPr>
+          <w:rFonts w:hint="eastAsia"/>
+        </w:rPr>
+        <w:t>类限约束</w:t>
+      </w:r>
+      <w:proofErr w:type="gramEnd"/>
+      <w:r>
+        <w:rPr>
+          <w:rFonts w:hint="eastAsia"/>
+        </w:rPr>
+        <w:t>：每一种类的总投资比例</w:t>
       </w:r>
       <w:r>
         <w:rPr>
@@ -381,7 +425,11 @@
         <w:t>M</w:t>
       </w:r>
       <w:r>
-        <w:t>ODED-GL-D</w:t>
+        <w:t>ODED-GL-</w:t>
+      </w:r>
+      <w:proofErr w:type="spellStart"/>
+      <w:r>
+        <w:t>D</w:t>
       </w:r>
       <w:r>
         <w:rPr>
@@ -392,6 +440,7 @@
       <w:r>
         <w:t>Sets</w:t>
       </w:r>
+      <w:proofErr w:type="spellEnd"/>
       <w:r>
         <w:rPr>
           <w:rFonts w:hint="eastAsia"/>
@@ -602,8 +651,6 @@
         </w:rPr>
         <w:t>。</w:t>
       </w:r>
-      <w:bookmarkStart w:id="0" w:name="_GoBack"/>
-      <w:bookmarkEnd w:id="0"/>
     </w:p>
     <w:p>
       <w:pPr>
@@ -721,9 +768,11 @@
         </w:rPr>
         <w:t>对P</w:t>
       </w:r>
+      <w:proofErr w:type="gramStart"/>
       <w:r>
         <w:t>’</w:t>
       </w:r>
+      <w:proofErr w:type="gramEnd"/>
       <w:r>
         <w:rPr>
           <w:rFonts w:hint="eastAsia"/>
@@ -746,18 +795,22 @@
         </w:rPr>
         <w:t>如果P</w:t>
       </w:r>
+      <w:proofErr w:type="gramStart"/>
       <w:r>
         <w:t>’</w:t>
       </w:r>
+      <w:proofErr w:type="gramEnd"/>
       <w:r>
         <w:rPr>
           <w:rFonts w:hint="eastAsia"/>
         </w:rPr>
         <w:t>优于Pi则用P</w:t>
       </w:r>
+      <w:proofErr w:type="gramStart"/>
       <w:r>
         <w:t>’</w:t>
       </w:r>
+      <w:proofErr w:type="gramEnd"/>
       <w:r>
         <w:rPr>
           <w:rFonts w:hint="eastAsia"/>
@@ -780,9 +833,11 @@
         </w:rPr>
         <w:t>否则如果Pi优于P</w:t>
       </w:r>
+      <w:proofErr w:type="gramStart"/>
       <w:r>
         <w:t>’</w:t>
       </w:r>
+      <w:proofErr w:type="gramEnd"/>
       <w:r>
         <w:rPr>
           <w:rFonts w:hint="eastAsia"/>
@@ -814,9 +869,11 @@
         </w:rPr>
         <w:t>将P</w:t>
       </w:r>
+      <w:proofErr w:type="gramStart"/>
       <w:r>
         <w:t>’</w:t>
       </w:r>
+      <w:proofErr w:type="gramEnd"/>
       <w:r>
         <w:rPr>
           <w:rFonts w:hint="eastAsia"/>
@@ -888,10 +945,21 @@
         <w:rPr>
           <w:rFonts w:hint="eastAsia"/>
         </w:rPr>
-        <w:t>的大小A_</w:t>
-      </w:r>
-      <w:r>
-        <w:t xml:space="preserve">max </w:t>
+        <w:t>的大小</w:t>
+      </w:r>
+      <w:proofErr w:type="spellStart"/>
+      <w:r>
+        <w:rPr>
+          <w:rFonts w:hint="eastAsia"/>
+        </w:rPr>
+        <w:t>A_</w:t>
+      </w:r>
+      <w:r>
+        <w:t>max</w:t>
+      </w:r>
+      <w:proofErr w:type="spellEnd"/>
+      <w:r>
+        <w:t xml:space="preserve"> </w:t>
       </w:r>
       <w:r>
         <w:rPr>
@@ -899,6 +967,7 @@
         </w:rPr>
         <w:t>与</w:t>
       </w:r>
+      <w:proofErr w:type="spellStart"/>
       <w:r>
         <w:t>D</w:t>
       </w:r>
@@ -911,6 +980,7 @@
       <w:r>
         <w:t>max</w:t>
       </w:r>
+      <w:proofErr w:type="spellEnd"/>
       <w:r>
         <w:rPr>
           <w:rFonts w:hint="eastAsia"/>
@@ -975,7 +1045,21 @@
         <w:rPr>
           <w:rFonts w:hint="eastAsia"/>
         </w:rPr>
-        <w:t>利用P中的非支配解维护A集</w:t>
+        <w:t>利用P中的非支配</w:t>
+      </w:r>
+      <w:proofErr w:type="gramStart"/>
+      <w:r>
+        <w:rPr>
+          <w:rFonts w:hint="eastAsia"/>
+        </w:rPr>
+        <w:t>解维护</w:t>
+      </w:r>
+      <w:proofErr w:type="gramEnd"/>
+      <w:r>
+        <w:rPr>
+          <w:rFonts w:hint="eastAsia"/>
+        </w:rPr>
+        <w:t>A集</w:t>
       </w:r>
     </w:p>
     <w:p>
@@ -991,11 +1075,33 @@
         <w:rPr>
           <w:rFonts w:hint="eastAsia"/>
         </w:rPr>
-        <w:t>使A集大小维护在A_</w:t>
+        <w:t>使A</w:t>
+      </w:r>
+      <w:proofErr w:type="gramStart"/>
+      <w:r>
+        <w:rPr>
+          <w:rFonts w:hint="eastAsia"/>
+        </w:rPr>
+        <w:t>集大小</w:t>
+      </w:r>
+      <w:proofErr w:type="gramEnd"/>
+      <w:r>
+        <w:rPr>
+          <w:rFonts w:hint="eastAsia"/>
+        </w:rPr>
+        <w:t>维护在</w:t>
+      </w:r>
+      <w:proofErr w:type="spellStart"/>
+      <w:r>
+        <w:rPr>
+          <w:rFonts w:hint="eastAsia"/>
+        </w:rPr>
+        <w:t>A_</w:t>
       </w:r>
       <w:r>
         <w:t>max</w:t>
       </w:r>
+      <w:proofErr w:type="spellEnd"/>
       <w:r>
         <w:rPr>
           <w:rFonts w:hint="eastAsia"/>
@@ -1016,16 +1122,46 @@
         <w:rPr>
           <w:rFonts w:hint="eastAsia"/>
         </w:rPr>
-        <w:t>利用P中前D_</w:t>
+        <w:t>利用P中前</w:t>
+      </w:r>
+      <w:proofErr w:type="spellStart"/>
+      <w:r>
+        <w:rPr>
+          <w:rFonts w:hint="eastAsia"/>
+        </w:rPr>
+        <w:t>D_</w:t>
       </w:r>
       <w:r>
         <w:t>max</w:t>
       </w:r>
-      <w:r>
-        <w:rPr>
-          <w:rFonts w:hint="eastAsia"/>
-        </w:rPr>
-        <w:t>个拥挤度最小的解维护D</w:t>
+      <w:proofErr w:type="spellEnd"/>
+      <w:proofErr w:type="gramStart"/>
+      <w:r>
+        <w:rPr>
+          <w:rFonts w:hint="eastAsia"/>
+        </w:rPr>
+        <w:t>个</w:t>
+      </w:r>
+      <w:proofErr w:type="gramEnd"/>
+      <w:r>
+        <w:rPr>
+          <w:rFonts w:hint="eastAsia"/>
+        </w:rPr>
+        <w:t>拥挤度最小的</w:t>
+      </w:r>
+      <w:proofErr w:type="gramStart"/>
+      <w:r>
+        <w:rPr>
+          <w:rFonts w:hint="eastAsia"/>
+        </w:rPr>
+        <w:t>解维护</w:t>
+      </w:r>
+      <w:proofErr w:type="gramEnd"/>
+      <w:r>
+        <w:rPr>
+          <w:rFonts w:hint="eastAsia"/>
+        </w:rPr>
+        <w:t>D</w:t>
       </w:r>
     </w:p>
     <w:p>
@@ -1041,7 +1177,21 @@
         <w:rPr>
           <w:rFonts w:hint="eastAsia"/>
         </w:rPr>
-        <w:t>利用A集计算每个asset的浓度值</w:t>
+        <w:t>利用A</w:t>
+      </w:r>
+      <w:proofErr w:type="gramStart"/>
+      <w:r>
+        <w:rPr>
+          <w:rFonts w:hint="eastAsia"/>
+        </w:rPr>
+        <w:t>集计算</w:t>
+      </w:r>
+      <w:proofErr w:type="gramEnd"/>
+      <w:r>
+        <w:rPr>
+          <w:rFonts w:hint="eastAsia"/>
+        </w:rPr>
+        <w:t>每个asset的浓度值</w:t>
       </w:r>
     </w:p>
     <w:p>
@@ -1057,8 +1207,16 @@
         <w:rPr>
           <w:rFonts w:hint="eastAsia"/>
         </w:rPr>
-        <w:t>对于P中的每个个体pi（i</w:t>
-      </w:r>
+        <w:t>对于P中的每个个体pi（</w:t>
+      </w:r>
+      <w:proofErr w:type="spellStart"/>
+      <w:r>
+        <w:rPr>
+          <w:rFonts w:hint="eastAsia"/>
+        </w:rPr>
+        <w:t>i</w:t>
+      </w:r>
+      <w:proofErr w:type="spellEnd"/>
       <w:r>
         <w:t xml:space="preserve"> </w:t>
       </w:r>
@@ -1130,9 +1288,11 @@
         </w:rPr>
         <w:t>如果p</w:t>
       </w:r>
+      <w:proofErr w:type="gramStart"/>
       <w:r>
         <w:t>’</w:t>
       </w:r>
+      <w:proofErr w:type="gramEnd"/>
       <w:r>
         <w:rPr>
           <w:rFonts w:hint="eastAsia"/>
@@ -1155,9 +1315,11 @@
         </w:rPr>
         <w:t>对p</w:t>
       </w:r>
+      <w:proofErr w:type="gramStart"/>
       <w:r>
         <w:t>’</w:t>
       </w:r>
+      <w:proofErr w:type="gramEnd"/>
       <w:r>
         <w:rPr>
           <w:rFonts w:hint="eastAsia"/>
@@ -1180,9 +1342,11 @@
         </w:rPr>
         <w:t>如果p</w:t>
       </w:r>
+      <w:proofErr w:type="gramStart"/>
       <w:r>
         <w:t>’</w:t>
       </w:r>
+      <w:proofErr w:type="gramEnd"/>
       <w:r>
         <w:rPr>
           <w:rFonts w:hint="eastAsia"/>
@@ -1198,9 +1362,11 @@
         </w:rPr>
         <w:t>则用p</w:t>
       </w:r>
+      <w:proofErr w:type="gramStart"/>
       <w:r>
         <w:t>’</w:t>
       </w:r>
+      <w:proofErr w:type="gramEnd"/>
       <w:r>
         <w:rPr>
           <w:rFonts w:hint="eastAsia"/>
@@ -1226,9 +1392,11 @@
         </w:rPr>
         <w:t>否则如果pi支配p</w:t>
       </w:r>
+      <w:proofErr w:type="gramStart"/>
       <w:r>
         <w:t>’</w:t>
       </w:r>
+      <w:proofErr w:type="gramEnd"/>
       <w:r>
         <w:rPr>
           <w:rFonts w:hint="eastAsia"/>
@@ -1254,9 +1422,11 @@
         </w:rPr>
         <w:t>否则将p</w:t>
       </w:r>
+      <w:proofErr w:type="gramStart"/>
       <w:r>
         <w:t>’</w:t>
       </w:r>
+      <w:proofErr w:type="gramEnd"/>
       <w:r>
         <w:rPr>
           <w:rFonts w:hint="eastAsia"/>
@@ -1290,16 +1460,38 @@
         <w:rPr>
           <w:rFonts w:hint="eastAsia"/>
         </w:rPr>
-        <w:t>，将P中的解通过非支配性以及拥挤距离排序，留下前N</w:t>
+        <w:t>，将P中的</w:t>
+      </w:r>
+      <w:proofErr w:type="gramStart"/>
+      <w:r>
+        <w:rPr>
+          <w:rFonts w:hint="eastAsia"/>
+        </w:rPr>
+        <w:t>解通过</w:t>
+      </w:r>
+      <w:proofErr w:type="gramEnd"/>
+      <w:r>
+        <w:rPr>
+          <w:rFonts w:hint="eastAsia"/>
+        </w:rPr>
+        <w:t>非支配性以及拥挤距离排序，留下前N</w:t>
       </w:r>
       <w:r>
         <w:t>P</w:t>
       </w:r>
-      <w:r>
-        <w:rPr>
-          <w:rFonts w:hint="eastAsia"/>
-        </w:rPr>
-        <w:t>个个体</w:t>
+      <w:proofErr w:type="gramStart"/>
+      <w:r>
+        <w:rPr>
+          <w:rFonts w:hint="eastAsia"/>
+        </w:rPr>
+        <w:t>个</w:t>
+      </w:r>
+      <w:proofErr w:type="gramEnd"/>
+      <w:r>
+        <w:rPr>
+          <w:rFonts w:hint="eastAsia"/>
+        </w:rPr>
+        <w:t>个体</w:t>
       </w:r>
     </w:p>
     <w:p>
@@ -1393,11 +1585,19 @@
       <w:r>
         <w:t>Z|</w:t>
       </w:r>
-      <w:r>
-        <w:rPr>
-          <w:rFonts w:hint="eastAsia"/>
-        </w:rPr>
-        <w:t>个预分配asset后随机通过S</w:t>
+      <w:proofErr w:type="gramStart"/>
+      <w:r>
+        <w:rPr>
+          <w:rFonts w:hint="eastAsia"/>
+        </w:rPr>
+        <w:t>个</w:t>
+      </w:r>
+      <w:proofErr w:type="gramEnd"/>
+      <w:r>
+        <w:rPr>
+          <w:rFonts w:hint="eastAsia"/>
+        </w:rPr>
+        <w:t>预分配asset后随机通过S</w:t>
       </w:r>
       <w:r>
         <w:t>1-S4</w:t>
@@ -1411,11 +1611,19 @@
       <w:r>
         <w:t>-|Z|</w:t>
       </w:r>
-      <w:r>
-        <w:rPr>
-          <w:rFonts w:hint="eastAsia"/>
-        </w:rPr>
-        <w:t>个asset，并且使其满足类约束</w:t>
+      <w:proofErr w:type="gramStart"/>
+      <w:r>
+        <w:rPr>
+          <w:rFonts w:hint="eastAsia"/>
+        </w:rPr>
+        <w:t>个</w:t>
+      </w:r>
+      <w:proofErr w:type="gramEnd"/>
+      <w:r>
+        <w:rPr>
+          <w:rFonts w:hint="eastAsia"/>
+        </w:rPr>
+        <w:t>asset，并且使其满足类约束</w:t>
       </w:r>
     </w:p>
     <w:p>
@@ -1442,8 +1650,13 @@
         </w:rPr>
         <w:t>中选择三个不同的解：p</w:t>
       </w:r>
-      <w:r>
-        <w:t>1,p2,p3</w:t>
+      <w:proofErr w:type="gramStart"/>
+      <w:r>
+        <w:t>1,p</w:t>
+      </w:r>
+      <w:proofErr w:type="gramEnd"/>
+      <w:r>
+        <w:t>2,p3</w:t>
       </w:r>
     </w:p>
     <w:p>
@@ -1459,7 +1672,49 @@
         <w:rPr>
           <w:rFonts w:hint="eastAsia"/>
         </w:rPr>
-        <w:t>从K个asset中随机选择一个并让其下标复制给i，之后令j</w:t>
+        <w:t>从K</w:t>
+      </w:r>
+      <w:proofErr w:type="gramStart"/>
+      <w:r>
+        <w:rPr>
+          <w:rFonts w:hint="eastAsia"/>
+        </w:rPr>
+        <w:t>个</w:t>
+      </w:r>
+      <w:proofErr w:type="gramEnd"/>
+      <w:r>
+        <w:rPr>
+          <w:rFonts w:hint="eastAsia"/>
+        </w:rPr>
+        <w:t>asset中随机选择一个并让其下标复制给</w:t>
+      </w:r>
+      <w:proofErr w:type="spellStart"/>
+      <w:r>
+        <w:rPr>
+          <w:rFonts w:hint="eastAsia"/>
+        </w:rPr>
+        <w:t>i</w:t>
+      </w:r>
+      <w:proofErr w:type="spellEnd"/>
+      <w:r>
+        <w:rPr>
+          <w:rFonts w:hint="eastAsia"/>
+        </w:rPr>
+        <w:t>，</w:t>
+      </w:r>
+      <w:proofErr w:type="gramStart"/>
+      <w:r>
+        <w:rPr>
+          <w:rFonts w:hint="eastAsia"/>
+        </w:rPr>
+        <w:t>之后令</w:t>
+      </w:r>
+      <w:proofErr w:type="gramEnd"/>
+      <w:r>
+        <w:rPr>
+          <w:rFonts w:hint="eastAsia"/>
+        </w:rPr>
+        <w:t>j</w:t>
       </w:r>
       <w:r>
         <w:t xml:space="preserve"> = </w:t>
@@ -1586,7 +1841,21 @@
         <w:rPr>
           <w:rFonts w:hint="eastAsia"/>
         </w:rPr>
-        <w:t>的wi赋值给当前asset</w:t>
+        <w:t>的</w:t>
+      </w:r>
+      <w:proofErr w:type="spellStart"/>
+      <w:r>
+        <w:rPr>
+          <w:rFonts w:hint="eastAsia"/>
+        </w:rPr>
+        <w:t>wi</w:t>
+      </w:r>
+      <w:proofErr w:type="spellEnd"/>
+      <w:r>
+        <w:rPr>
+          <w:rFonts w:hint="eastAsia"/>
+        </w:rPr>
+        <w:t>赋值给当前asset</w:t>
       </w:r>
     </w:p>
     <w:p>
@@ -1602,7 +1871,21 @@
         <w:rPr>
           <w:rFonts w:hint="eastAsia"/>
         </w:rPr>
-        <w:t>从K个asset中随机选择一个并让其下标复制给j</w:t>
+        <w:t>从K</w:t>
+      </w:r>
+      <w:proofErr w:type="gramStart"/>
+      <w:r>
+        <w:rPr>
+          <w:rFonts w:hint="eastAsia"/>
+        </w:rPr>
+        <w:t>个</w:t>
+      </w:r>
+      <w:proofErr w:type="gramEnd"/>
+      <w:r>
+        <w:rPr>
+          <w:rFonts w:hint="eastAsia"/>
+        </w:rPr>
+        <w:t>asset中随机选择一个并让其下标复制给j</w:t>
       </w:r>
     </w:p>
     <w:p>
@@ -1768,6 +2051,7 @@
       <w:r>
         <w:tab/>
       </w:r>
+      <w:proofErr w:type="spellStart"/>
       <w:r>
         <w:rPr>
           <w:rFonts w:hint="eastAsia"/>
@@ -1775,7 +2059,27 @@
         <w:t>w</w:t>
       </w:r>
       <w:r>
-        <w:t>i` = best_i + r[0,1] * (w1i – w2i)</w:t>
+        <w:t>i</w:t>
+      </w:r>
+      <w:proofErr w:type="spellEnd"/>
+      <w:r>
+        <w:t xml:space="preserve">` = </w:t>
+      </w:r>
+      <w:proofErr w:type="spellStart"/>
+      <w:r>
+        <w:t>best_i</w:t>
+      </w:r>
+      <w:proofErr w:type="spellEnd"/>
+      <w:r>
+        <w:t xml:space="preserve"> + </w:t>
+      </w:r>
+      <w:proofErr w:type="gramStart"/>
+      <w:r>
+        <w:t>r[</w:t>
+      </w:r>
+      <w:proofErr w:type="gramEnd"/>
+      <w:r>
+        <w:t>0,1] * (w1i – w2i)</w:t>
       </w:r>
     </w:p>
     <w:p>
@@ -1796,7 +2100,38 @@
       </w:r>
       <w:r>
         <w:tab/>
-        <w:t>wi` = wi + F * (best_i – wi) + F * (w1i – w2i)</w:t>
+      </w:r>
+      <w:proofErr w:type="spellStart"/>
+      <w:r>
+        <w:t>wi</w:t>
+      </w:r>
+      <w:proofErr w:type="spellEnd"/>
+      <w:r>
+        <w:t xml:space="preserve">` = </w:t>
+      </w:r>
+      <w:proofErr w:type="spellStart"/>
+      <w:r>
+        <w:t>wi</w:t>
+      </w:r>
+      <w:proofErr w:type="spellEnd"/>
+      <w:r>
+        <w:t xml:space="preserve"> + F * (</w:t>
+      </w:r>
+      <w:proofErr w:type="spellStart"/>
+      <w:r>
+        <w:t>best_i</w:t>
+      </w:r>
+      <w:proofErr w:type="spellEnd"/>
+      <w:r>
+        <w:t xml:space="preserve"> – </w:t>
+      </w:r>
+      <w:proofErr w:type="spellStart"/>
+      <w:r>
+        <w:t>wi</w:t>
+      </w:r>
+      <w:proofErr w:type="spellEnd"/>
+      <w:r>
+        <w:t>) + F * (w1i – w2i)</w:t>
       </w:r>
     </w:p>
     <w:p>
@@ -1816,16 +2151,38 @@
         <w:rPr>
           <w:rFonts w:hint="eastAsia"/>
         </w:rPr>
-        <w:t>来自D集，随机抽取；best_</w:t>
+        <w:t>来自D集，随机抽取；</w:t>
+      </w:r>
+      <w:proofErr w:type="spellStart"/>
+      <w:r>
+        <w:rPr>
+          <w:rFonts w:hint="eastAsia"/>
+        </w:rPr>
+        <w:t>best_</w:t>
       </w:r>
       <w:r>
         <w:t>i</w:t>
       </w:r>
-      <w:r>
-        <w:rPr>
-          <w:rFonts w:hint="eastAsia"/>
-        </w:rPr>
-        <w:t>随机挑选自A集的前1</w:t>
+      <w:proofErr w:type="spellEnd"/>
+      <w:r>
+        <w:rPr>
+          <w:rFonts w:hint="eastAsia"/>
+        </w:rPr>
+        <w:t>随机</w:t>
+      </w:r>
+      <w:proofErr w:type="gramStart"/>
+      <w:r>
+        <w:rPr>
+          <w:rFonts w:hint="eastAsia"/>
+        </w:rPr>
+        <w:t>挑选自</w:t>
+      </w:r>
+      <w:proofErr w:type="gramEnd"/>
+      <w:r>
+        <w:rPr>
+          <w:rFonts w:hint="eastAsia"/>
+        </w:rPr>
+        <w:t>A集的前1</w:t>
       </w:r>
       <w:r>
         <w:t>0</w:t>
@@ -1886,6 +2243,7 @@
       <w:r>
         <w:tab/>
       </w:r>
+      <w:proofErr w:type="spellStart"/>
       <w:r>
         <w:rPr>
           <w:rFonts w:hint="eastAsia"/>
@@ -1893,7 +2251,11 @@
         <w:t>w</w:t>
       </w:r>
       <w:r>
-        <w:t xml:space="preserve">i` = </w:t>
+        <w:t>i</w:t>
+      </w:r>
+      <w:proofErr w:type="spellEnd"/>
+      <w:r>
+        <w:t xml:space="preserve">` = </w:t>
       </w:r>
       <m:oMath>
         <m:r>
@@ -2023,8 +2385,29 @@
         </w:rPr>
         <w:t xml:space="preserve"> </w:t>
       </w:r>
-      <w:r>
-        <w:t>wi` = wi` - (wi` mod vi)，然后将</w:t>
+      <w:proofErr w:type="spellStart"/>
+      <w:r>
+        <w:t>wi</w:t>
+      </w:r>
+      <w:proofErr w:type="spellEnd"/>
+      <w:r>
+        <w:t xml:space="preserve">` = </w:t>
+      </w:r>
+      <w:proofErr w:type="spellStart"/>
+      <w:r>
+        <w:t>wi</w:t>
+      </w:r>
+      <w:proofErr w:type="spellEnd"/>
+      <w:r>
+        <w:t>` - (</w:t>
+      </w:r>
+      <w:proofErr w:type="spellStart"/>
+      <w:r>
+        <w:t>wi</w:t>
+      </w:r>
+      <w:proofErr w:type="spellEnd"/>
+      <w:r>
+        <w:t>` mod vi)，然后将</w:t>
       </w:r>
       <m:oMath>
         <m:nary>
@@ -2064,7 +2447,15 @@
         <w:t>加入到最大的</w:t>
       </w:r>
       <w:r>
-        <w:t>(wi` mod vi)</w:t>
+        <w:t>(</w:t>
+      </w:r>
+      <w:proofErr w:type="spellStart"/>
+      <w:r>
+        <w:t>wi</w:t>
+      </w:r>
+      <w:proofErr w:type="spellEnd"/>
+      <w:r>
+        <w:t>` mod vi)</w:t>
       </w:r>
       <w:r>
         <w:rPr>
@@ -2086,7 +2477,35 @@
         <w:rPr>
           <w:rFonts w:hint="eastAsia"/>
         </w:rPr>
-        <w:t>如果比例违反类限约束，则wi需要做以下调整。</w:t>
+        <w:t>如果比例</w:t>
+      </w:r>
+      <w:proofErr w:type="gramStart"/>
+      <w:r>
+        <w:rPr>
+          <w:rFonts w:hint="eastAsia"/>
+        </w:rPr>
+        <w:t>违反类限约束</w:t>
+      </w:r>
+      <w:proofErr w:type="gramEnd"/>
+      <w:r>
+        <w:rPr>
+          <w:rFonts w:hint="eastAsia"/>
+        </w:rPr>
+        <w:t>，则</w:t>
+      </w:r>
+      <w:proofErr w:type="spellStart"/>
+      <w:r>
+        <w:rPr>
+          <w:rFonts w:hint="eastAsia"/>
+        </w:rPr>
+        <w:t>wi</w:t>
+      </w:r>
+      <w:proofErr w:type="spellEnd"/>
+      <w:r>
+        <w:rPr>
+          <w:rFonts w:hint="eastAsia"/>
+        </w:rPr>
+        <w:t>需要做以下调整。</w:t>
       </w:r>
     </w:p>
     <w:p>
@@ -2174,11 +2593,19 @@
         </w:rPr>
         <w:t>条件的类中抽取vi</w:t>
       </w:r>
-      <w:r>
-        <w:rPr>
-          <w:rFonts w:hint="eastAsia"/>
-        </w:rPr>
-        <w:t xml:space="preserve">插入到类m中，直到 </w:t>
+      <w:proofErr w:type="gramStart"/>
+      <w:r>
+        <w:rPr>
+          <w:rFonts w:hint="eastAsia"/>
+        </w:rPr>
+        <w:t>插入到类</w:t>
+      </w:r>
+      <w:proofErr w:type="gramEnd"/>
+      <w:r>
+        <w:rPr>
+          <w:rFonts w:hint="eastAsia"/>
+        </w:rPr>
+        <w:t xml:space="preserve">m中，直到 </w:t>
       </w:r>
       <m:oMath>
         <m:nary>
@@ -2281,6 +2708,1076 @@
       </w:r>
     </w:p>
     <w:p/>
+    <w:p>
+      <w:pPr>
+        <w:ind w:left="420"/>
+      </w:pPr>
+    </w:p>
+    <w:p>
+      <w:pPr>
+        <w:ind w:left="420"/>
+      </w:pPr>
+      <w:r>
+        <w:rPr>
+          <w:rFonts w:hint="eastAsia"/>
+        </w:rPr>
+        <w:t>Ri</w:t>
+      </w:r>
+      <w:r>
+        <w:t xml:space="preserve">sk </w:t>
+      </w:r>
+      <w:r>
+        <w:rPr>
+          <w:rFonts w:hint="eastAsia"/>
+        </w:rPr>
+        <w:t>和 value的计算</w:t>
+      </w:r>
+    </w:p>
+    <w:p>
+      <w:pPr>
+        <w:ind w:left="420"/>
+      </w:pPr>
+    </w:p>
+    <w:p>
+      <w:pPr>
+        <w:pStyle w:val="a3"/>
+        <w:numPr>
+          <w:ilvl w:val="0"/>
+          <w:numId w:val="8"/>
+        </w:numPr>
+        <w:ind w:firstLineChars="0"/>
+      </w:pPr>
+      <w:r>
+        <w:rPr>
+          <w:rFonts w:hint="eastAsia"/>
+        </w:rPr>
+        <w:t>使用在时间范围T内的历史数据，令</w:t>
+      </w:r>
+      <m:oMath>
+        <m:sSub>
+          <m:sSubPr>
+            <m:ctrlPr>
+              <w:rPr>
+                <w:rFonts w:ascii="Cambria Math" w:hAnsi="Cambria Math"/>
+              </w:rPr>
+            </m:ctrlPr>
+          </m:sSubPr>
+          <m:e>
+            <m:r>
+              <m:rPr>
+                <m:sty m:val="p"/>
+              </m:rPr>
+              <w:rPr>
+                <w:rFonts w:ascii="Cambria Math" w:hAnsi="Cambria Math"/>
+              </w:rPr>
+              <m:t>r</m:t>
+            </m:r>
+          </m:e>
+          <m:sub>
+            <m:r>
+              <m:rPr>
+                <m:sty m:val="p"/>
+              </m:rPr>
+              <w:rPr>
+                <w:rFonts w:ascii="Cambria Math" w:hAnsi="Cambria Math"/>
+              </w:rPr>
+              <m:t>it</m:t>
+            </m:r>
+          </m:sub>
+        </m:sSub>
+      </m:oMath>
+      <w:r>
+        <w:rPr>
+          <w:rFonts w:hint="eastAsia"/>
+        </w:rPr>
+        <w:t>作为asset</w:t>
+      </w:r>
+      <w:r>
+        <w:t xml:space="preserve"> </w:t>
+      </w:r>
+      <m:oMath>
+        <m:r>
+          <m:rPr>
+            <m:sty m:val="p"/>
+          </m:rPr>
+          <w:rPr>
+            <w:rFonts w:ascii="Cambria Math" w:hAnsi="Cambria Math" w:hint="eastAsia"/>
+          </w:rPr>
+          <m:t>i</m:t>
+        </m:r>
+      </m:oMath>
+      <w:r>
+        <w:rPr>
+          <w:rFonts w:hint="eastAsia"/>
+        </w:rPr>
+        <w:t xml:space="preserve"> 在第t天时间的收益，令</w:t>
+      </w:r>
+      <m:oMath>
+        <m:sSub>
+          <m:sSubPr>
+            <m:ctrlPr>
+              <w:rPr>
+                <w:rFonts w:ascii="Cambria Math" w:hAnsi="Cambria Math"/>
+              </w:rPr>
+            </m:ctrlPr>
+          </m:sSubPr>
+          <m:e>
+            <m:r>
+              <m:rPr>
+                <m:sty m:val="p"/>
+              </m:rPr>
+              <w:rPr>
+                <w:rFonts w:ascii="Cambria Math" w:hAnsi="Cambria Math"/>
+              </w:rPr>
+              <m:t>w</m:t>
+            </m:r>
+          </m:e>
+          <m:sub>
+            <m:r>
+              <m:rPr>
+                <m:sty m:val="p"/>
+              </m:rPr>
+              <w:rPr>
+                <w:rFonts w:ascii="Cambria Math" w:hAnsi="Cambria Math"/>
+              </w:rPr>
+              <m:t>i</m:t>
+            </m:r>
+          </m:sub>
+        </m:sSub>
+      </m:oMath>
+      <w:r>
+        <w:rPr>
+          <w:rFonts w:hint="eastAsia"/>
+        </w:rPr>
+        <w:t>为该asset的投资比例，如果总asset数量为N，则该投资组合在第t天的收益由以下公式计算：</w:t>
+      </w:r>
+    </w:p>
+    <w:p>
+      <w:pPr>
+        <w:ind w:left="780"/>
+      </w:pPr>
+      <m:oMathPara>
+        <m:oMath>
+          <m:sSub>
+            <m:sSubPr>
+              <m:ctrlPr>
+                <w:rPr>
+                  <w:rFonts w:ascii="Cambria Math" w:hAnsi="Cambria Math"/>
+                </w:rPr>
+              </m:ctrlPr>
+            </m:sSubPr>
+            <m:e>
+              <m:r>
+                <m:rPr>
+                  <m:sty m:val="p"/>
+                </m:rPr>
+                <w:rPr>
+                  <w:rFonts w:ascii="Cambria Math" w:hAnsi="Cambria Math"/>
+                </w:rPr>
+                <m:t>k</m:t>
+              </m:r>
+            </m:e>
+            <m:sub>
+              <m:r>
+                <m:rPr>
+                  <m:sty m:val="p"/>
+                </m:rPr>
+                <w:rPr>
+                  <w:rFonts w:ascii="Cambria Math" w:hAnsi="Cambria Math"/>
+                </w:rPr>
+                <m:t>t</m:t>
+              </m:r>
+            </m:sub>
+          </m:sSub>
+          <m:d>
+            <m:dPr>
+              <m:ctrlPr>
+                <w:rPr>
+                  <w:rFonts w:ascii="Cambria Math" w:hAnsi="Cambria Math"/>
+                </w:rPr>
+              </m:ctrlPr>
+            </m:dPr>
+            <m:e>
+              <m:r>
+                <m:rPr>
+                  <m:sty m:val="p"/>
+                </m:rPr>
+                <w:rPr>
+                  <w:rFonts w:ascii="Cambria Math" w:hAnsi="Cambria Math"/>
+                </w:rPr>
+                <m:t>w</m:t>
+              </m:r>
+            </m:e>
+          </m:d>
+          <m:r>
+            <m:rPr>
+              <m:sty m:val="p"/>
+            </m:rPr>
+            <w:rPr>
+              <w:rFonts w:ascii="Cambria Math" w:hAnsi="Cambria Math"/>
+            </w:rPr>
+            <m:t>=</m:t>
+          </m:r>
+          <m:nary>
+            <m:naryPr>
+              <m:chr m:val="∑"/>
+              <m:limLoc m:val="undOvr"/>
+              <m:grow m:val="1"/>
+              <m:ctrlPr>
+                <w:rPr>
+                  <w:rFonts w:ascii="Cambria Math" w:hAnsi="Cambria Math"/>
+                </w:rPr>
+              </m:ctrlPr>
+            </m:naryPr>
+            <m:sub>
+              <m:r>
+                <m:rPr>
+                  <m:sty m:val="p"/>
+                </m:rPr>
+                <w:rPr>
+                  <w:rFonts w:ascii="Cambria Math" w:hAnsi="Cambria Math"/>
+                </w:rPr>
+                <m:t>i=1</m:t>
+              </m:r>
+            </m:sub>
+            <m:sup>
+              <m:r>
+                <m:rPr>
+                  <m:sty m:val="p"/>
+                </m:rPr>
+                <w:rPr>
+                  <w:rFonts w:ascii="Cambria Math" w:hAnsi="Cambria Math"/>
+                </w:rPr>
+                <m:t>N</m:t>
+              </m:r>
+            </m:sup>
+            <m:e>
+              <m:sSub>
+                <m:sSubPr>
+                  <m:ctrlPr>
+                    <w:rPr>
+                      <w:rFonts w:ascii="Cambria Math" w:hAnsi="Cambria Math"/>
+                    </w:rPr>
+                  </m:ctrlPr>
+                </m:sSubPr>
+                <m:e>
+                  <m:r>
+                    <m:rPr>
+                      <m:sty m:val="p"/>
+                    </m:rPr>
+                    <w:rPr>
+                      <w:rFonts w:ascii="Cambria Math" w:hAnsi="Cambria Math"/>
+                    </w:rPr>
+                    <m:t>r</m:t>
+                  </m:r>
+                </m:e>
+                <m:sub>
+                  <m:r>
+                    <m:rPr>
+                      <m:sty m:val="p"/>
+                    </m:rPr>
+                    <w:rPr>
+                      <w:rFonts w:ascii="Cambria Math" w:hAnsi="Cambria Math"/>
+                    </w:rPr>
+                    <m:t>it</m:t>
+                  </m:r>
+                </m:sub>
+              </m:sSub>
+              <m:sSub>
+                <m:sSubPr>
+                  <m:ctrlPr>
+                    <w:rPr>
+                      <w:rFonts w:ascii="Cambria Math" w:hAnsi="Cambria Math"/>
+                    </w:rPr>
+                  </m:ctrlPr>
+                </m:sSubPr>
+                <m:e>
+                  <m:r>
+                    <m:rPr>
+                      <m:sty m:val="p"/>
+                    </m:rPr>
+                    <w:rPr>
+                      <w:rFonts w:ascii="Cambria Math" w:hAnsi="Cambria Math"/>
+                    </w:rPr>
+                    <m:t>w</m:t>
+                  </m:r>
+                </m:e>
+                <m:sub>
+                  <m:r>
+                    <m:rPr>
+                      <m:sty m:val="p"/>
+                    </m:rPr>
+                    <w:rPr>
+                      <w:rFonts w:ascii="Cambria Math" w:hAnsi="Cambria Math"/>
+                    </w:rPr>
+                    <m:t>i</m:t>
+                  </m:r>
+                </m:sub>
+              </m:sSub>
+            </m:e>
+          </m:nary>
+          <m:r>
+            <m:rPr>
+              <m:sty m:val="p"/>
+            </m:rPr>
+            <w:rPr>
+              <w:rFonts w:ascii="Cambria Math" w:hAnsi="Cambria Math"/>
+            </w:rPr>
+            <m:t xml:space="preserve">  </m:t>
+          </m:r>
+          <m:r>
+            <m:rPr>
+              <m:sty m:val="p"/>
+            </m:rPr>
+            <w:rPr>
+              <w:rFonts w:ascii="Cambria Math" w:hAnsi="Cambria Math" w:hint="eastAsia"/>
+            </w:rPr>
+            <m:t>t</m:t>
+          </m:r>
+          <m:r>
+            <m:rPr>
+              <m:sty m:val="p"/>
+            </m:rPr>
+            <w:rPr>
+              <w:rFonts w:ascii="Cambria Math" w:hAnsi="Cambria Math"/>
+            </w:rPr>
+            <m:t>=1,…,T.</m:t>
+          </m:r>
+        </m:oMath>
+      </m:oMathPara>
+    </w:p>
+    <w:p>
+      <w:pPr>
+        <w:pStyle w:val="a3"/>
+        <w:numPr>
+          <w:ilvl w:val="0"/>
+          <w:numId w:val="8"/>
+        </w:numPr>
+        <w:ind w:firstLineChars="0"/>
+      </w:pPr>
+      <w:r>
+        <w:rPr>
+          <w:rFonts w:hint="eastAsia"/>
+        </w:rPr>
+        <w:t>令</w:t>
+      </w:r>
+      <m:oMath>
+        <m:sSub>
+          <m:sSubPr>
+            <m:ctrlPr>
+              <w:rPr>
+                <w:rFonts w:ascii="Cambria Math" w:hAnsi="Cambria Math"/>
+              </w:rPr>
+            </m:ctrlPr>
+          </m:sSubPr>
+          <m:e>
+            <m:r>
+              <m:rPr>
+                <m:sty m:val="p"/>
+              </m:rPr>
+              <w:rPr>
+                <w:rFonts w:ascii="Cambria Math" w:hAnsi="Cambria Math"/>
+              </w:rPr>
+              <m:t>ρ</m:t>
+            </m:r>
+          </m:e>
+          <m:sub>
+            <m:r>
+              <m:rPr>
+                <m:sty m:val="p"/>
+              </m:rPr>
+              <w:rPr>
+                <w:rFonts w:ascii="Cambria Math" w:hAnsi="Cambria Math"/>
+              </w:rPr>
+              <m:t>t</m:t>
+            </m:r>
+          </m:sub>
+        </m:sSub>
+      </m:oMath>
+      <w:r>
+        <w:rPr>
+          <w:rFonts w:hint="eastAsia"/>
+        </w:rPr>
+        <w:t>为</w:t>
+      </w:r>
+      <w:proofErr w:type="gramStart"/>
+      <w:r>
+        <w:rPr>
+          <w:rFonts w:hint="eastAsia"/>
+        </w:rPr>
+        <w:t>时间第t天情况</w:t>
+      </w:r>
+      <w:proofErr w:type="gramEnd"/>
+      <w:r>
+        <w:rPr>
+          <w:rFonts w:hint="eastAsia"/>
+        </w:rPr>
+        <w:t>出现的概率，并且假定全部情况发生的概率都相等：</w:t>
+      </w:r>
+      <m:oMath>
+        <m:sSub>
+          <m:sSubPr>
+            <m:ctrlPr>
+              <w:rPr>
+                <w:rFonts w:ascii="Cambria Math" w:hAnsi="Cambria Math"/>
+              </w:rPr>
+            </m:ctrlPr>
+          </m:sSubPr>
+          <m:e>
+            <m:r>
+              <m:rPr>
+                <m:sty m:val="p"/>
+              </m:rPr>
+              <w:rPr>
+                <w:rFonts w:ascii="Cambria Math" w:hAnsi="Cambria Math"/>
+              </w:rPr>
+              <m:t>ρ</m:t>
+            </m:r>
+          </m:e>
+          <m:sub>
+            <m:r>
+              <m:rPr>
+                <m:sty m:val="p"/>
+              </m:rPr>
+              <w:rPr>
+                <w:rFonts w:ascii="Cambria Math" w:hAnsi="Cambria Math"/>
+              </w:rPr>
+              <m:t>t</m:t>
+            </m:r>
+          </m:sub>
+        </m:sSub>
+        <m:r>
+          <m:rPr>
+            <m:sty m:val="p"/>
+          </m:rPr>
+          <w:rPr>
+            <w:rFonts w:ascii="Cambria Math" w:hAnsi="Cambria Math"/>
+          </w:rPr>
+          <m:t>=</m:t>
+        </m:r>
+        <m:f>
+          <m:fPr>
+            <m:ctrlPr>
+              <w:rPr>
+                <w:rFonts w:ascii="Cambria Math" w:hAnsi="Cambria Math"/>
+              </w:rPr>
+            </m:ctrlPr>
+          </m:fPr>
+          <m:num>
+            <m:r>
+              <m:rPr>
+                <m:sty m:val="p"/>
+              </m:rPr>
+              <w:rPr>
+                <w:rFonts w:ascii="Cambria Math" w:hAnsi="Cambria Math"/>
+              </w:rPr>
+              <m:t>1</m:t>
+            </m:r>
+          </m:num>
+          <m:den>
+            <m:r>
+              <m:rPr>
+                <m:sty m:val="p"/>
+              </m:rPr>
+              <w:rPr>
+                <w:rFonts w:ascii="Cambria Math" w:hAnsi="Cambria Math"/>
+              </w:rPr>
+              <m:t>T</m:t>
+            </m:r>
+          </m:den>
+        </m:f>
+      </m:oMath>
+    </w:p>
+    <w:p>
+      <w:pPr>
+        <w:pStyle w:val="a3"/>
+        <w:ind w:left="780" w:firstLineChars="0" w:firstLine="0"/>
+      </w:pPr>
+      <w:r>
+        <w:rPr>
+          <w:rFonts w:hint="eastAsia"/>
+        </w:rPr>
+        <w:t>则总天数T的全部收益为：</w:t>
+      </w:r>
+    </w:p>
+    <w:p>
+      <w:pPr>
+        <w:pStyle w:val="a3"/>
+        <w:ind w:left="780" w:firstLineChars="0" w:firstLine="0"/>
+      </w:pPr>
+      <m:oMathPara>
+        <m:oMath>
+          <m:r>
+            <m:rPr>
+              <m:sty m:val="p"/>
+            </m:rPr>
+            <w:rPr>
+              <w:rFonts w:ascii="Cambria Math" w:hAnsi="Cambria Math"/>
+            </w:rPr>
+            <m:t>μ</m:t>
+          </m:r>
+          <m:r>
+            <w:rPr>
+              <w:rFonts w:ascii="Cambria Math" w:hAnsi="Cambria Math"/>
+            </w:rPr>
+            <m:t>(ω)</m:t>
+          </m:r>
+          <m:r>
+            <m:rPr>
+              <m:sty m:val="p"/>
+            </m:rPr>
+            <w:rPr>
+              <w:rFonts w:ascii="Cambria Math" w:hAnsi="Cambria Math"/>
+            </w:rPr>
+            <m:t xml:space="preserve">= </m:t>
+          </m:r>
+          <m:nary>
+            <m:naryPr>
+              <m:chr m:val="∑"/>
+              <m:limLoc m:val="undOvr"/>
+              <m:ctrlPr>
+                <w:rPr>
+                  <w:rFonts w:ascii="Cambria Math" w:hAnsi="Cambria Math"/>
+                </w:rPr>
+              </m:ctrlPr>
+            </m:naryPr>
+            <m:sub>
+              <m:r>
+                <w:rPr>
+                  <w:rFonts w:ascii="Cambria Math" w:hAnsi="Cambria Math"/>
+                </w:rPr>
+                <m:t>t=1</m:t>
+              </m:r>
+            </m:sub>
+            <m:sup>
+              <m:r>
+                <w:rPr>
+                  <w:rFonts w:ascii="Cambria Math" w:hAnsi="Cambria Math"/>
+                </w:rPr>
+                <m:t>T</m:t>
+              </m:r>
+            </m:sup>
+            <m:e>
+              <m:sSub>
+                <m:sSubPr>
+                  <m:ctrlPr>
+                    <w:rPr>
+                      <w:rFonts w:ascii="Cambria Math" w:hAnsi="Cambria Math"/>
+                      <w:i/>
+                    </w:rPr>
+                  </m:ctrlPr>
+                </m:sSubPr>
+                <m:e>
+                  <m:r>
+                    <w:rPr>
+                      <w:rFonts w:ascii="Cambria Math" w:hAnsi="Cambria Math"/>
+                    </w:rPr>
+                    <m:t>k</m:t>
+                  </m:r>
+                </m:e>
+                <m:sub>
+                  <m:r>
+                    <w:rPr>
+                      <w:rFonts w:ascii="Cambria Math" w:hAnsi="Cambria Math"/>
+                    </w:rPr>
+                    <m:t>t</m:t>
+                  </m:r>
+                </m:sub>
+              </m:sSub>
+              <m:d>
+                <m:dPr>
+                  <m:ctrlPr>
+                    <w:rPr>
+                      <w:rFonts w:ascii="Cambria Math" w:hAnsi="Cambria Math"/>
+                      <w:i/>
+                    </w:rPr>
+                  </m:ctrlPr>
+                </m:dPr>
+                <m:e>
+                  <m:r>
+                    <w:rPr>
+                      <w:rFonts w:ascii="Cambria Math" w:hAnsi="Cambria Math"/>
+                    </w:rPr>
+                    <m:t>w</m:t>
+                  </m:r>
+                </m:e>
+              </m:d>
+              <m:sSub>
+                <m:sSubPr>
+                  <m:ctrlPr>
+                    <w:rPr>
+                      <w:rFonts w:ascii="Cambria Math" w:hAnsi="Cambria Math"/>
+                      <w:i/>
+                    </w:rPr>
+                  </m:ctrlPr>
+                </m:sSubPr>
+                <m:e>
+                  <m:r>
+                    <w:rPr>
+                      <w:rFonts w:ascii="Cambria Math" w:hAnsi="Cambria Math"/>
+                    </w:rPr>
+                    <m:t>ρ</m:t>
+                  </m:r>
+                </m:e>
+                <m:sub>
+                  <m:r>
+                    <w:rPr>
+                      <w:rFonts w:ascii="Cambria Math" w:hAnsi="Cambria Math"/>
+                    </w:rPr>
+                    <m:t>t</m:t>
+                  </m:r>
+                </m:sub>
+              </m:sSub>
+            </m:e>
+          </m:nary>
+        </m:oMath>
+      </m:oMathPara>
+    </w:p>
+    <w:p>
+      <w:pPr>
+        <w:pStyle w:val="a3"/>
+        <w:numPr>
+          <w:ilvl w:val="0"/>
+          <w:numId w:val="8"/>
+        </w:numPr>
+        <w:ind w:firstLineChars="0"/>
+        <w:rPr>
+          <w:rFonts w:hint="eastAsia"/>
+        </w:rPr>
+      </w:pPr>
+      <w:r>
+        <w:rPr>
+          <w:rFonts w:hint="eastAsia"/>
+        </w:rPr>
+        <w:t>风险由给定的置信水平（1</w:t>
+      </w:r>
+      <w:r>
+        <w:t>-</w:t>
+      </w:r>
+      <m:oMath>
+        <m:r>
+          <m:rPr>
+            <m:sty m:val="p"/>
+          </m:rPr>
+          <w:rPr>
+            <w:rFonts w:ascii="Cambria Math" w:hAnsi="Cambria Math"/>
+          </w:rPr>
+          <m:t>α</m:t>
+        </m:r>
+      </m:oMath>
+      <w:r>
+        <w:rPr>
+          <w:rFonts w:hint="eastAsia"/>
+        </w:rPr>
+        <w:t>）计算：</w:t>
+      </w:r>
+    </w:p>
+    <w:p>
+      <w:pPr>
+        <w:pStyle w:val="a3"/>
+        <w:ind w:left="780" w:firstLineChars="0" w:firstLine="0"/>
+      </w:pPr>
+      <m:oMathPara>
+        <m:oMath>
+          <m:r>
+            <m:rPr>
+              <m:sty m:val="p"/>
+            </m:rPr>
+            <w:rPr>
+              <w:rFonts w:ascii="Cambria Math" w:hAnsi="Cambria Math"/>
+            </w:rPr>
+            <m:t>ψ</m:t>
+          </m:r>
+          <m:d>
+            <m:dPr>
+              <m:ctrlPr>
+                <w:rPr>
+                  <w:rFonts w:ascii="Cambria Math" w:hAnsi="Cambria Math"/>
+                  <w:i/>
+                </w:rPr>
+              </m:ctrlPr>
+            </m:dPr>
+            <m:e>
+              <m:r>
+                <w:rPr>
+                  <w:rFonts w:ascii="Cambria Math" w:hAnsi="Cambria Math"/>
+                </w:rPr>
+                <m:t>ω</m:t>
+              </m:r>
+            </m:e>
+          </m:d>
+          <m:r>
+            <m:rPr>
+              <m:sty m:val="p"/>
+            </m:rPr>
+            <w:rPr>
+              <w:rFonts w:ascii="Cambria Math" w:hAnsi="Cambria Math" w:hint="eastAsia"/>
+            </w:rPr>
+            <m:t>=</m:t>
+          </m:r>
+          <m:r>
+            <m:rPr>
+              <m:sty m:val="p"/>
+            </m:rPr>
+            <w:rPr>
+              <w:rFonts w:ascii="Cambria Math" w:hAnsi="Cambria Math"/>
+            </w:rPr>
+            <m:t>VaR</m:t>
+          </m:r>
+          <m:r>
+            <m:rPr>
+              <m:sty m:val="p"/>
+            </m:rPr>
+            <w:rPr>
+              <w:rFonts w:ascii="Cambria Math" w:hAnsi="Cambria Math"/>
+            </w:rPr>
+            <m:t>α</m:t>
+          </m:r>
+          <m:d>
+            <m:dPr>
+              <m:ctrlPr>
+                <w:rPr>
+                  <w:rFonts w:ascii="Cambria Math" w:hAnsi="Cambria Math"/>
+                </w:rPr>
+              </m:ctrlPr>
+            </m:dPr>
+            <m:e>
+              <m:r>
+                <m:rPr>
+                  <m:sty m:val="p"/>
+                </m:rPr>
+                <w:rPr>
+                  <w:rFonts w:ascii="Cambria Math" w:hAnsi="Cambria Math"/>
+                </w:rPr>
+                <m:t>ω</m:t>
+              </m:r>
+            </m:e>
+          </m:d>
+          <m:r>
+            <m:rPr>
+              <m:sty m:val="p"/>
+            </m:rPr>
+            <w:rPr>
+              <w:rFonts w:ascii="Cambria Math" w:hAnsi="Cambria Math"/>
+            </w:rPr>
+            <m:t>=</m:t>
+          </m:r>
+          <m:r>
+            <m:rPr>
+              <m:sty m:val="p"/>
+            </m:rPr>
+            <w:rPr>
+              <w:rFonts w:ascii="Cambria Math" w:hAnsi="Cambria Math"/>
+            </w:rPr>
+            <m:t>-inf</m:t>
+          </m:r>
+          <m:d>
+            <m:dPr>
+              <m:begChr m:val="{"/>
+              <m:endChr m:val="}"/>
+              <m:ctrlPr>
+                <w:rPr>
+                  <w:rFonts w:ascii="Cambria Math" w:hAnsi="Cambria Math"/>
+                </w:rPr>
+              </m:ctrlPr>
+            </m:dPr>
+            <m:e>
+              <m:sSub>
+                <m:sSubPr>
+                  <m:ctrlPr>
+                    <w:rPr>
+                      <w:rFonts w:ascii="Cambria Math" w:hAnsi="Cambria Math"/>
+                      <w:i/>
+                    </w:rPr>
+                  </m:ctrlPr>
+                </m:sSubPr>
+                <m:e>
+                  <m:r>
+                    <w:rPr>
+                      <w:rFonts w:ascii="Cambria Math" w:hAnsi="Cambria Math"/>
+                    </w:rPr>
+                    <m:t xml:space="preserve"> </m:t>
+                  </m:r>
+                  <m:r>
+                    <w:rPr>
+                      <w:rFonts w:ascii="Cambria Math" w:hAnsi="Cambria Math"/>
+                    </w:rPr>
+                    <m:t>k</m:t>
+                  </m:r>
+                </m:e>
+                <m:sub>
+                  <m:r>
+                    <w:rPr>
+                      <w:rFonts w:ascii="Cambria Math" w:hAnsi="Cambria Math"/>
+                    </w:rPr>
+                    <m:t>t</m:t>
+                  </m:r>
+                </m:sub>
+              </m:sSub>
+              <m:d>
+                <m:dPr>
+                  <m:ctrlPr>
+                    <w:rPr>
+                      <w:rFonts w:ascii="Cambria Math" w:hAnsi="Cambria Math"/>
+                      <w:i/>
+                    </w:rPr>
+                  </m:ctrlPr>
+                </m:dPr>
+                <m:e>
+                  <m:r>
+                    <w:rPr>
+                      <w:rFonts w:ascii="Cambria Math" w:hAnsi="Cambria Math"/>
+                    </w:rPr>
+                    <m:t>w</m:t>
+                  </m:r>
+                </m:e>
+              </m:d>
+              <m:r>
+                <w:rPr>
+                  <w:rFonts w:ascii="Cambria Math" w:hAnsi="Cambria Math"/>
+                </w:rPr>
+                <m:t xml:space="preserve"> </m:t>
+              </m:r>
+            </m:e>
+            <m:e>
+              <m:r>
+                <w:rPr>
+                  <w:rFonts w:ascii="Cambria Math" w:hAnsi="Cambria Math"/>
+                </w:rPr>
+                <m:t xml:space="preserve">   </m:t>
+              </m:r>
+              <m:nary>
+                <m:naryPr>
+                  <m:chr m:val="∑"/>
+                  <m:limLoc m:val="undOvr"/>
+                  <m:ctrlPr>
+                    <w:rPr>
+                      <w:rFonts w:ascii="Cambria Math" w:hAnsi="Cambria Math"/>
+                      <w:i/>
+                    </w:rPr>
+                  </m:ctrlPr>
+                </m:naryPr>
+                <m:sub>
+                  <m:r>
+                    <w:rPr>
+                      <w:rFonts w:ascii="Cambria Math" w:hAnsi="Cambria Math" w:hint="eastAsia"/>
+                    </w:rPr>
+                    <m:t>t</m:t>
+                  </m:r>
+                  <m:r>
+                    <w:rPr>
+                      <w:rFonts w:ascii="Cambria Math" w:hAnsi="Cambria Math"/>
+                    </w:rPr>
+                    <m:t>=1</m:t>
+                  </m:r>
+                </m:sub>
+                <m:sup>
+                  <m:r>
+                    <w:rPr>
+                      <w:rFonts w:ascii="Cambria Math" w:hAnsi="Cambria Math"/>
+                    </w:rPr>
+                    <m:t>T</m:t>
+                  </m:r>
+                </m:sup>
+                <m:e>
+                  <m:sSub>
+                    <m:sSubPr>
+                      <m:ctrlPr>
+                        <w:rPr>
+                          <w:rFonts w:ascii="Cambria Math" w:hAnsi="Cambria Math"/>
+                          <w:i/>
+                        </w:rPr>
+                      </m:ctrlPr>
+                    </m:sSubPr>
+                    <m:e>
+                      <m:r>
+                        <w:rPr>
+                          <w:rFonts w:ascii="Cambria Math" w:hAnsi="Cambria Math"/>
+                        </w:rPr>
+                        <m:t>ρ</m:t>
+                      </m:r>
+                    </m:e>
+                    <m:sub>
+                      <m:r>
+                        <w:rPr>
+                          <w:rFonts w:ascii="Cambria Math" w:hAnsi="Cambria Math"/>
+                        </w:rPr>
+                        <m:t>t</m:t>
+                      </m:r>
+                    </m:sub>
+                  </m:sSub>
+                </m:e>
+              </m:nary>
+              <m:r>
+                <w:rPr>
+                  <w:rFonts w:ascii="Cambria Math" w:hAnsi="Cambria Math"/>
+                </w:rPr>
+                <m:t xml:space="preserve">  ≥ α  </m:t>
+              </m:r>
+            </m:e>
+          </m:d>
+        </m:oMath>
+      </m:oMathPara>
+      <w:bookmarkStart w:id="0" w:name="_GoBack"/>
+      <w:bookmarkEnd w:id="0"/>
+    </w:p>
+    <w:p>
+      <w:pPr>
+        <w:pStyle w:val="a3"/>
+        <w:ind w:left="780" w:firstLineChars="0" w:firstLine="0"/>
+        <w:rPr>
+          <w:rFonts w:hint="eastAsia"/>
+        </w:rPr>
+      </w:pPr>
+      <w:r>
+        <w:rPr>
+          <w:rFonts w:hint="eastAsia"/>
+        </w:rPr>
+        <w:t>其中</w:t>
+      </w:r>
+      <m:oMath>
+        <m:sSub>
+          <m:sSubPr>
+            <m:ctrlPr>
+              <w:rPr>
+                <w:rFonts w:ascii="Cambria Math" w:hAnsi="Cambria Math"/>
+              </w:rPr>
+            </m:ctrlPr>
+          </m:sSubPr>
+          <m:e>
+            <m:r>
+              <m:rPr>
+                <m:sty m:val="p"/>
+              </m:rPr>
+              <w:rPr>
+                <w:rFonts w:ascii="Cambria Math" w:hAnsi="Cambria Math"/>
+              </w:rPr>
+              <m:t>k</m:t>
+            </m:r>
+          </m:e>
+          <m:sub>
+            <m:r>
+              <m:rPr>
+                <m:sty m:val="p"/>
+              </m:rPr>
+              <w:rPr>
+                <w:rFonts w:ascii="Cambria Math" w:hAnsi="Cambria Math"/>
+              </w:rPr>
+              <m:t>t</m:t>
+            </m:r>
+          </m:sub>
+        </m:sSub>
+      </m:oMath>
+      <w:r>
+        <w:rPr>
+          <w:rFonts w:hint="eastAsia"/>
+        </w:rPr>
+        <w:t>(</w:t>
+      </w:r>
+      <w:r>
+        <w:t>w)</w:t>
+      </w:r>
+      <w:r>
+        <w:rPr>
+          <w:rFonts w:hint="eastAsia"/>
+        </w:rPr>
+        <w:t>的位置返回的</w:t>
+      </w:r>
+      <w:proofErr w:type="gramStart"/>
+      <w:r>
+        <w:rPr>
+          <w:rFonts w:hint="eastAsia"/>
+        </w:rPr>
+        <w:t>值需要</w:t>
+      </w:r>
+      <w:proofErr w:type="gramEnd"/>
+      <w:r>
+        <w:rPr>
+          <w:rFonts w:hint="eastAsia"/>
+        </w:rPr>
+        <w:t>满足：k</w:t>
+      </w:r>
+      <w:r>
+        <w:t xml:space="preserve">1(w) </w:t>
+      </w:r>
+      <m:oMath>
+        <m:r>
+          <m:rPr>
+            <m:sty m:val="p"/>
+          </m:rPr>
+          <w:rPr>
+            <w:rFonts w:ascii="Cambria Math" w:hAnsi="Cambria Math"/>
+          </w:rPr>
+          <m:t>≤</m:t>
+        </m:r>
+      </m:oMath>
+      <w:r>
+        <w:rPr>
+          <w:rFonts w:hint="eastAsia"/>
+        </w:rPr>
+        <w:t xml:space="preserve"> </w:t>
+      </w:r>
+      <w:r>
+        <w:t xml:space="preserve">k2(w) </w:t>
+      </w:r>
+      <m:oMath>
+        <m:r>
+          <m:rPr>
+            <m:sty m:val="p"/>
+          </m:rPr>
+          <w:rPr>
+            <w:rFonts w:ascii="Cambria Math" w:hAnsi="Cambria Math"/>
+          </w:rPr>
+          <m:t>≤</m:t>
+        </m:r>
+      </m:oMath>
+      <w:r>
+        <w:rPr>
+          <w:rFonts w:hint="eastAsia"/>
+        </w:rPr>
+        <w:t xml:space="preserve"> </w:t>
+      </w:r>
+      <w:r>
+        <w:t xml:space="preserve">... </w:t>
+      </w:r>
+      <m:oMath>
+        <m:r>
+          <m:rPr>
+            <m:sty m:val="p"/>
+          </m:rPr>
+          <w:rPr>
+            <w:rFonts w:ascii="Cambria Math" w:hAnsi="Cambria Math"/>
+          </w:rPr>
+          <m:t>≤</m:t>
+        </m:r>
+      </m:oMath>
+      <w:r>
+        <w:rPr>
+          <w:rFonts w:hint="eastAsia"/>
+        </w:rPr>
+        <w:t xml:space="preserve"> </w:t>
+      </w:r>
+      <w:proofErr w:type="spellStart"/>
+      <w:r>
+        <w:rPr>
+          <w:rFonts w:hint="eastAsia"/>
+        </w:rPr>
+        <w:t>k</w:t>
+      </w:r>
+      <w:r>
+        <w:t>T</w:t>
+      </w:r>
+      <w:proofErr w:type="spellEnd"/>
+      <w:r>
+        <w:t xml:space="preserve">(w) </w:t>
+      </w:r>
+      <w:r>
+        <w:rPr>
+          <w:rFonts w:hint="eastAsia"/>
+        </w:rPr>
+        <w:t>。</w:t>
+      </w:r>
+    </w:p>
     <w:p/>
     <w:p>
       <w:r>
@@ -2303,12 +3800,24 @@
         </w:rPr>
         <w:t>main函数：</w:t>
       </w:r>
+      <m:oMath>
+        <m:r>
+          <m:rPr>
+            <m:sty m:val="p"/>
+          </m:rPr>
+          <w:rPr>
+            <w:rFonts w:ascii="Cambria Math" w:hAnsi="Cambria Math"/>
+          </w:rPr>
+          <w:br/>
+        </m:r>
+      </m:oMath>
     </w:p>
     <w:p>
       <w:r>
         <w:rPr>
           <w:noProof/>
         </w:rPr>
+        <w:lastRenderedPageBreak/>
         <w:drawing>
           <wp:inline distT="0" distB="0" distL="0" distR="0" wp14:anchorId="5E91FEE2" wp14:editId="4A8E1508">
             <wp:extent cx="5274310" cy="2882265"/>
@@ -2355,8 +3864,13 @@
       </w:r>
     </w:p>
     <w:p>
-      <w:r>
-        <w:t>srand(time(0))</w:t>
+      <w:proofErr w:type="spellStart"/>
+      <w:r>
+        <w:t>srand</w:t>
+      </w:r>
+      <w:proofErr w:type="spellEnd"/>
+      <w:r>
+        <w:t>(time(0))</w:t>
       </w:r>
       <w:r>
         <w:rPr>
@@ -2398,7 +3912,11 @@
         <w:t>函数用于输入当前目录下M</w:t>
       </w:r>
       <w:r>
-        <w:t>ODED-GL-D</w:t>
+        <w:t>ODED-GL-</w:t>
+      </w:r>
+      <w:proofErr w:type="spellStart"/>
+      <w:r>
+        <w:t>D</w:t>
       </w:r>
       <w:r>
         <w:rPr>
@@ -2409,6 +3927,7 @@
       <w:r>
         <w:t>Sets</w:t>
       </w:r>
+      <w:proofErr w:type="spellEnd"/>
       <w:r>
         <w:rPr>
           <w:rFonts w:hint="eastAsia"/>
@@ -2498,7 +4017,6 @@
         <w:rPr>
           <w:noProof/>
         </w:rPr>
-        <w:lastRenderedPageBreak/>
         <w:drawing>
           <wp:inline distT="0" distB="0" distL="0" distR="0" wp14:anchorId="4EDCFB02" wp14:editId="2C646482">
             <wp:extent cx="3906253" cy="2157704"/>
@@ -2558,6 +4076,7 @@
         <w:rPr>
           <w:noProof/>
         </w:rPr>
+        <w:lastRenderedPageBreak/>
         <w:drawing>
           <wp:inline distT="0" distB="0" distL="0" distR="0" wp14:anchorId="75E2F5F4" wp14:editId="335FA95E">
             <wp:extent cx="2895004" cy="1844842"/>
@@ -2728,7 +4247,6 @@
         <w:rPr>
           <w:noProof/>
         </w:rPr>
-        <w:lastRenderedPageBreak/>
         <w:drawing>
           <wp:inline distT="0" distB="0" distL="0" distR="0" wp14:anchorId="5F3D2EEF" wp14:editId="62880EF4">
             <wp:extent cx="5178165" cy="1917031"/>
@@ -2836,7 +4354,14 @@
         <w:rPr>
           <w:rFonts w:hint="eastAsia"/>
         </w:rPr>
-        <w:t>然后对于第二行开始的数据，提取第二列的收盘价，存入当前asset结构体中的_return数组，然后计算每一天的收益（今天收盘价-昨日收盘价）。因为日期是从后往前读取（即第j行的时间更晚，j+1行的时间更早），所以用_</w:t>
+        <w:t>然后对于第二行开始的数据，提取第二列的收盘价，存入当前asset结构体中的_return数组，然后计算每一天的收益</w:t>
+      </w:r>
+      <w:r>
+        <w:rPr>
+          <w:rFonts w:hint="eastAsia"/>
+        </w:rPr>
+        <w:lastRenderedPageBreak/>
+        <w:t>（今天收盘价-昨日收盘价）。因为日期是从后往前读取（即第j行的时间更晚，j+1行的时间更早），所以用_</w:t>
       </w:r>
       <w:r>
         <w:t>return[j] - _return[j</w:t>
@@ -2856,9 +4381,11 @@
         </w:rPr>
         <w:t>计算每一天的收益，计算完成之后，删除_</w:t>
       </w:r>
+      <w:proofErr w:type="spellStart"/>
       <w:r>
         <w:t>reutrn</w:t>
       </w:r>
+      <w:proofErr w:type="spellEnd"/>
       <w:r>
         <w:rPr>
           <w:rFonts w:hint="eastAsia"/>
@@ -2942,11 +4469,19 @@
         <w:rPr>
           <w:rFonts w:hint="eastAsia"/>
         </w:rPr>
-        <w:t>116-121打开文件，123-128读取内容，129-138提取从第二行开始的第二列数据，存入now</w:t>
+        <w:t>116-121打开文件，123-128读取内容，129-138提取从第二行开始的第二列数据，存入</w:t>
+      </w:r>
+      <w:proofErr w:type="spellStart"/>
+      <w:r>
+        <w:rPr>
+          <w:rFonts w:hint="eastAsia"/>
+        </w:rPr>
+        <w:t>now</w:t>
       </w:r>
       <w:r>
         <w:t>_return</w:t>
       </w:r>
+      <w:proofErr w:type="spellEnd"/>
       <w:r>
         <w:rPr>
           <w:rFonts w:hint="eastAsia"/>
@@ -2987,14 +4522,7 @@
         <w:rPr>
           <w:rFonts w:hint="eastAsia"/>
         </w:rPr>
-        <w:t>函数用作测试数据是否</w:t>
-      </w:r>
-      <w:r>
-        <w:rPr>
-          <w:rFonts w:hint="eastAsia"/>
-        </w:rPr>
-        <w:lastRenderedPageBreak/>
-        <w:t>读入成功。</w:t>
+        <w:t>函数用作测试数据是否读入成功。</w:t>
       </w:r>
     </w:p>
     <w:p>
@@ -3044,6 +4572,7 @@
         <w:rPr>
           <w:noProof/>
         </w:rPr>
+        <w:lastRenderedPageBreak/>
         <w:drawing>
           <wp:inline distT="0" distB="0" distL="0" distR="0" wp14:anchorId="0851E66A" wp14:editId="084D6633">
             <wp:extent cx="5274310" cy="1585595"/>
@@ -3163,7 +4692,6 @@
         <w:rPr>
           <w:noProof/>
         </w:rPr>
-        <w:lastRenderedPageBreak/>
         <w:drawing>
           <wp:inline distT="0" distB="0" distL="0" distR="0" wp14:anchorId="62FD6A86" wp14:editId="2CE6CED2">
             <wp:extent cx="3292642" cy="2140654"/>
@@ -3667,6 +5195,95 @@
     </w:lvl>
   </w:abstractNum>
   <w:abstractNum w:abstractNumId="5" w15:restartNumberingAfterBreak="0">
+    <w:nsid w:val="58904BE2"/>
+    <w:multiLevelType w:val="hybridMultilevel"/>
+    <w:tmpl w:val="2B48F450"/>
+    <w:lvl w:ilvl="0" w:tplc="06ECCBF0">
+      <w:start w:val="1"/>
+      <w:numFmt w:val="decimal"/>
+      <w:lvlText w:val="%1."/>
+      <w:lvlJc w:val="left"/>
+      <w:pPr>
+        <w:ind w:left="780" w:hanging="360"/>
+      </w:pPr>
+      <w:rPr>
+        <w:rFonts w:hint="default"/>
+      </w:rPr>
+    </w:lvl>
+    <w:lvl w:ilvl="1" w:tplc="04090019">
+      <w:start w:val="1"/>
+      <w:numFmt w:val="lowerLetter"/>
+      <w:lvlText w:val="%2)"/>
+      <w:lvlJc w:val="left"/>
+      <w:pPr>
+        <w:ind w:left="1260" w:hanging="420"/>
+      </w:pPr>
+    </w:lvl>
+    <w:lvl w:ilvl="2" w:tplc="0409001B" w:tentative="1">
+      <w:start w:val="1"/>
+      <w:numFmt w:val="lowerRoman"/>
+      <w:lvlText w:val="%3."/>
+      <w:lvlJc w:val="right"/>
+      <w:pPr>
+        <w:ind w:left="1680" w:hanging="420"/>
+      </w:pPr>
+    </w:lvl>
+    <w:lvl w:ilvl="3" w:tplc="0409000F" w:tentative="1">
+      <w:start w:val="1"/>
+      <w:numFmt w:val="decimal"/>
+      <w:lvlText w:val="%4."/>
+      <w:lvlJc w:val="left"/>
+      <w:pPr>
+        <w:ind w:left="2100" w:hanging="420"/>
+      </w:pPr>
+    </w:lvl>
+    <w:lvl w:ilvl="4" w:tplc="04090019" w:tentative="1">
+      <w:start w:val="1"/>
+      <w:numFmt w:val="lowerLetter"/>
+      <w:lvlText w:val="%5)"/>
+      <w:lvlJc w:val="left"/>
+      <w:pPr>
+        <w:ind w:left="2520" w:hanging="420"/>
+      </w:pPr>
+    </w:lvl>
+    <w:lvl w:ilvl="5" w:tplc="0409001B" w:tentative="1">
+      <w:start w:val="1"/>
+      <w:numFmt w:val="lowerRoman"/>
+      <w:lvlText w:val="%6."/>
+      <w:lvlJc w:val="right"/>
+      <w:pPr>
+        <w:ind w:left="2940" w:hanging="420"/>
+      </w:pPr>
+    </w:lvl>
+    <w:lvl w:ilvl="6" w:tplc="0409000F" w:tentative="1">
+      <w:start w:val="1"/>
+      <w:numFmt w:val="decimal"/>
+      <w:lvlText w:val="%7."/>
+      <w:lvlJc w:val="left"/>
+      <w:pPr>
+        <w:ind w:left="3360" w:hanging="420"/>
+      </w:pPr>
+    </w:lvl>
+    <w:lvl w:ilvl="7" w:tplc="04090019" w:tentative="1">
+      <w:start w:val="1"/>
+      <w:numFmt w:val="lowerLetter"/>
+      <w:lvlText w:val="%8)"/>
+      <w:lvlJc w:val="left"/>
+      <w:pPr>
+        <w:ind w:left="3780" w:hanging="420"/>
+      </w:pPr>
+    </w:lvl>
+    <w:lvl w:ilvl="8" w:tplc="0409001B" w:tentative="1">
+      <w:start w:val="1"/>
+      <w:numFmt w:val="lowerRoman"/>
+      <w:lvlText w:val="%9."/>
+      <w:lvlJc w:val="right"/>
+      <w:pPr>
+        <w:ind w:left="4200" w:hanging="420"/>
+      </w:pPr>
+    </w:lvl>
+  </w:abstractNum>
+  <w:abstractNum w:abstractNumId="6" w15:restartNumberingAfterBreak="0">
     <w:nsid w:val="5D5A0424"/>
     <w:multiLevelType w:val="hybridMultilevel"/>
     <w:tmpl w:val="D7AA369C"/>
@@ -3755,7 +5372,7 @@
       </w:pPr>
     </w:lvl>
   </w:abstractNum>
-  <w:abstractNum w:abstractNumId="6" w15:restartNumberingAfterBreak="0">
+  <w:abstractNum w:abstractNumId="7" w15:restartNumberingAfterBreak="0">
     <w:nsid w:val="772B73CC"/>
     <w:multiLevelType w:val="hybridMultilevel"/>
     <w:tmpl w:val="7A8A74C2"/>
@@ -3851,10 +5468,10 @@
     <w:abstractNumId w:val="0"/>
   </w:num>
   <w:num w:numId="3">
-    <w:abstractNumId w:val="6"/>
+    <w:abstractNumId w:val="7"/>
   </w:num>
   <w:num w:numId="4">
-    <w:abstractNumId w:val="5"/>
+    <w:abstractNumId w:val="6"/>
   </w:num>
   <w:num w:numId="5">
     <w:abstractNumId w:val="3"/>
@@ -3864,6 +5481,9 @@
   </w:num>
   <w:num w:numId="7">
     <w:abstractNumId w:val="4"/>
+  </w:num>
+  <w:num w:numId="8">
+    <w:abstractNumId w:val="5"/>
   </w:num>
 </w:numbering>
 </file>

</xml_diff>

<commit_message>
Add MODE-GL function introduction and in MO3's matainA...D and S1
</commit_message>
<xml_diff>
--- a/document.docx
+++ b/document.docx
@@ -31,25 +31,21 @@
       <w:r>
         <w:t>N</w:t>
       </w:r>
-      <w:proofErr w:type="gramStart"/>
       <w:r>
         <w:rPr>
           <w:rFonts w:hint="eastAsia"/>
         </w:rPr>
         <w:t>个</w:t>
       </w:r>
-      <w:proofErr w:type="gramEnd"/>
       <w:r>
         <w:t>asset，选择其中K</w:t>
       </w:r>
-      <w:proofErr w:type="gramStart"/>
       <w:r>
         <w:rPr>
           <w:rFonts w:hint="eastAsia"/>
         </w:rPr>
         <w:t>个</w:t>
       </w:r>
-      <w:proofErr w:type="gramEnd"/>
       <w:r>
         <w:t>组成一组投资</w:t>
       </w:r>
@@ -62,14 +58,12 @@
       <w:r>
         <w:t>，K</w:t>
       </w:r>
-      <w:proofErr w:type="gramStart"/>
       <w:r>
         <w:rPr>
           <w:rFonts w:hint="eastAsia"/>
         </w:rPr>
         <w:t>个</w:t>
       </w:r>
-      <w:proofErr w:type="gramEnd"/>
       <w:r>
         <w:t>asset中，每</w:t>
       </w:r>
@@ -100,14 +94,12 @@
       <w:r>
         <w:t>K</w:t>
       </w:r>
-      <w:proofErr w:type="gramStart"/>
       <w:r>
         <w:rPr>
           <w:rFonts w:hint="eastAsia"/>
         </w:rPr>
         <w:t>个</w:t>
       </w:r>
-      <w:proofErr w:type="gramEnd"/>
       <w:r>
         <w:t>asset的总投资比例为1，</w:t>
       </w:r>
@@ -142,14 +134,12 @@
         </w:rPr>
         <w:t>基数约束：每种组合最多选择K</w:t>
       </w:r>
-      <w:proofErr w:type="gramStart"/>
       <w:r>
         <w:rPr>
           <w:rFonts w:hint="eastAsia"/>
         </w:rPr>
         <w:t>个</w:t>
       </w:r>
-      <w:proofErr w:type="gramEnd"/>
       <w:r>
         <w:rPr>
           <w:rFonts w:hint="eastAsia"/>
@@ -172,14 +162,12 @@
         </w:rPr>
         <w:t>上下限约束：在被选择的K</w:t>
       </w:r>
-      <w:proofErr w:type="gramStart"/>
       <w:r>
         <w:rPr>
           <w:rFonts w:hint="eastAsia"/>
         </w:rPr>
         <w:t>个</w:t>
       </w:r>
-      <w:proofErr w:type="gramEnd"/>
       <w:r>
         <w:rPr>
           <w:rFonts w:hint="eastAsia"/>
@@ -227,16 +215,8 @@
         <w:rPr>
           <w:rFonts w:hint="eastAsia"/>
         </w:rPr>
-        <w:t>|</w:t>
-      </w:r>
-      <w:proofErr w:type="gramStart"/>
-      <w:r>
-        <w:rPr>
-          <w:rFonts w:hint="eastAsia"/>
-        </w:rPr>
-        <w:t>个</w:t>
-      </w:r>
-      <w:proofErr w:type="gramEnd"/>
+        <w:t>|个</w:t>
+      </w:r>
       <w:r>
         <w:t>asset</w:t>
       </w:r>
@@ -299,14 +279,12 @@
         </w:rPr>
         <w:t>类约束：N</w:t>
       </w:r>
-      <w:proofErr w:type="gramStart"/>
       <w:r>
         <w:rPr>
           <w:rFonts w:hint="eastAsia"/>
         </w:rPr>
         <w:t>个</w:t>
       </w:r>
-      <w:proofErr w:type="gramEnd"/>
       <w:r>
         <w:rPr>
           <w:rFonts w:hint="eastAsia"/>
@@ -326,21 +304,7 @@
         <w:rPr>
           <w:rFonts w:hint="eastAsia"/>
         </w:rPr>
-        <w:t>假设这N</w:t>
-      </w:r>
-      <w:proofErr w:type="gramStart"/>
-      <w:r>
-        <w:rPr>
-          <w:rFonts w:hint="eastAsia"/>
-        </w:rPr>
-        <w:t>个</w:t>
-      </w:r>
-      <w:proofErr w:type="gramEnd"/>
-      <w:r>
-        <w:rPr>
-          <w:rFonts w:hint="eastAsia"/>
-        </w:rPr>
-        <w:t>asset一共有M种类型，则要求这M种类型中，每一种都满足至少一个属于该类的a</w:t>
+        <w:t>假设这N个asset一共有M种类型，则要求这M种类型中，每一种都满足至少一个属于该类的a</w:t>
       </w:r>
       <w:r>
         <w:t>sset</w:t>
@@ -361,19 +325,11 @@
         </w:numPr>
         <w:ind w:firstLineChars="0"/>
       </w:pPr>
-      <w:proofErr w:type="gramStart"/>
-      <w:r>
-        <w:rPr>
-          <w:rFonts w:hint="eastAsia"/>
-        </w:rPr>
-        <w:t>类限约束</w:t>
-      </w:r>
-      <w:proofErr w:type="gramEnd"/>
-      <w:r>
-        <w:rPr>
-          <w:rFonts w:hint="eastAsia"/>
-        </w:rPr>
-        <w:t>：每一种类的总投资比例</w:t>
+      <w:r>
+        <w:rPr>
+          <w:rFonts w:hint="eastAsia"/>
+        </w:rPr>
+        <w:t>类限约束：每一种类的总投资比例</w:t>
       </w:r>
       <w:r>
         <w:rPr>
@@ -768,11 +724,9 @@
         </w:rPr>
         <w:t>对P</w:t>
       </w:r>
-      <w:proofErr w:type="gramStart"/>
       <w:r>
         <w:t>’</w:t>
       </w:r>
-      <w:proofErr w:type="gramEnd"/>
       <w:r>
         <w:rPr>
           <w:rFonts w:hint="eastAsia"/>
@@ -795,22 +749,18 @@
         </w:rPr>
         <w:t>如果P</w:t>
       </w:r>
-      <w:proofErr w:type="gramStart"/>
       <w:r>
         <w:t>’</w:t>
       </w:r>
-      <w:proofErr w:type="gramEnd"/>
       <w:r>
         <w:rPr>
           <w:rFonts w:hint="eastAsia"/>
         </w:rPr>
         <w:t>优于Pi则用P</w:t>
       </w:r>
-      <w:proofErr w:type="gramStart"/>
       <w:r>
         <w:t>’</w:t>
       </w:r>
-      <w:proofErr w:type="gramEnd"/>
       <w:r>
         <w:rPr>
           <w:rFonts w:hint="eastAsia"/>
@@ -833,11 +783,9 @@
         </w:rPr>
         <w:t>否则如果Pi优于P</w:t>
       </w:r>
-      <w:proofErr w:type="gramStart"/>
       <w:r>
         <w:t>’</w:t>
       </w:r>
-      <w:proofErr w:type="gramEnd"/>
       <w:r>
         <w:rPr>
           <w:rFonts w:hint="eastAsia"/>
@@ -869,11 +817,9 @@
         </w:rPr>
         <w:t>将P</w:t>
       </w:r>
-      <w:proofErr w:type="gramStart"/>
       <w:r>
         <w:t>’</w:t>
       </w:r>
-      <w:proofErr w:type="gramEnd"/>
       <w:r>
         <w:rPr>
           <w:rFonts w:hint="eastAsia"/>
@@ -1045,21 +991,7 @@
         <w:rPr>
           <w:rFonts w:hint="eastAsia"/>
         </w:rPr>
-        <w:t>利用P中的非支配</w:t>
-      </w:r>
-      <w:proofErr w:type="gramStart"/>
-      <w:r>
-        <w:rPr>
-          <w:rFonts w:hint="eastAsia"/>
-        </w:rPr>
-        <w:t>解维护</w:t>
-      </w:r>
-      <w:proofErr w:type="gramEnd"/>
-      <w:r>
-        <w:rPr>
-          <w:rFonts w:hint="eastAsia"/>
-        </w:rPr>
-        <w:t>A集</w:t>
+        <w:t>利用P中的非支配解维护A集</w:t>
       </w:r>
     </w:p>
     <w:p>
@@ -1075,21 +1007,7 @@
         <w:rPr>
           <w:rFonts w:hint="eastAsia"/>
         </w:rPr>
-        <w:t>使A</w:t>
-      </w:r>
-      <w:proofErr w:type="gramStart"/>
-      <w:r>
-        <w:rPr>
-          <w:rFonts w:hint="eastAsia"/>
-        </w:rPr>
-        <w:t>集大小</w:t>
-      </w:r>
-      <w:proofErr w:type="gramEnd"/>
-      <w:r>
-        <w:rPr>
-          <w:rFonts w:hint="eastAsia"/>
-        </w:rPr>
-        <w:t>维护在</w:t>
+        <w:t>使A集大小维护在</w:t>
       </w:r>
       <w:proofErr w:type="spellStart"/>
       <w:r>
@@ -1135,33 +1053,11 @@
         <w:t>max</w:t>
       </w:r>
       <w:proofErr w:type="spellEnd"/>
-      <w:proofErr w:type="gramStart"/>
-      <w:r>
-        <w:rPr>
-          <w:rFonts w:hint="eastAsia"/>
-        </w:rPr>
-        <w:t>个</w:t>
-      </w:r>
-      <w:proofErr w:type="gramEnd"/>
-      <w:r>
-        <w:rPr>
-          <w:rFonts w:hint="eastAsia"/>
-        </w:rPr>
-        <w:t>拥挤度最小的</w:t>
-      </w:r>
-      <w:proofErr w:type="gramStart"/>
-      <w:r>
-        <w:rPr>
-          <w:rFonts w:hint="eastAsia"/>
-        </w:rPr>
-        <w:t>解维护</w:t>
-      </w:r>
-      <w:proofErr w:type="gramEnd"/>
-      <w:r>
-        <w:rPr>
-          <w:rFonts w:hint="eastAsia"/>
-        </w:rPr>
-        <w:t>D</w:t>
+      <w:r>
+        <w:rPr>
+          <w:rFonts w:hint="eastAsia"/>
+        </w:rPr>
+        <w:t>个拥挤度最小的解维护D</w:t>
       </w:r>
     </w:p>
     <w:p>
@@ -1177,21 +1073,7 @@
         <w:rPr>
           <w:rFonts w:hint="eastAsia"/>
         </w:rPr>
-        <w:t>利用A</w:t>
-      </w:r>
-      <w:proofErr w:type="gramStart"/>
-      <w:r>
-        <w:rPr>
-          <w:rFonts w:hint="eastAsia"/>
-        </w:rPr>
-        <w:t>集计算</w:t>
-      </w:r>
-      <w:proofErr w:type="gramEnd"/>
-      <w:r>
-        <w:rPr>
-          <w:rFonts w:hint="eastAsia"/>
-        </w:rPr>
-        <w:t>每个asset的浓度值</w:t>
+        <w:t>利用A集计算每个asset的浓度值</w:t>
       </w:r>
     </w:p>
     <w:p>
@@ -1288,11 +1170,9 @@
         </w:rPr>
         <w:t>如果p</w:t>
       </w:r>
-      <w:proofErr w:type="gramStart"/>
       <w:r>
         <w:t>’</w:t>
       </w:r>
-      <w:proofErr w:type="gramEnd"/>
       <w:r>
         <w:rPr>
           <w:rFonts w:hint="eastAsia"/>
@@ -1315,11 +1195,9 @@
         </w:rPr>
         <w:t>对p</w:t>
       </w:r>
-      <w:proofErr w:type="gramStart"/>
       <w:r>
         <w:t>’</w:t>
       </w:r>
-      <w:proofErr w:type="gramEnd"/>
       <w:r>
         <w:rPr>
           <w:rFonts w:hint="eastAsia"/>
@@ -1342,11 +1220,9 @@
         </w:rPr>
         <w:t>如果p</w:t>
       </w:r>
-      <w:proofErr w:type="gramStart"/>
       <w:r>
         <w:t>’</w:t>
       </w:r>
-      <w:proofErr w:type="gramEnd"/>
       <w:r>
         <w:rPr>
           <w:rFonts w:hint="eastAsia"/>
@@ -1362,11 +1238,9 @@
         </w:rPr>
         <w:t>则用p</w:t>
       </w:r>
-      <w:proofErr w:type="gramStart"/>
       <w:r>
         <w:t>’</w:t>
       </w:r>
-      <w:proofErr w:type="gramEnd"/>
       <w:r>
         <w:rPr>
           <w:rFonts w:hint="eastAsia"/>
@@ -1392,11 +1266,9 @@
         </w:rPr>
         <w:t>否则如果pi支配p</w:t>
       </w:r>
-      <w:proofErr w:type="gramStart"/>
       <w:r>
         <w:t>’</w:t>
       </w:r>
-      <w:proofErr w:type="gramEnd"/>
       <w:r>
         <w:rPr>
           <w:rFonts w:hint="eastAsia"/>
@@ -1422,11 +1294,9 @@
         </w:rPr>
         <w:t>否则将p</w:t>
       </w:r>
-      <w:proofErr w:type="gramStart"/>
       <w:r>
         <w:t>’</w:t>
       </w:r>
-      <w:proofErr w:type="gramEnd"/>
       <w:r>
         <w:rPr>
           <w:rFonts w:hint="eastAsia"/>
@@ -1460,38 +1330,16 @@
         <w:rPr>
           <w:rFonts w:hint="eastAsia"/>
         </w:rPr>
-        <w:t>，将P中的</w:t>
-      </w:r>
-      <w:proofErr w:type="gramStart"/>
-      <w:r>
-        <w:rPr>
-          <w:rFonts w:hint="eastAsia"/>
-        </w:rPr>
-        <w:t>解通过</w:t>
-      </w:r>
-      <w:proofErr w:type="gramEnd"/>
-      <w:r>
-        <w:rPr>
-          <w:rFonts w:hint="eastAsia"/>
-        </w:rPr>
-        <w:t>非支配性以及拥挤距离排序，留下前N</w:t>
+        <w:t>，将P中的解通过非支配性以及拥挤距离排序，留下前N</w:t>
       </w:r>
       <w:r>
         <w:t>P</w:t>
       </w:r>
-      <w:proofErr w:type="gramStart"/>
-      <w:r>
-        <w:rPr>
-          <w:rFonts w:hint="eastAsia"/>
-        </w:rPr>
-        <w:t>个</w:t>
-      </w:r>
-      <w:proofErr w:type="gramEnd"/>
-      <w:r>
-        <w:rPr>
-          <w:rFonts w:hint="eastAsia"/>
-        </w:rPr>
-        <w:t>个体</w:t>
+      <w:r>
+        <w:rPr>
+          <w:rFonts w:hint="eastAsia"/>
+        </w:rPr>
+        <w:t>个个体</w:t>
       </w:r>
     </w:p>
     <w:p>
@@ -1585,19 +1433,11 @@
       <w:r>
         <w:t>Z|</w:t>
       </w:r>
-      <w:proofErr w:type="gramStart"/>
-      <w:r>
-        <w:rPr>
-          <w:rFonts w:hint="eastAsia"/>
-        </w:rPr>
-        <w:t>个</w:t>
-      </w:r>
-      <w:proofErr w:type="gramEnd"/>
-      <w:r>
-        <w:rPr>
-          <w:rFonts w:hint="eastAsia"/>
-        </w:rPr>
-        <w:t>预分配asset后随机通过S</w:t>
+      <w:r>
+        <w:rPr>
+          <w:rFonts w:hint="eastAsia"/>
+        </w:rPr>
+        <w:t>个预分配asset后随机通过S</w:t>
       </w:r>
       <w:r>
         <w:t>1-S4</w:t>
@@ -1611,19 +1451,11 @@
       <w:r>
         <w:t>-|Z|</w:t>
       </w:r>
-      <w:proofErr w:type="gramStart"/>
-      <w:r>
-        <w:rPr>
-          <w:rFonts w:hint="eastAsia"/>
-        </w:rPr>
-        <w:t>个</w:t>
-      </w:r>
-      <w:proofErr w:type="gramEnd"/>
-      <w:r>
-        <w:rPr>
-          <w:rFonts w:hint="eastAsia"/>
-        </w:rPr>
-        <w:t>asset，并且使其满足类约束</w:t>
+      <w:r>
+        <w:rPr>
+          <w:rFonts w:hint="eastAsia"/>
+        </w:rPr>
+        <w:t>个asset，并且使其满足类约束</w:t>
       </w:r>
     </w:p>
     <w:p>
@@ -1650,13 +1482,8 @@
         </w:rPr>
         <w:t>中选择三个不同的解：p</w:t>
       </w:r>
-      <w:proofErr w:type="gramStart"/>
-      <w:r>
-        <w:t>1,p</w:t>
-      </w:r>
-      <w:proofErr w:type="gramEnd"/>
-      <w:r>
-        <w:t>2,p3</w:t>
+      <w:r>
+        <w:t>1,p2,p3</w:t>
       </w:r>
     </w:p>
     <w:p>
@@ -1672,21 +1499,7 @@
         <w:rPr>
           <w:rFonts w:hint="eastAsia"/>
         </w:rPr>
-        <w:t>从K</w:t>
-      </w:r>
-      <w:proofErr w:type="gramStart"/>
-      <w:r>
-        <w:rPr>
-          <w:rFonts w:hint="eastAsia"/>
-        </w:rPr>
-        <w:t>个</w:t>
-      </w:r>
-      <w:proofErr w:type="gramEnd"/>
-      <w:r>
-        <w:rPr>
-          <w:rFonts w:hint="eastAsia"/>
-        </w:rPr>
-        <w:t>asset中随机选择一个并让其下标复制给</w:t>
+        <w:t>从K个asset中随机选择一个并让其下标复制给</w:t>
       </w:r>
       <w:proofErr w:type="spellStart"/>
       <w:r>
@@ -1700,21 +1513,7 @@
         <w:rPr>
           <w:rFonts w:hint="eastAsia"/>
         </w:rPr>
-        <w:t>，</w:t>
-      </w:r>
-      <w:proofErr w:type="gramStart"/>
-      <w:r>
-        <w:rPr>
-          <w:rFonts w:hint="eastAsia"/>
-        </w:rPr>
-        <w:t>之后令</w:t>
-      </w:r>
-      <w:proofErr w:type="gramEnd"/>
-      <w:r>
-        <w:rPr>
-          <w:rFonts w:hint="eastAsia"/>
-        </w:rPr>
-        <w:t>j</w:t>
+        <w:t>，之后令j</w:t>
       </w:r>
       <w:r>
         <w:t xml:space="preserve"> = </w:t>
@@ -1871,21 +1670,7 @@
         <w:rPr>
           <w:rFonts w:hint="eastAsia"/>
         </w:rPr>
-        <w:t>从K</w:t>
-      </w:r>
-      <w:proofErr w:type="gramStart"/>
-      <w:r>
-        <w:rPr>
-          <w:rFonts w:hint="eastAsia"/>
-        </w:rPr>
-        <w:t>个</w:t>
-      </w:r>
-      <w:proofErr w:type="gramEnd"/>
-      <w:r>
-        <w:rPr>
-          <w:rFonts w:hint="eastAsia"/>
-        </w:rPr>
-        <w:t>asset中随机选择一个并让其下标复制给j</w:t>
+        <w:t>从K个asset中随机选择一个并让其下标复制给j</w:t>
       </w:r>
     </w:p>
     <w:p>
@@ -2071,15 +1856,7 @@
       </w:r>
       <w:proofErr w:type="spellEnd"/>
       <w:r>
-        <w:t xml:space="preserve"> + </w:t>
-      </w:r>
-      <w:proofErr w:type="gramStart"/>
-      <w:r>
-        <w:t>r[</w:t>
-      </w:r>
-      <w:proofErr w:type="gramEnd"/>
-      <w:r>
-        <w:t>0,1] * (w1i – w2i)</w:t>
+        <w:t xml:space="preserve"> + r[0,1] * (w1i – w2i)</w:t>
       </w:r>
     </w:p>
     <w:p>
@@ -2168,21 +1945,7 @@
         <w:rPr>
           <w:rFonts w:hint="eastAsia"/>
         </w:rPr>
-        <w:t>随机</w:t>
-      </w:r>
-      <w:proofErr w:type="gramStart"/>
-      <w:r>
-        <w:rPr>
-          <w:rFonts w:hint="eastAsia"/>
-        </w:rPr>
-        <w:t>挑选自</w:t>
-      </w:r>
-      <w:proofErr w:type="gramEnd"/>
-      <w:r>
-        <w:rPr>
-          <w:rFonts w:hint="eastAsia"/>
-        </w:rPr>
-        <w:t>A集的前1</w:t>
+        <w:t>随机挑选自A集的前1</w:t>
       </w:r>
       <w:r>
         <w:t>0</w:t>
@@ -2477,21 +2240,7 @@
         <w:rPr>
           <w:rFonts w:hint="eastAsia"/>
         </w:rPr>
-        <w:t>如果比例</w:t>
-      </w:r>
-      <w:proofErr w:type="gramStart"/>
-      <w:r>
-        <w:rPr>
-          <w:rFonts w:hint="eastAsia"/>
-        </w:rPr>
-        <w:t>违反类限约束</w:t>
-      </w:r>
-      <w:proofErr w:type="gramEnd"/>
-      <w:r>
-        <w:rPr>
-          <w:rFonts w:hint="eastAsia"/>
-        </w:rPr>
-        <w:t>，则</w:t>
+        <w:t>如果比例违反类限约束，则</w:t>
       </w:r>
       <w:proofErr w:type="spellStart"/>
       <w:r>
@@ -2593,19 +2342,11 @@
         </w:rPr>
         <w:t>条件的类中抽取vi</w:t>
       </w:r>
-      <w:proofErr w:type="gramStart"/>
-      <w:r>
-        <w:rPr>
-          <w:rFonts w:hint="eastAsia"/>
-        </w:rPr>
-        <w:t>插入到类</w:t>
-      </w:r>
-      <w:proofErr w:type="gramEnd"/>
-      <w:r>
-        <w:rPr>
-          <w:rFonts w:hint="eastAsia"/>
-        </w:rPr>
-        <w:t xml:space="preserve">m中，直到 </w:t>
+      <w:r>
+        <w:rPr>
+          <w:rFonts w:hint="eastAsia"/>
+        </w:rPr>
+        <w:t xml:space="preserve">插入到类m中，直到 </w:t>
       </w:r>
       <m:oMath>
         <m:nary>
@@ -3098,21 +2839,7 @@
         <w:rPr>
           <w:rFonts w:hint="eastAsia"/>
         </w:rPr>
-        <w:t>为</w:t>
-      </w:r>
-      <w:proofErr w:type="gramStart"/>
-      <w:r>
-        <w:rPr>
-          <w:rFonts w:hint="eastAsia"/>
-        </w:rPr>
-        <w:t>时间第t天情况</w:t>
-      </w:r>
-      <w:proofErr w:type="gramEnd"/>
-      <w:r>
-        <w:rPr>
-          <w:rFonts w:hint="eastAsia"/>
-        </w:rPr>
-        <w:t>出现的概率，并且假定全部情况发生的概率都相等：</w:t>
+        <w:t>为时间第t天情况出现的概率，并且假定全部情况发生的概率都相等：</w:t>
       </w:r>
       <m:oMath>
         <m:sSub>
@@ -3341,9 +3068,6 @@
           <w:numId w:val="8"/>
         </w:numPr>
         <w:ind w:firstLineChars="0"/>
-        <w:rPr>
-          <w:rFonts w:hint="eastAsia"/>
-        </w:rPr>
       </w:pPr>
       <w:r>
         <w:rPr>
@@ -3422,16 +3146,7 @@
             <w:rPr>
               <w:rFonts w:ascii="Cambria Math" w:hAnsi="Cambria Math"/>
             </w:rPr>
-            <m:t>VaR</m:t>
-          </m:r>
-          <m:r>
-            <m:rPr>
-              <m:sty m:val="p"/>
-            </m:rPr>
-            <w:rPr>
-              <w:rFonts w:ascii="Cambria Math" w:hAnsi="Cambria Math"/>
-            </w:rPr>
-            <m:t>α</m:t>
+            <m:t>VaRα</m:t>
           </m:r>
           <m:d>
             <m:dPr>
@@ -3460,16 +3175,7 @@
             <w:rPr>
               <w:rFonts w:ascii="Cambria Math" w:hAnsi="Cambria Math"/>
             </w:rPr>
-            <m:t>=</m:t>
-          </m:r>
-          <m:r>
-            <m:rPr>
-              <m:sty m:val="p"/>
-            </m:rPr>
-            <w:rPr>
-              <w:rFonts w:ascii="Cambria Math" w:hAnsi="Cambria Math"/>
-            </w:rPr>
-            <m:t>-inf</m:t>
+            <m:t>=-inf</m:t>
           </m:r>
           <m:d>
             <m:dPr>
@@ -3496,13 +3202,7 @@
                     <w:rPr>
                       <w:rFonts w:ascii="Cambria Math" w:hAnsi="Cambria Math"/>
                     </w:rPr>
-                    <m:t xml:space="preserve"> </m:t>
-                  </m:r>
-                  <m:r>
-                    <w:rPr>
-                      <w:rFonts w:ascii="Cambria Math" w:hAnsi="Cambria Math"/>
-                    </w:rPr>
-                    <m:t>k</m:t>
+                    <m:t xml:space="preserve"> k</m:t>
                   </m:r>
                 </m:e>
                 <m:sub>
@@ -3618,16 +3318,11 @@
           </m:d>
         </m:oMath>
       </m:oMathPara>
-      <w:bookmarkStart w:id="0" w:name="_GoBack"/>
-      <w:bookmarkEnd w:id="0"/>
     </w:p>
     <w:p>
       <w:pPr>
         <w:pStyle w:val="a3"/>
         <w:ind w:left="780" w:firstLineChars="0" w:firstLine="0"/>
-        <w:rPr>
-          <w:rFonts w:hint="eastAsia"/>
-        </w:rPr>
       </w:pPr>
       <w:r>
         <w:rPr>
@@ -3681,21 +3376,7 @@
         <w:rPr>
           <w:rFonts w:hint="eastAsia"/>
         </w:rPr>
-        <w:t>的位置返回的</w:t>
-      </w:r>
-      <w:proofErr w:type="gramStart"/>
-      <w:r>
-        <w:rPr>
-          <w:rFonts w:hint="eastAsia"/>
-        </w:rPr>
-        <w:t>值需要</w:t>
-      </w:r>
-      <w:proofErr w:type="gramEnd"/>
-      <w:r>
-        <w:rPr>
-          <w:rFonts w:hint="eastAsia"/>
-        </w:rPr>
-        <w:t>满足：k</w:t>
+        <w:t>的位置返回的值需要满足：k</w:t>
       </w:r>
       <w:r>
         <w:t xml:space="preserve">1(w) </w:t>
@@ -3755,21 +3436,10 @@
         <w:rPr>
           <w:rFonts w:hint="eastAsia"/>
         </w:rPr>
-        <w:t xml:space="preserve"> </w:t>
-      </w:r>
-      <w:proofErr w:type="spellStart"/>
-      <w:r>
-        <w:rPr>
-          <w:rFonts w:hint="eastAsia"/>
-        </w:rPr>
-        <w:t>k</w:t>
-      </w:r>
-      <w:r>
-        <w:t>T</w:t>
-      </w:r>
-      <w:proofErr w:type="spellEnd"/>
-      <w:r>
-        <w:t xml:space="preserve">(w) </w:t>
+        <w:t xml:space="preserve"> k</w:t>
+      </w:r>
+      <w:r>
+        <w:t xml:space="preserve">T(w) </w:t>
       </w:r>
       <w:r>
         <w:rPr>
@@ -3779,45 +3449,58 @@
       </w:r>
     </w:p>
     <w:p/>
-    <w:p>
-      <w:r>
-        <w:rPr>
-          <w:rFonts w:hint="eastAsia"/>
-        </w:rPr>
-        <w:t>四、</w:t>
-      </w:r>
-      <w:r>
-        <w:rPr>
-          <w:rFonts w:hint="eastAsia"/>
-        </w:rPr>
+    <w:p/>
+    <w:p/>
+    <w:p/>
+    <w:p/>
+    <w:p/>
+    <w:p/>
+    <w:p/>
+    <w:p/>
+    <w:p/>
+    <w:p/>
+    <w:p/>
+    <w:p/>
+    <w:p/>
+    <w:p/>
+    <w:p/>
+    <w:p>
+      <w:pPr>
+        <w:pStyle w:val="a3"/>
+        <w:numPr>
+          <w:ilvl w:val="0"/>
+          <w:numId w:val="1"/>
+        </w:numPr>
+        <w:ind w:firstLineChars="0"/>
+      </w:pPr>
+      <w:r>
+        <w:rPr>
+          <w:rFonts w:hint="eastAsia"/>
+        </w:rPr>
+        <w:lastRenderedPageBreak/>
         <w:t>代码细节</w:t>
       </w:r>
     </w:p>
     <w:p>
+      <w:pPr>
+        <w:rPr>
+          <w:rFonts w:hint="eastAsia"/>
+        </w:rPr>
+      </w:pPr>
+    </w:p>
+    <w:p>
       <w:r>
         <w:rPr>
           <w:rFonts w:hint="eastAsia"/>
         </w:rPr>
         <w:t>main函数：</w:t>
       </w:r>
-      <m:oMath>
-        <m:r>
-          <m:rPr>
-            <m:sty m:val="p"/>
-          </m:rPr>
-          <w:rPr>
-            <w:rFonts w:ascii="Cambria Math" w:hAnsi="Cambria Math"/>
-          </w:rPr>
-          <w:br/>
-        </m:r>
-      </m:oMath>
     </w:p>
     <w:p>
       <w:r>
         <w:rPr>
           <w:noProof/>
         </w:rPr>
-        <w:lastRenderedPageBreak/>
         <w:drawing>
           <wp:inline distT="0" distB="0" distL="0" distR="0" wp14:anchorId="5E91FEE2" wp14:editId="4A8E1508">
             <wp:extent cx="5274310" cy="2882265"/>
@@ -3935,16 +3618,25 @@
         <w:t>/</w:t>
       </w:r>
       <w:r>
-        <w:t>S&amp;P/</w:t>
-      </w:r>
-      <w:r>
-        <w:rPr>
-          <w:rFonts w:hint="eastAsia"/>
-        </w:rPr>
-        <w:t>中S</w:t>
-      </w:r>
-      <w:r>
-        <w:t>&amp;P100</w:t>
+        <w:t>S&amp;P</w:t>
+      </w:r>
+      <w:r>
+        <w:t>100</w:t>
+      </w:r>
+      <w:r>
+        <w:t>/</w:t>
+      </w:r>
+      <w:r>
+        <w:rPr>
+          <w:rFonts w:hint="eastAsia"/>
+        </w:rPr>
+        <w:t>中</w:t>
+      </w:r>
+      <w:r>
+        <w:rPr>
+          <w:rFonts w:hint="eastAsia"/>
+        </w:rPr>
+        <w:t>的</w:t>
       </w:r>
       <w:r>
         <w:rPr>
@@ -4130,6 +3822,19 @@
         </w:rPr>
         <w:t>昨天收盘价）。我们只需要第二列的</w:t>
       </w:r>
+      <w:r>
+        <w:rPr>
+          <w:rFonts w:hint="eastAsia"/>
+        </w:rPr>
+        <w:t>收盘价。</w:t>
+      </w:r>
+    </w:p>
+    <w:p>
+      <w:pPr>
+        <w:rPr>
+          <w:rFonts w:hint="eastAsia"/>
+        </w:rPr>
+      </w:pPr>
     </w:p>
     <w:p>
       <w:r>
@@ -4219,7 +3924,19 @@
         <w:rPr>
           <w:rFonts w:hint="eastAsia"/>
         </w:rPr>
-        <w:t>函数是该结构体的内置函数，用来计算一个asset的平均收益与标准差。</w:t>
+        <w:t>函数是该结构体的内置函数，用来计算一个asset的平均收益与</w:t>
+      </w:r>
+      <w:r>
+        <w:rPr>
+          <w:rFonts w:hint="eastAsia"/>
+        </w:rPr>
+        <w:t>收益</w:t>
+      </w:r>
+      <w:r>
+        <w:rPr>
+          <w:rFonts w:hint="eastAsia"/>
+        </w:rPr>
+        <w:t>标准差。</w:t>
       </w:r>
     </w:p>
     <w:p>
@@ -4354,14 +4071,14 @@
         <w:rPr>
           <w:rFonts w:hint="eastAsia"/>
         </w:rPr>
-        <w:t>然后对于第二行开始的数据，提取第二列的收盘价，存入当前asset结构体中的_return数组，然后计算每一天的收益</w:t>
+        <w:t>然后对于第二行开始的数据，提</w:t>
       </w:r>
       <w:r>
         <w:rPr>
           <w:rFonts w:hint="eastAsia"/>
         </w:rPr>
         <w:lastRenderedPageBreak/>
-        <w:t>（今天收盘价-昨日收盘价）。因为日期是从后往前读取（即第j行的时间更晚，j+1行的时间更早），所以用_</w:t>
+        <w:t>取第二列的收盘价，存入当前asset结构体中的_return数组，然后计算每一天的收益（今天收盘价-昨日收盘价）。因为日期是从后往前读取（即第j行的时间更晚，j+1行的时间更早），所以用_</w:t>
       </w:r>
       <w:r>
         <w:t>return[j] - _return[j</w:t>
@@ -4736,6 +4453,1488 @@
       </w:r>
     </w:p>
     <w:p/>
+    <w:p>
+      <w:r>
+        <w:rPr>
+          <w:rFonts w:hint="eastAsia"/>
+        </w:rPr>
+        <w:t>M</w:t>
+      </w:r>
+      <w:r>
+        <w:t>ODE</w:t>
+      </w:r>
+      <w:r>
+        <w:rPr>
+          <w:rFonts w:hint="eastAsia"/>
+        </w:rPr>
+        <w:t>_</w:t>
+      </w:r>
+      <w:r>
+        <w:t>GL</w:t>
+      </w:r>
+      <w:r>
+        <w:rPr>
+          <w:rFonts w:hint="eastAsia"/>
+        </w:rPr>
+        <w:t>函数:</w:t>
+      </w:r>
+    </w:p>
+    <w:p/>
+    <w:p>
+      <w:r>
+        <w:rPr>
+          <w:rFonts w:hint="eastAsia"/>
+        </w:rPr>
+        <w:t>首先定义Po</w:t>
+      </w:r>
+      <w:r>
+        <w:t>rtfolio</w:t>
+      </w:r>
+      <w:r>
+        <w:rPr>
+          <w:rFonts w:hint="eastAsia"/>
+        </w:rPr>
+        <w:t>的结构体：</w:t>
+      </w:r>
+    </w:p>
+    <w:p>
+      <w:r>
+        <w:rPr>
+          <w:noProof/>
+        </w:rPr>
+        <w:lastRenderedPageBreak/>
+        <w:drawing>
+          <wp:inline distT="0" distB="0" distL="0" distR="0" wp14:anchorId="6E11C48B" wp14:editId="76F6ECC6">
+            <wp:extent cx="5274310" cy="1887855"/>
+            <wp:effectExtent l="0" t="0" r="2540" b="0"/>
+            <wp:docPr id="9" name="图片 9"/>
+            <wp:cNvGraphicFramePr>
+              <a:graphicFrameLocks xmlns:a="http://schemas.openxmlformats.org/drawingml/2006/main" noChangeAspect="1"/>
+            </wp:cNvGraphicFramePr>
+            <a:graphic xmlns:a="http://schemas.openxmlformats.org/drawingml/2006/main">
+              <a:graphicData uri="http://schemas.openxmlformats.org/drawingml/2006/picture">
+                <pic:pic xmlns:pic="http://schemas.openxmlformats.org/drawingml/2006/picture">
+                  <pic:nvPicPr>
+                    <pic:cNvPr id="1" name=""/>
+                    <pic:cNvPicPr/>
+                  </pic:nvPicPr>
+                  <pic:blipFill>
+                    <a:blip r:embed="rId16"/>
+                    <a:stretch>
+                      <a:fillRect/>
+                    </a:stretch>
+                  </pic:blipFill>
+                  <pic:spPr>
+                    <a:xfrm>
+                      <a:off x="0" y="0"/>
+                      <a:ext cx="5274310" cy="1887855"/>
+                    </a:xfrm>
+                    <a:prstGeom prst="rect">
+                      <a:avLst/>
+                    </a:prstGeom>
+                  </pic:spPr>
+                </pic:pic>
+              </a:graphicData>
+            </a:graphic>
+          </wp:inline>
+        </w:drawing>
+      </w:r>
+    </w:p>
+    <w:p>
+      <w:r>
+        <w:rPr>
+          <w:rFonts w:hint="eastAsia"/>
+        </w:rPr>
+        <w:t>一个投资组合的属性有被选中的asset、投资比例、预估风险与收益、该解在种群中的拥挤度；该结构体中另外两个函数分别是构造函数以及</w:t>
+      </w:r>
+      <w:r>
+        <w:rPr>
+          <w:rFonts w:hint="eastAsia"/>
+        </w:rPr>
+        <w:t>对该结构体类型的大于运算符</w:t>
+      </w:r>
+      <w:r>
+        <w:rPr>
+          <w:rFonts w:hint="eastAsia"/>
+        </w:rPr>
+        <w:t>进行运算符</w:t>
+      </w:r>
+      <w:r>
+        <w:rPr>
+          <w:rFonts w:hint="eastAsia"/>
+        </w:rPr>
+        <w:t>重载，便于两个Portfolio类型的比较操作。</w:t>
+      </w:r>
+      <w:r>
+        <w:rPr>
+          <w:rFonts w:hint="eastAsia"/>
+        </w:rPr>
+        <w:t>定义Portfolio结构体后再定义种群P：</w:t>
+      </w:r>
+    </w:p>
+    <w:p>
+      <w:r>
+        <w:rPr>
+          <w:noProof/>
+        </w:rPr>
+        <w:drawing>
+          <wp:inline distT="0" distB="0" distL="0" distR="0" wp14:anchorId="0D6BA005" wp14:editId="2D684B4F">
+            <wp:extent cx="3395133" cy="360932"/>
+            <wp:effectExtent l="0" t="0" r="0" b="1270"/>
+            <wp:docPr id="14" name="图片 14"/>
+            <wp:cNvGraphicFramePr>
+              <a:graphicFrameLocks xmlns:a="http://schemas.openxmlformats.org/drawingml/2006/main" noChangeAspect="1"/>
+            </wp:cNvGraphicFramePr>
+            <a:graphic xmlns:a="http://schemas.openxmlformats.org/drawingml/2006/main">
+              <a:graphicData uri="http://schemas.openxmlformats.org/drawingml/2006/picture">
+                <pic:pic xmlns:pic="http://schemas.openxmlformats.org/drawingml/2006/picture">
+                  <pic:nvPicPr>
+                    <pic:cNvPr id="1" name=""/>
+                    <pic:cNvPicPr/>
+                  </pic:nvPicPr>
+                  <pic:blipFill>
+                    <a:blip r:embed="rId17"/>
+                    <a:stretch>
+                      <a:fillRect/>
+                    </a:stretch>
+                  </pic:blipFill>
+                  <pic:spPr>
+                    <a:xfrm>
+                      <a:off x="0" y="0"/>
+                      <a:ext cx="3759403" cy="399657"/>
+                    </a:xfrm>
+                    <a:prstGeom prst="rect">
+                      <a:avLst/>
+                    </a:prstGeom>
+                  </pic:spPr>
+                </pic:pic>
+              </a:graphicData>
+            </a:graphic>
+          </wp:inline>
+        </w:drawing>
+      </w:r>
+    </w:p>
+    <w:p>
+      <w:pPr>
+        <w:rPr>
+          <w:rFonts w:hint="eastAsia"/>
+        </w:rPr>
+      </w:pPr>
+    </w:p>
+    <w:p>
+      <w:r>
+        <w:rPr>
+          <w:rFonts w:hint="eastAsia"/>
+        </w:rPr>
+        <w:t>M</w:t>
+      </w:r>
+      <w:r>
+        <w:t>ODE_GL</w:t>
+      </w:r>
+      <w:r>
+        <w:rPr>
+          <w:rFonts w:hint="eastAsia"/>
+        </w:rPr>
+        <w:t>函数流程：</w:t>
+      </w:r>
+    </w:p>
+    <w:p>
+      <w:pPr>
+        <w:pStyle w:val="a3"/>
+        <w:numPr>
+          <w:ilvl w:val="0"/>
+          <w:numId w:val="9"/>
+        </w:numPr>
+        <w:ind w:firstLineChars="0"/>
+      </w:pPr>
+      <w:r>
+        <w:rPr>
+          <w:rFonts w:hint="eastAsia"/>
+        </w:rPr>
+        <w:t>初始化种群P，评估种群P</w:t>
+      </w:r>
+    </w:p>
+    <w:p>
+      <w:pPr>
+        <w:pStyle w:val="a3"/>
+        <w:numPr>
+          <w:ilvl w:val="0"/>
+          <w:numId w:val="9"/>
+        </w:numPr>
+        <w:ind w:firstLineChars="0"/>
+      </w:pPr>
+      <w:r>
+        <w:rPr>
+          <w:rFonts w:hint="eastAsia"/>
+        </w:rPr>
+        <w:t>在迭代过程中：</w:t>
+      </w:r>
+    </w:p>
+    <w:p>
+      <w:pPr>
+        <w:pStyle w:val="a3"/>
+        <w:numPr>
+          <w:ilvl w:val="1"/>
+          <w:numId w:val="9"/>
+        </w:numPr>
+        <w:ind w:firstLineChars="0"/>
+      </w:pPr>
+      <w:r>
+        <w:rPr>
+          <w:rFonts w:hint="eastAsia"/>
+        </w:rPr>
+        <w:t>维护A集</w:t>
+      </w:r>
+    </w:p>
+    <w:p>
+      <w:pPr>
+        <w:pStyle w:val="a3"/>
+        <w:numPr>
+          <w:ilvl w:val="1"/>
+          <w:numId w:val="9"/>
+        </w:numPr>
+        <w:ind w:firstLineChars="0"/>
+      </w:pPr>
+      <w:r>
+        <w:rPr>
+          <w:rFonts w:hint="eastAsia"/>
+        </w:rPr>
+        <w:t>维护D集</w:t>
+      </w:r>
+    </w:p>
+    <w:p>
+      <w:pPr>
+        <w:pStyle w:val="a3"/>
+        <w:numPr>
+          <w:ilvl w:val="1"/>
+          <w:numId w:val="9"/>
+        </w:numPr>
+        <w:ind w:firstLineChars="0"/>
+      </w:pPr>
+      <w:r>
+        <w:rPr>
+          <w:rFonts w:hint="eastAsia"/>
+        </w:rPr>
+        <w:t>计算ci</w:t>
+      </w:r>
+    </w:p>
+    <w:p>
+      <w:pPr>
+        <w:pStyle w:val="a3"/>
+        <w:numPr>
+          <w:ilvl w:val="1"/>
+          <w:numId w:val="9"/>
+        </w:numPr>
+        <w:ind w:firstLineChars="0"/>
+      </w:pPr>
+      <w:r>
+        <w:rPr>
+          <w:rFonts w:hint="eastAsia"/>
+        </w:rPr>
+        <w:t>根据P中的每一个个体生成新个体，更优则取代，否则如果更差则销毁，否则添加进种群</w:t>
+      </w:r>
+    </w:p>
+    <w:p>
+      <w:pPr>
+        <w:pStyle w:val="a3"/>
+        <w:numPr>
+          <w:ilvl w:val="1"/>
+          <w:numId w:val="9"/>
+        </w:numPr>
+        <w:ind w:firstLineChars="0"/>
+      </w:pPr>
+      <w:r>
+        <w:rPr>
+          <w:rFonts w:hint="eastAsia"/>
+        </w:rPr>
+        <w:t>计算种群拥挤度</w:t>
+      </w:r>
+    </w:p>
+    <w:p>
+      <w:pPr>
+        <w:pStyle w:val="a3"/>
+        <w:numPr>
+          <w:ilvl w:val="1"/>
+          <w:numId w:val="9"/>
+        </w:numPr>
+        <w:ind w:firstLineChars="0"/>
+        <w:rPr>
+          <w:rFonts w:hint="eastAsia"/>
+        </w:rPr>
+      </w:pPr>
+      <w:r>
+        <w:rPr>
+          <w:rFonts w:hint="eastAsia"/>
+        </w:rPr>
+        <w:t>维护种群</w:t>
+      </w:r>
+    </w:p>
+    <w:p>
+      <w:r>
+        <w:rPr>
+          <w:noProof/>
+        </w:rPr>
+        <w:lastRenderedPageBreak/>
+        <w:drawing>
+          <wp:inline distT="0" distB="0" distL="0" distR="0" wp14:anchorId="42100DB8" wp14:editId="5DC7797E">
+            <wp:extent cx="5274310" cy="5389880"/>
+            <wp:effectExtent l="0" t="0" r="2540" b="1270"/>
+            <wp:docPr id="2" name="图片 2"/>
+            <wp:cNvGraphicFramePr>
+              <a:graphicFrameLocks xmlns:a="http://schemas.openxmlformats.org/drawingml/2006/main" noChangeAspect="1"/>
+            </wp:cNvGraphicFramePr>
+            <a:graphic xmlns:a="http://schemas.openxmlformats.org/drawingml/2006/main">
+              <a:graphicData uri="http://schemas.openxmlformats.org/drawingml/2006/picture">
+                <pic:pic xmlns:pic="http://schemas.openxmlformats.org/drawingml/2006/picture">
+                  <pic:nvPicPr>
+                    <pic:cNvPr id="1" name=""/>
+                    <pic:cNvPicPr/>
+                  </pic:nvPicPr>
+                  <pic:blipFill>
+                    <a:blip r:embed="rId18"/>
+                    <a:stretch>
+                      <a:fillRect/>
+                    </a:stretch>
+                  </pic:blipFill>
+                  <pic:spPr>
+                    <a:xfrm>
+                      <a:off x="0" y="0"/>
+                      <a:ext cx="5274310" cy="5389880"/>
+                    </a:xfrm>
+                    <a:prstGeom prst="rect">
+                      <a:avLst/>
+                    </a:prstGeom>
+                  </pic:spPr>
+                </pic:pic>
+              </a:graphicData>
+            </a:graphic>
+          </wp:inline>
+        </w:drawing>
+      </w:r>
+    </w:p>
+    <w:p/>
+    <w:p>
+      <w:r>
+        <w:rPr>
+          <w:rFonts w:hint="eastAsia"/>
+        </w:rPr>
+        <w:t>代码7</w:t>
+      </w:r>
+      <w:r>
+        <w:t>44</w:t>
+      </w:r>
+      <w:r>
+        <w:rPr>
+          <w:rFonts w:hint="eastAsia"/>
+        </w:rPr>
+        <w:t>行</w:t>
+      </w:r>
+      <w:proofErr w:type="spellStart"/>
+      <w:r>
+        <w:rPr>
+          <w:rFonts w:hint="eastAsia"/>
+        </w:rPr>
+        <w:t>In</w:t>
+      </w:r>
+      <w:r>
+        <w:t>itial_Group</w:t>
+      </w:r>
+      <w:proofErr w:type="spellEnd"/>
+      <w:r>
+        <w:rPr>
+          <w:rFonts w:hint="eastAsia"/>
+        </w:rPr>
+        <w:t>函数</w:t>
+      </w:r>
+      <w:r>
+        <w:rPr>
+          <w:rFonts w:hint="eastAsia"/>
+        </w:rPr>
+        <w:t>种群初始化流程：</w:t>
+      </w:r>
+    </w:p>
+    <w:p/>
+    <w:p>
+      <w:pPr>
+        <w:pStyle w:val="a3"/>
+        <w:numPr>
+          <w:ilvl w:val="0"/>
+          <w:numId w:val="10"/>
+        </w:numPr>
+        <w:ind w:firstLineChars="0"/>
+      </w:pPr>
+      <w:r>
+        <w:rPr>
+          <w:rFonts w:hint="eastAsia"/>
+        </w:rPr>
+        <w:t>对于每一个要生成的解：</w:t>
+      </w:r>
+    </w:p>
+    <w:p>
+      <w:pPr>
+        <w:pStyle w:val="a3"/>
+        <w:numPr>
+          <w:ilvl w:val="1"/>
+          <w:numId w:val="10"/>
+        </w:numPr>
+        <w:ind w:firstLineChars="0"/>
+      </w:pPr>
+      <w:r>
+        <w:rPr>
+          <w:rFonts w:hint="eastAsia"/>
+        </w:rPr>
+        <w:t>将预分配的asset加入该解中。</w:t>
+      </w:r>
+    </w:p>
+    <w:p>
+      <w:pPr>
+        <w:pStyle w:val="a3"/>
+        <w:numPr>
+          <w:ilvl w:val="1"/>
+          <w:numId w:val="10"/>
+        </w:numPr>
+        <w:ind w:firstLineChars="0"/>
+      </w:pPr>
+      <w:r>
+        <w:rPr>
+          <w:rFonts w:hint="eastAsia"/>
+        </w:rPr>
+        <w:t>对于当前没有一个asset在解中的类进行如下操作：</w:t>
+      </w:r>
+    </w:p>
+    <w:p>
+      <w:pPr>
+        <w:pStyle w:val="a3"/>
+        <w:numPr>
+          <w:ilvl w:val="2"/>
+          <w:numId w:val="10"/>
+        </w:numPr>
+        <w:ind w:firstLineChars="0"/>
+      </w:pPr>
+      <w:r>
+        <w:rPr>
+          <w:rFonts w:hint="eastAsia"/>
+        </w:rPr>
+        <w:t>在该类的asset下标范围内随机一个值</w:t>
+      </w:r>
+      <w:proofErr w:type="spellStart"/>
+      <w:r>
+        <w:rPr>
+          <w:rFonts w:hint="eastAsia"/>
+        </w:rPr>
+        <w:t>rand_s</w:t>
+      </w:r>
+      <w:proofErr w:type="spellEnd"/>
+      <w:r>
+        <w:rPr>
+          <w:rFonts w:hint="eastAsia"/>
+        </w:rPr>
+        <w:t>。</w:t>
+      </w:r>
+    </w:p>
+    <w:p>
+      <w:pPr>
+        <w:pStyle w:val="a3"/>
+        <w:numPr>
+          <w:ilvl w:val="2"/>
+          <w:numId w:val="10"/>
+        </w:numPr>
+        <w:ind w:firstLineChars="0"/>
+      </w:pPr>
+      <w:r>
+        <w:rPr>
+          <w:rFonts w:hint="eastAsia"/>
+        </w:rPr>
+        <w:t>将以</w:t>
+      </w:r>
+      <w:proofErr w:type="spellStart"/>
+      <w:r>
+        <w:rPr>
+          <w:rFonts w:hint="eastAsia"/>
+        </w:rPr>
+        <w:t>rand_s</w:t>
+      </w:r>
+      <w:proofErr w:type="spellEnd"/>
+      <w:r>
+        <w:rPr>
+          <w:rFonts w:hint="eastAsia"/>
+        </w:rPr>
+        <w:t>为下标的asset加入到当前解中</w:t>
+      </w:r>
+    </w:p>
+    <w:p>
+      <w:pPr>
+        <w:pStyle w:val="a3"/>
+        <w:numPr>
+          <w:ilvl w:val="1"/>
+          <w:numId w:val="10"/>
+        </w:numPr>
+        <w:ind w:firstLineChars="0"/>
+      </w:pPr>
+      <w:r>
+        <w:rPr>
+          <w:rFonts w:hint="eastAsia"/>
+        </w:rPr>
+        <w:t>经过以上操作，类约束一定被满足，于是剩下K-|</w:t>
+      </w:r>
+      <w:r>
+        <w:t>M</w:t>
+      </w:r>
+      <w:r>
+        <w:rPr>
+          <w:rFonts w:hint="eastAsia"/>
+        </w:rPr>
+        <w:t>|个asset随机在全部未选择的asset中选择。</w:t>
+      </w:r>
+    </w:p>
+    <w:p>
+      <w:pPr>
+        <w:pStyle w:val="a3"/>
+        <w:numPr>
+          <w:ilvl w:val="1"/>
+          <w:numId w:val="10"/>
+        </w:numPr>
+        <w:ind w:firstLineChars="0"/>
+      </w:pPr>
+      <w:r>
+        <w:rPr>
+          <w:rFonts w:hint="eastAsia"/>
+        </w:rPr>
+        <w:t>令全部</w:t>
+      </w:r>
+      <w:proofErr w:type="spellStart"/>
+      <w:r>
+        <w:rPr>
+          <w:rFonts w:hint="eastAsia"/>
+        </w:rPr>
+        <w:t>w</w:t>
+      </w:r>
+      <w:r>
+        <w:t>i</w:t>
+      </w:r>
+      <w:proofErr w:type="spellEnd"/>
+      <w:r>
+        <w:rPr>
+          <w:rFonts w:hint="eastAsia"/>
+        </w:rPr>
+        <w:t>初始化为</w:t>
+      </w:r>
+      <m:oMath>
+        <m:r>
+          <m:rPr>
+            <m:sty m:val="p"/>
+          </m:rPr>
+          <w:rPr>
+            <w:rFonts w:ascii="Cambria Math" w:hAnsi="Cambria Math"/>
+          </w:rPr>
+          <m:t>ψ</m:t>
+        </m:r>
+        <m:r>
+          <m:rPr>
+            <m:sty m:val="p"/>
+          </m:rPr>
+          <w:rPr>
+            <w:rFonts w:ascii="Cambria Math" w:hAnsi="Cambria Math" w:hint="eastAsia"/>
+          </w:rPr>
+          <m:t>i</m:t>
+        </m:r>
+      </m:oMath>
+      <w:r>
+        <w:rPr>
+          <w:rFonts w:hint="eastAsia"/>
+        </w:rPr>
+        <w:t>，计算remain</w:t>
+      </w:r>
+      <w:r>
+        <w:t xml:space="preserve"> </w:t>
+      </w:r>
+      <w:r>
+        <w:rPr>
+          <w:rFonts w:hint="eastAsia"/>
+        </w:rPr>
+        <w:t>=</w:t>
+      </w:r>
+      <w:r>
+        <w:t xml:space="preserve"> 1.0-K</w:t>
+      </w:r>
+      <w:r>
+        <w:rPr>
+          <w:rFonts w:hint="eastAsia"/>
+        </w:rPr>
+        <w:t>*</w:t>
+      </w:r>
+      <m:oMath>
+        <m:r>
+          <m:rPr>
+            <m:sty m:val="p"/>
+          </m:rPr>
+          <w:rPr>
+            <w:rFonts w:ascii="Cambria Math" w:hAnsi="Cambria Math"/>
+          </w:rPr>
+          <m:t>ψ</m:t>
+        </m:r>
+        <m:r>
+          <m:rPr>
+            <m:sty m:val="p"/>
+          </m:rPr>
+          <w:rPr>
+            <w:rFonts w:ascii="Cambria Math" w:hAnsi="Cambria Math" w:hint="eastAsia"/>
+          </w:rPr>
+          <m:t>i</m:t>
+        </m:r>
+      </m:oMath>
+      <w:r>
+        <w:rPr>
+          <w:rFonts w:hint="eastAsia"/>
+        </w:rPr>
+        <w:t>，</w:t>
+      </w:r>
+      <w:proofErr w:type="spellStart"/>
+      <w:r>
+        <w:rPr>
+          <w:rFonts w:hint="eastAsia"/>
+        </w:rPr>
+        <w:t>remain</w:t>
+      </w:r>
+      <w:r>
+        <w:t>_count</w:t>
+      </w:r>
+      <w:proofErr w:type="spellEnd"/>
+      <w:r>
+        <w:t xml:space="preserve"> = remain / vi</w:t>
+      </w:r>
+      <w:r>
+        <w:rPr>
+          <w:rFonts w:hint="eastAsia"/>
+        </w:rPr>
+        <w:t>；</w:t>
+      </w:r>
+    </w:p>
+    <w:p>
+      <w:pPr>
+        <w:ind w:left="840"/>
+      </w:pPr>
+      <w:r>
+        <w:rPr>
+          <w:rFonts w:hint="eastAsia"/>
+        </w:rPr>
+        <w:t>该</w:t>
+      </w:r>
+      <w:proofErr w:type="spellStart"/>
+      <w:r>
+        <w:rPr>
+          <w:rFonts w:hint="eastAsia"/>
+        </w:rPr>
+        <w:t>remain</w:t>
+      </w:r>
+      <w:r>
+        <w:t>_count</w:t>
+      </w:r>
+      <w:proofErr w:type="spellEnd"/>
+      <w:r>
+        <w:rPr>
+          <w:rFonts w:hint="eastAsia"/>
+        </w:rPr>
+        <w:t>一定为整数。</w:t>
+      </w:r>
+    </w:p>
+    <w:p>
+      <w:pPr>
+        <w:pStyle w:val="a3"/>
+        <w:numPr>
+          <w:ilvl w:val="1"/>
+          <w:numId w:val="10"/>
+        </w:numPr>
+        <w:ind w:firstLineChars="0"/>
+      </w:pPr>
+      <w:r>
+        <w:rPr>
+          <w:rFonts w:hint="eastAsia"/>
+        </w:rPr>
+        <w:t>随机K个整数</w:t>
+      </w:r>
+      <w:proofErr w:type="spellStart"/>
+      <w:r>
+        <w:rPr>
+          <w:rFonts w:hint="eastAsia"/>
+        </w:rPr>
+        <w:t>r</w:t>
+      </w:r>
+      <w:r>
+        <w:t>and_i</w:t>
+      </w:r>
+      <w:proofErr w:type="spellEnd"/>
+      <w:r>
+        <w:rPr>
+          <w:rFonts w:hint="eastAsia"/>
+        </w:rPr>
+        <w:t>，相加</w:t>
+      </w:r>
+      <w:r>
+        <w:rPr>
+          <w:rFonts w:hint="eastAsia"/>
+        </w:rPr>
+        <w:t>并</w:t>
+      </w:r>
+      <w:r>
+        <w:rPr>
+          <w:rFonts w:hint="eastAsia"/>
+        </w:rPr>
+        <w:t>求出每个随机值的占比</w:t>
+      </w:r>
+      <w:r>
+        <w:rPr>
+          <w:rFonts w:hint="eastAsia"/>
+        </w:rPr>
+        <w:t>，</w:t>
+      </w:r>
+      <w:r>
+        <w:rPr>
+          <w:rFonts w:hint="eastAsia"/>
+        </w:rPr>
+        <w:t>令前K</w:t>
+      </w:r>
+      <w:r>
+        <w:t>-1</w:t>
+      </w:r>
+      <w:r>
+        <w:rPr>
+          <w:rFonts w:hint="eastAsia"/>
+        </w:rPr>
+        <w:t>个占比乘以</w:t>
+      </w:r>
+      <w:proofErr w:type="spellStart"/>
+      <w:r>
+        <w:rPr>
+          <w:rFonts w:hint="eastAsia"/>
+        </w:rPr>
+        <w:t>remain_</w:t>
+      </w:r>
+      <w:r>
+        <w:t>count</w:t>
+      </w:r>
+      <w:proofErr w:type="spellEnd"/>
+      <w:r>
+        <w:rPr>
+          <w:rFonts w:hint="eastAsia"/>
+        </w:rPr>
+        <w:t>并且取整并乘以vi得到</w:t>
+      </w:r>
+      <w:proofErr w:type="spellStart"/>
+      <w:r>
+        <w:rPr>
+          <w:rFonts w:hint="eastAsia"/>
+        </w:rPr>
+        <w:t>last</w:t>
+      </w:r>
+      <w:r>
+        <w:t>_wi</w:t>
+      </w:r>
+      <w:proofErr w:type="spellEnd"/>
+      <w:r>
+        <w:rPr>
+          <w:rFonts w:hint="eastAsia"/>
+        </w:rPr>
+        <w:t>，最后一个的投资比例直接加上remain</w:t>
+      </w:r>
+      <w:r>
+        <w:t>-sum(</w:t>
+      </w:r>
+      <w:proofErr w:type="spellStart"/>
+      <w:r>
+        <w:t>last_wi</w:t>
+      </w:r>
+      <w:proofErr w:type="spellEnd"/>
+      <w:r>
+        <w:t xml:space="preserve">) </w:t>
+      </w:r>
+      <w:r>
+        <w:rPr>
+          <w:rFonts w:hint="eastAsia"/>
+        </w:rPr>
+        <w:t>其中</w:t>
+      </w:r>
+      <w:proofErr w:type="spellStart"/>
+      <w:r>
+        <w:rPr>
+          <w:rFonts w:hint="eastAsia"/>
+        </w:rPr>
+        <w:t>i</w:t>
+      </w:r>
+      <w:proofErr w:type="spellEnd"/>
+      <w:r>
+        <w:t xml:space="preserve"> </w:t>
+      </w:r>
+      <w:r>
+        <w:rPr>
+          <w:rFonts w:hint="eastAsia"/>
+        </w:rPr>
+        <w:t>=</w:t>
+      </w:r>
+      <w:r>
+        <w:t xml:space="preserve"> 1</w:t>
+      </w:r>
+      <w:r>
+        <w:rPr>
+          <w:rFonts w:hint="eastAsia"/>
+        </w:rPr>
+        <w:t>，.</w:t>
+      </w:r>
+      <w:r>
+        <w:t xml:space="preserve">.. </w:t>
+      </w:r>
+      <w:r>
+        <w:rPr>
+          <w:rFonts w:hint="eastAsia"/>
+        </w:rPr>
+        <w:t>，K</w:t>
+      </w:r>
+      <w:r>
+        <w:t>-1</w:t>
+      </w:r>
+      <w:r>
+        <w:rPr>
+          <w:rFonts w:hint="eastAsia"/>
+        </w:rPr>
+        <w:t>。</w:t>
+      </w:r>
+    </w:p>
+    <w:p>
+      <w:pPr>
+        <w:pStyle w:val="a3"/>
+        <w:numPr>
+          <w:ilvl w:val="1"/>
+          <w:numId w:val="10"/>
+        </w:numPr>
+        <w:ind w:firstLineChars="0"/>
+      </w:pPr>
+      <w:r>
+        <w:rPr>
+          <w:rFonts w:hint="eastAsia"/>
+        </w:rPr>
+        <w:t>对当前解进行评估</w:t>
+      </w:r>
+    </w:p>
+    <w:p>
+      <w:pPr>
+        <w:pStyle w:val="a3"/>
+        <w:numPr>
+          <w:ilvl w:val="1"/>
+          <w:numId w:val="10"/>
+        </w:numPr>
+        <w:ind w:firstLineChars="0"/>
+      </w:pPr>
+      <w:r>
+        <w:rPr>
+          <w:rFonts w:hint="eastAsia"/>
+        </w:rPr>
+        <w:lastRenderedPageBreak/>
+        <w:t>将该解加入种群P</w:t>
+      </w:r>
+    </w:p>
+    <w:p>
+      <w:pPr>
+        <w:pStyle w:val="a3"/>
+        <w:numPr>
+          <w:ilvl w:val="0"/>
+          <w:numId w:val="10"/>
+        </w:numPr>
+        <w:ind w:firstLineChars="0"/>
+      </w:pPr>
+      <w:r>
+        <w:rPr>
+          <w:rFonts w:hint="eastAsia"/>
+        </w:rPr>
+        <w:t>计算种群拥挤度</w:t>
+      </w:r>
+    </w:p>
+    <w:p>
+      <w:r>
+        <w:rPr>
+          <w:rFonts w:hint="eastAsia"/>
+        </w:rPr>
+        <w:t>代码：</w:t>
+      </w:r>
+    </w:p>
+    <w:p>
+      <w:pPr>
+        <w:rPr>
+          <w:rFonts w:hint="eastAsia"/>
+        </w:rPr>
+      </w:pPr>
+      <w:r>
+        <w:rPr>
+          <w:noProof/>
+        </w:rPr>
+        <w:drawing>
+          <wp:inline distT="0" distB="0" distL="0" distR="0" wp14:anchorId="75A1E02C" wp14:editId="0F20B8B8">
+            <wp:extent cx="5274310" cy="4629785"/>
+            <wp:effectExtent l="0" t="0" r="2540" b="0"/>
+            <wp:docPr id="17" name="图片 17"/>
+            <wp:cNvGraphicFramePr>
+              <a:graphicFrameLocks xmlns:a="http://schemas.openxmlformats.org/drawingml/2006/main" noChangeAspect="1"/>
+            </wp:cNvGraphicFramePr>
+            <a:graphic xmlns:a="http://schemas.openxmlformats.org/drawingml/2006/main">
+              <a:graphicData uri="http://schemas.openxmlformats.org/drawingml/2006/picture">
+                <pic:pic xmlns:pic="http://schemas.openxmlformats.org/drawingml/2006/picture">
+                  <pic:nvPicPr>
+                    <pic:cNvPr id="1" name=""/>
+                    <pic:cNvPicPr/>
+                  </pic:nvPicPr>
+                  <pic:blipFill>
+                    <a:blip r:embed="rId19"/>
+                    <a:stretch>
+                      <a:fillRect/>
+                    </a:stretch>
+                  </pic:blipFill>
+                  <pic:spPr>
+                    <a:xfrm>
+                      <a:off x="0" y="0"/>
+                      <a:ext cx="5274310" cy="4629785"/>
+                    </a:xfrm>
+                    <a:prstGeom prst="rect">
+                      <a:avLst/>
+                    </a:prstGeom>
+                  </pic:spPr>
+                </pic:pic>
+              </a:graphicData>
+            </a:graphic>
+          </wp:inline>
+        </w:drawing>
+      </w:r>
+    </w:p>
+    <w:p>
+      <w:r>
+        <w:rPr>
+          <w:rFonts w:hint="eastAsia"/>
+        </w:rPr>
+        <w:t>上面的是选择的过程代码，以下是分配：</w:t>
+      </w:r>
+    </w:p>
+    <w:p>
+      <w:pPr>
+        <w:rPr>
+          <w:rFonts w:hint="eastAsia"/>
+        </w:rPr>
+      </w:pPr>
+    </w:p>
+    <w:p>
+      <w:r>
+        <w:rPr>
+          <w:noProof/>
+        </w:rPr>
+        <w:lastRenderedPageBreak/>
+        <w:drawing>
+          <wp:inline distT="0" distB="0" distL="0" distR="0" wp14:anchorId="74481B36" wp14:editId="236395CC">
+            <wp:extent cx="5274310" cy="4358640"/>
+            <wp:effectExtent l="0" t="0" r="2540" b="3810"/>
+            <wp:docPr id="18" name="图片 18"/>
+            <wp:cNvGraphicFramePr>
+              <a:graphicFrameLocks xmlns:a="http://schemas.openxmlformats.org/drawingml/2006/main" noChangeAspect="1"/>
+            </wp:cNvGraphicFramePr>
+            <a:graphic xmlns:a="http://schemas.openxmlformats.org/drawingml/2006/main">
+              <a:graphicData uri="http://schemas.openxmlformats.org/drawingml/2006/picture">
+                <pic:pic xmlns:pic="http://schemas.openxmlformats.org/drawingml/2006/picture">
+                  <pic:nvPicPr>
+                    <pic:cNvPr id="1" name=""/>
+                    <pic:cNvPicPr/>
+                  </pic:nvPicPr>
+                  <pic:blipFill>
+                    <a:blip r:embed="rId20"/>
+                    <a:stretch>
+                      <a:fillRect/>
+                    </a:stretch>
+                  </pic:blipFill>
+                  <pic:spPr>
+                    <a:xfrm>
+                      <a:off x="0" y="0"/>
+                      <a:ext cx="5274310" cy="4358640"/>
+                    </a:xfrm>
+                    <a:prstGeom prst="rect">
+                      <a:avLst/>
+                    </a:prstGeom>
+                  </pic:spPr>
+                </pic:pic>
+              </a:graphicData>
+            </a:graphic>
+          </wp:inline>
+        </w:drawing>
+      </w:r>
+    </w:p>
+    <w:p/>
+    <w:p>
+      <w:r>
+        <w:rPr>
+          <w:rFonts w:hint="eastAsia"/>
+        </w:rPr>
+        <w:t>维护A，D集合前先定义A，D集：</w:t>
+      </w:r>
+    </w:p>
+    <w:p>
+      <w:pPr>
+        <w:rPr>
+          <w:rFonts w:hint="eastAsia"/>
+        </w:rPr>
+      </w:pPr>
+      <w:r>
+        <w:rPr>
+          <w:noProof/>
+        </w:rPr>
+        <w:drawing>
+          <wp:inline distT="0" distB="0" distL="0" distR="0" wp14:anchorId="0DCCE52B" wp14:editId="3043DB06">
+            <wp:extent cx="2336800" cy="413568"/>
+            <wp:effectExtent l="0" t="0" r="6350" b="5715"/>
+            <wp:docPr id="19" name="图片 19"/>
+            <wp:cNvGraphicFramePr>
+              <a:graphicFrameLocks xmlns:a="http://schemas.openxmlformats.org/drawingml/2006/main" noChangeAspect="1"/>
+            </wp:cNvGraphicFramePr>
+            <a:graphic xmlns:a="http://schemas.openxmlformats.org/drawingml/2006/main">
+              <a:graphicData uri="http://schemas.openxmlformats.org/drawingml/2006/picture">
+                <pic:pic xmlns:pic="http://schemas.openxmlformats.org/drawingml/2006/picture">
+                  <pic:nvPicPr>
+                    <pic:cNvPr id="1" name=""/>
+                    <pic:cNvPicPr/>
+                  </pic:nvPicPr>
+                  <pic:blipFill>
+                    <a:blip r:embed="rId21"/>
+                    <a:stretch>
+                      <a:fillRect/>
+                    </a:stretch>
+                  </pic:blipFill>
+                  <pic:spPr>
+                    <a:xfrm>
+                      <a:off x="0" y="0"/>
+                      <a:ext cx="2588074" cy="458039"/>
+                    </a:xfrm>
+                    <a:prstGeom prst="rect">
+                      <a:avLst/>
+                    </a:prstGeom>
+                  </pic:spPr>
+                </pic:pic>
+              </a:graphicData>
+            </a:graphic>
+          </wp:inline>
+        </w:drawing>
+      </w:r>
+    </w:p>
+    <w:p>
+      <w:r>
+        <w:rPr>
+          <w:rFonts w:hint="eastAsia"/>
+        </w:rPr>
+        <w:t>代码7</w:t>
+      </w:r>
+      <w:r>
+        <w:t>48</w:t>
+      </w:r>
+      <w:r>
+        <w:rPr>
+          <w:rFonts w:hint="eastAsia"/>
+        </w:rPr>
+        <w:t>的A集维护函数如下：</w:t>
+      </w:r>
+    </w:p>
+    <w:p>
+      <w:pPr>
+        <w:rPr>
+          <w:rFonts w:hint="eastAsia"/>
+        </w:rPr>
+      </w:pPr>
+      <w:r>
+        <w:rPr>
+          <w:noProof/>
+        </w:rPr>
+        <w:drawing>
+          <wp:inline distT="0" distB="0" distL="0" distR="0" wp14:anchorId="06F4C6C6" wp14:editId="63CEB222">
+            <wp:extent cx="4618567" cy="1669824"/>
+            <wp:effectExtent l="0" t="0" r="0" b="6985"/>
+            <wp:docPr id="20" name="图片 20"/>
+            <wp:cNvGraphicFramePr>
+              <a:graphicFrameLocks xmlns:a="http://schemas.openxmlformats.org/drawingml/2006/main" noChangeAspect="1"/>
+            </wp:cNvGraphicFramePr>
+            <a:graphic xmlns:a="http://schemas.openxmlformats.org/drawingml/2006/main">
+              <a:graphicData uri="http://schemas.openxmlformats.org/drawingml/2006/picture">
+                <pic:pic xmlns:pic="http://schemas.openxmlformats.org/drawingml/2006/picture">
+                  <pic:nvPicPr>
+                    <pic:cNvPr id="1" name=""/>
+                    <pic:cNvPicPr/>
+                  </pic:nvPicPr>
+                  <pic:blipFill>
+                    <a:blip r:embed="rId22"/>
+                    <a:stretch>
+                      <a:fillRect/>
+                    </a:stretch>
+                  </pic:blipFill>
+                  <pic:spPr>
+                    <a:xfrm>
+                      <a:off x="0" y="0"/>
+                      <a:ext cx="4669702" cy="1688312"/>
+                    </a:xfrm>
+                    <a:prstGeom prst="rect">
+                      <a:avLst/>
+                    </a:prstGeom>
+                  </pic:spPr>
+                </pic:pic>
+              </a:graphicData>
+            </a:graphic>
+          </wp:inline>
+        </w:drawing>
+      </w:r>
+    </w:p>
+    <w:p>
+      <w:r>
+        <w:rPr>
+          <w:rFonts w:hint="eastAsia"/>
+        </w:rPr>
+        <w:t>将种群P中的全部解加进A集，再对A集进行帕累托排序，最后维护A集大小。</w:t>
+      </w:r>
+    </w:p>
+    <w:p>
+      <w:r>
+        <w:rPr>
+          <w:rFonts w:hint="eastAsia"/>
+        </w:rPr>
+        <w:t>其中cmp</w:t>
+      </w:r>
+      <w:r>
+        <w:t>1</w:t>
+      </w:r>
+      <w:r>
+        <w:rPr>
+          <w:rFonts w:hint="eastAsia"/>
+        </w:rPr>
+        <w:t>为</w:t>
+      </w:r>
+      <w:r>
+        <w:rPr>
+          <w:rFonts w:hint="eastAsia"/>
+        </w:rPr>
+        <w:t>自定义比较函数，使用S</w:t>
+      </w:r>
+      <w:r>
+        <w:t>TL</w:t>
+      </w:r>
+      <w:r>
+        <w:rPr>
+          <w:rFonts w:hint="eastAsia"/>
+        </w:rPr>
+        <w:t>里边的sort函数需要这个参数，对cmp</w:t>
+      </w:r>
+      <w:r>
+        <w:t>1</w:t>
+      </w:r>
+      <w:r>
+        <w:rPr>
+          <w:rFonts w:hint="eastAsia"/>
+        </w:rPr>
+        <w:t>函数的定义如下：</w:t>
+      </w:r>
+    </w:p>
+    <w:p>
+      <w:r>
+        <w:rPr>
+          <w:noProof/>
+        </w:rPr>
+        <w:lastRenderedPageBreak/>
+        <w:drawing>
+          <wp:inline distT="0" distB="0" distL="0" distR="0" wp14:anchorId="17C5EB7A" wp14:editId="047C6001">
+            <wp:extent cx="5274310" cy="775335"/>
+            <wp:effectExtent l="0" t="0" r="2540" b="5715"/>
+            <wp:docPr id="21" name="图片 21"/>
+            <wp:cNvGraphicFramePr>
+              <a:graphicFrameLocks xmlns:a="http://schemas.openxmlformats.org/drawingml/2006/main" noChangeAspect="1"/>
+            </wp:cNvGraphicFramePr>
+            <a:graphic xmlns:a="http://schemas.openxmlformats.org/drawingml/2006/main">
+              <a:graphicData uri="http://schemas.openxmlformats.org/drawingml/2006/picture">
+                <pic:pic xmlns:pic="http://schemas.openxmlformats.org/drawingml/2006/picture">
+                  <pic:nvPicPr>
+                    <pic:cNvPr id="1" name=""/>
+                    <pic:cNvPicPr/>
+                  </pic:nvPicPr>
+                  <pic:blipFill>
+                    <a:blip r:embed="rId23"/>
+                    <a:stretch>
+                      <a:fillRect/>
+                    </a:stretch>
+                  </pic:blipFill>
+                  <pic:spPr>
+                    <a:xfrm>
+                      <a:off x="0" y="0"/>
+                      <a:ext cx="5274310" cy="775335"/>
+                    </a:xfrm>
+                    <a:prstGeom prst="rect">
+                      <a:avLst/>
+                    </a:prstGeom>
+                  </pic:spPr>
+                </pic:pic>
+              </a:graphicData>
+            </a:graphic>
+          </wp:inline>
+        </w:drawing>
+      </w:r>
+    </w:p>
+    <w:p/>
+    <w:p>
+      <w:proofErr w:type="spellStart"/>
+      <w:r>
+        <w:rPr>
+          <w:rFonts w:hint="eastAsia"/>
+        </w:rPr>
+        <w:t>Main</w:t>
+      </w:r>
+      <w:r>
+        <w:t>tain_D</w:t>
+      </w:r>
+      <w:proofErr w:type="spellEnd"/>
+      <w:r>
+        <w:rPr>
+          <w:rFonts w:hint="eastAsia"/>
+        </w:rPr>
+        <w:t>函数以及cmp2函数定义如下：</w:t>
+      </w:r>
+    </w:p>
+    <w:p>
+      <w:r>
+        <w:rPr>
+          <w:noProof/>
+        </w:rPr>
+        <w:drawing>
+          <wp:inline distT="0" distB="0" distL="0" distR="0" wp14:anchorId="3FC08E60" wp14:editId="63E8A4F3">
+            <wp:extent cx="4572000" cy="2274441"/>
+            <wp:effectExtent l="0" t="0" r="0" b="0"/>
+            <wp:docPr id="22" name="图片 22"/>
+            <wp:cNvGraphicFramePr>
+              <a:graphicFrameLocks xmlns:a="http://schemas.openxmlformats.org/drawingml/2006/main" noChangeAspect="1"/>
+            </wp:cNvGraphicFramePr>
+            <a:graphic xmlns:a="http://schemas.openxmlformats.org/drawingml/2006/main">
+              <a:graphicData uri="http://schemas.openxmlformats.org/drawingml/2006/picture">
+                <pic:pic xmlns:pic="http://schemas.openxmlformats.org/drawingml/2006/picture">
+                  <pic:nvPicPr>
+                    <pic:cNvPr id="1" name=""/>
+                    <pic:cNvPicPr/>
+                  </pic:nvPicPr>
+                  <pic:blipFill>
+                    <a:blip r:embed="rId24"/>
+                    <a:stretch>
+                      <a:fillRect/>
+                    </a:stretch>
+                  </pic:blipFill>
+                  <pic:spPr>
+                    <a:xfrm>
+                      <a:off x="0" y="0"/>
+                      <a:ext cx="4593896" cy="2285333"/>
+                    </a:xfrm>
+                    <a:prstGeom prst="rect">
+                      <a:avLst/>
+                    </a:prstGeom>
+                  </pic:spPr>
+                </pic:pic>
+              </a:graphicData>
+            </a:graphic>
+          </wp:inline>
+        </w:drawing>
+      </w:r>
+    </w:p>
+    <w:p>
+      <w:pPr>
+        <w:rPr>
+          <w:rFonts w:hint="eastAsia"/>
+        </w:rPr>
+      </w:pPr>
+      <w:r>
+        <w:rPr>
+          <w:rFonts w:hint="eastAsia"/>
+        </w:rPr>
+        <w:t>该方法与</w:t>
+      </w:r>
+      <w:proofErr w:type="spellStart"/>
+      <w:r>
+        <w:rPr>
+          <w:rFonts w:hint="eastAsia"/>
+        </w:rPr>
+        <w:t>M</w:t>
+      </w:r>
+      <w:r>
+        <w:t>aintain_A</w:t>
+      </w:r>
+      <w:proofErr w:type="spellEnd"/>
+      <w:r>
+        <w:rPr>
+          <w:rFonts w:hint="eastAsia"/>
+        </w:rPr>
+        <w:t>函数类似。</w:t>
+      </w:r>
+    </w:p>
+    <w:p>
+      <w:r>
+        <w:rPr>
+          <w:rFonts w:hint="eastAsia"/>
+        </w:rPr>
+        <w:t>cm</w:t>
+      </w:r>
+      <w:r>
+        <w:t>p1</w:t>
+      </w:r>
+      <w:r>
+        <w:rPr>
+          <w:rFonts w:hint="eastAsia"/>
+        </w:rPr>
+        <w:t>和c</w:t>
+      </w:r>
+      <w:r>
+        <w:t>mp2</w:t>
+      </w:r>
+      <w:r>
+        <w:rPr>
+          <w:rFonts w:hint="eastAsia"/>
+        </w:rPr>
+        <w:t>函数中，如果a，b顺序正确则返回true，否则返回false。</w:t>
+      </w:r>
+    </w:p>
+    <w:p/>
+    <w:p>
+      <w:r>
+        <w:rPr>
+          <w:rFonts w:hint="eastAsia"/>
+        </w:rPr>
+        <w:t>计算浓度前定义了全局变量C[</w:t>
+      </w:r>
+      <w:r>
+        <w:t>];</w:t>
+      </w:r>
+    </w:p>
+    <w:p>
+      <w:pPr>
+        <w:rPr>
+          <w:rFonts w:hint="eastAsia"/>
+        </w:rPr>
+      </w:pPr>
+      <w:r>
+        <w:rPr>
+          <w:noProof/>
+        </w:rPr>
+        <w:drawing>
+          <wp:inline distT="0" distB="0" distL="0" distR="0" wp14:anchorId="4D9CF49C" wp14:editId="40AA3A10">
+            <wp:extent cx="1502833" cy="340264"/>
+            <wp:effectExtent l="0" t="0" r="2540" b="3175"/>
+            <wp:docPr id="23" name="图片 23"/>
+            <wp:cNvGraphicFramePr>
+              <a:graphicFrameLocks xmlns:a="http://schemas.openxmlformats.org/drawingml/2006/main" noChangeAspect="1"/>
+            </wp:cNvGraphicFramePr>
+            <a:graphic xmlns:a="http://schemas.openxmlformats.org/drawingml/2006/main">
+              <a:graphicData uri="http://schemas.openxmlformats.org/drawingml/2006/picture">
+                <pic:pic xmlns:pic="http://schemas.openxmlformats.org/drawingml/2006/picture">
+                  <pic:nvPicPr>
+                    <pic:cNvPr id="1" name=""/>
+                    <pic:cNvPicPr/>
+                  </pic:nvPicPr>
+                  <pic:blipFill>
+                    <a:blip r:embed="rId25"/>
+                    <a:stretch>
+                      <a:fillRect/>
+                    </a:stretch>
+                  </pic:blipFill>
+                  <pic:spPr>
+                    <a:xfrm>
+                      <a:off x="0" y="0"/>
+                      <a:ext cx="1626152" cy="368185"/>
+                    </a:xfrm>
+                    <a:prstGeom prst="rect">
+                      <a:avLst/>
+                    </a:prstGeom>
+                  </pic:spPr>
+                </pic:pic>
+              </a:graphicData>
+            </a:graphic>
+          </wp:inline>
+        </w:drawing>
+      </w:r>
+    </w:p>
+    <w:p>
+      <w:proofErr w:type="spellStart"/>
+      <w:r>
+        <w:rPr>
+          <w:rFonts w:hint="eastAsia"/>
+        </w:rPr>
+        <w:t>Cal</w:t>
+      </w:r>
+      <w:r>
+        <w:t>culate_C</w:t>
+      </w:r>
+      <w:proofErr w:type="spellEnd"/>
+      <w:r>
+        <w:rPr>
+          <w:rFonts w:hint="eastAsia"/>
+        </w:rPr>
+        <w:t>函数定义如下：</w:t>
+      </w:r>
+    </w:p>
+    <w:p>
+      <w:r>
+        <w:rPr>
+          <w:noProof/>
+        </w:rPr>
+        <w:drawing>
+          <wp:inline distT="0" distB="0" distL="0" distR="0" wp14:anchorId="507481EB" wp14:editId="05C1C81D">
+            <wp:extent cx="4694767" cy="1725635"/>
+            <wp:effectExtent l="0" t="0" r="0" b="8255"/>
+            <wp:docPr id="24" name="图片 24"/>
+            <wp:cNvGraphicFramePr>
+              <a:graphicFrameLocks xmlns:a="http://schemas.openxmlformats.org/drawingml/2006/main" noChangeAspect="1"/>
+            </wp:cNvGraphicFramePr>
+            <a:graphic xmlns:a="http://schemas.openxmlformats.org/drawingml/2006/main">
+              <a:graphicData uri="http://schemas.openxmlformats.org/drawingml/2006/picture">
+                <pic:pic xmlns:pic="http://schemas.openxmlformats.org/drawingml/2006/picture">
+                  <pic:nvPicPr>
+                    <pic:cNvPr id="1" name=""/>
+                    <pic:cNvPicPr/>
+                  </pic:nvPicPr>
+                  <pic:blipFill>
+                    <a:blip r:embed="rId26"/>
+                    <a:stretch>
+                      <a:fillRect/>
+                    </a:stretch>
+                  </pic:blipFill>
+                  <pic:spPr>
+                    <a:xfrm>
+                      <a:off x="0" y="0"/>
+                      <a:ext cx="4715331" cy="1733193"/>
+                    </a:xfrm>
+                    <a:prstGeom prst="rect">
+                      <a:avLst/>
+                    </a:prstGeom>
+                  </pic:spPr>
+                </pic:pic>
+              </a:graphicData>
+            </a:graphic>
+          </wp:inline>
+        </w:drawing>
+      </w:r>
+    </w:p>
+    <w:p>
+      <w:r>
+        <w:rPr>
+          <w:rFonts w:hint="eastAsia"/>
+        </w:rPr>
+        <w:t>因为C要重新计算，所以将C重新设置为0。</w:t>
+      </w:r>
+    </w:p>
+    <w:p>
+      <w:pPr>
+        <w:rPr>
+          <w:rFonts w:hint="eastAsia"/>
+        </w:rPr>
+      </w:pPr>
+      <w:bookmarkStart w:id="0" w:name="_GoBack"/>
+      <w:bookmarkEnd w:id="0"/>
+    </w:p>
+    <w:p>
+      <w:pPr>
+        <w:rPr>
+          <w:rFonts w:hint="eastAsia"/>
+        </w:rPr>
+      </w:pPr>
+    </w:p>
     <w:sectPr>
       <w:pgSz w:w="11906" w:h="16838"/>
       <w:pgMar w:top="1440" w:right="1800" w:bottom="1440" w:left="1800" w:header="851" w:footer="992" w:gutter="0"/>
@@ -4749,6 +5948,95 @@
 <file path=word/numbering.xml><?xml version="1.0" encoding="utf-8"?>
 <w:numbering xmlns:wpc="http://schemas.microsoft.com/office/word/2010/wordprocessingCanvas" xmlns:cx="http://schemas.microsoft.com/office/drawing/2014/chartex" xmlns:cx1="http://schemas.microsoft.com/office/drawing/2015/9/8/chartex" xmlns:cx2="http://schemas.microsoft.com/office/drawing/2015/10/21/chartex" xmlns:cx3="http://schemas.microsoft.com/office/drawing/2016/5/9/chartex" xmlns:cx4="http://schemas.microsoft.com/office/drawing/2016/5/10/chartex" xmlns:cx5="http://schemas.microsoft.com/office/drawing/2016/5/11/chartex" xmlns:cx6="http://schemas.microsoft.com/office/drawing/2016/5/12/chartex" xmlns:cx7="http://schemas.microsoft.com/office/drawing/2016/5/13/chartex" xmlns:cx8="http://schemas.microsoft.com/office/drawing/2016/5/14/chartex" xmlns:mc="http://schemas.openxmlformats.org/markup-compatibility/2006" xmlns:aink="http://schemas.microsoft.com/office/drawing/2016/ink" xmlns:am3d="http://schemas.microsoft.com/office/drawing/2017/model3d" xmlns:o="urn:schemas-microsoft-com:office:office" xmlns:r="http://schemas.openxmlformats.org/officeDocument/2006/relationships" xmlns:m="http://schemas.openxmlformats.org/officeDocument/2006/math" xmlns:v="urn:schemas-microsoft-com:vml" xmlns:wp14="http://schemas.microsoft.com/office/word/2010/wordprocessingDrawing" xmlns:wp="http://schemas.openxmlformats.org/drawingml/2006/wordprocessingDrawing" xmlns:w10="urn:schemas-microsoft-com:office:word" xmlns:w="http://schemas.openxmlformats.org/wordprocessingml/2006/main" xmlns:w14="http://schemas.microsoft.com/office/word/2010/wordml" xmlns:w15="http://schemas.microsoft.com/office/word/2012/wordml" xmlns:w16cid="http://schemas.microsoft.com/office/word/2016/wordml/cid" xmlns:w16se="http://schemas.microsoft.com/office/word/2015/wordml/symex" xmlns:wpg="http://schemas.microsoft.com/office/word/2010/wordprocessingGroup" xmlns:wpi="http://schemas.microsoft.com/office/word/2010/wordprocessingInk" xmlns:wne="http://schemas.microsoft.com/office/word/2006/wordml" xmlns:wps="http://schemas.microsoft.com/office/word/2010/wordprocessingShape" mc:Ignorable="w14 w15 w16se w16cid wp14">
   <w:abstractNum w:abstractNumId="0" w15:restartNumberingAfterBreak="0">
+    <w:nsid w:val="04A96D93"/>
+    <w:multiLevelType w:val="hybridMultilevel"/>
+    <w:tmpl w:val="81FACFFC"/>
+    <w:lvl w:ilvl="0" w:tplc="63E016BC">
+      <w:start w:val="1"/>
+      <w:numFmt w:val="decimal"/>
+      <w:lvlText w:val="%1."/>
+      <w:lvlJc w:val="left"/>
+      <w:pPr>
+        <w:ind w:left="780" w:hanging="360"/>
+      </w:pPr>
+      <w:rPr>
+        <w:rFonts w:hint="default"/>
+      </w:rPr>
+    </w:lvl>
+    <w:lvl w:ilvl="1" w:tplc="04090019">
+      <w:start w:val="1"/>
+      <w:numFmt w:val="lowerLetter"/>
+      <w:lvlText w:val="%2)"/>
+      <w:lvlJc w:val="left"/>
+      <w:pPr>
+        <w:ind w:left="1260" w:hanging="420"/>
+      </w:pPr>
+    </w:lvl>
+    <w:lvl w:ilvl="2" w:tplc="0409001B" w:tentative="1">
+      <w:start w:val="1"/>
+      <w:numFmt w:val="lowerRoman"/>
+      <w:lvlText w:val="%3."/>
+      <w:lvlJc w:val="right"/>
+      <w:pPr>
+        <w:ind w:left="1680" w:hanging="420"/>
+      </w:pPr>
+    </w:lvl>
+    <w:lvl w:ilvl="3" w:tplc="0409000F" w:tentative="1">
+      <w:start w:val="1"/>
+      <w:numFmt w:val="decimal"/>
+      <w:lvlText w:val="%4."/>
+      <w:lvlJc w:val="left"/>
+      <w:pPr>
+        <w:ind w:left="2100" w:hanging="420"/>
+      </w:pPr>
+    </w:lvl>
+    <w:lvl w:ilvl="4" w:tplc="04090019" w:tentative="1">
+      <w:start w:val="1"/>
+      <w:numFmt w:val="lowerLetter"/>
+      <w:lvlText w:val="%5)"/>
+      <w:lvlJc w:val="left"/>
+      <w:pPr>
+        <w:ind w:left="2520" w:hanging="420"/>
+      </w:pPr>
+    </w:lvl>
+    <w:lvl w:ilvl="5" w:tplc="0409001B" w:tentative="1">
+      <w:start w:val="1"/>
+      <w:numFmt w:val="lowerRoman"/>
+      <w:lvlText w:val="%6."/>
+      <w:lvlJc w:val="right"/>
+      <w:pPr>
+        <w:ind w:left="2940" w:hanging="420"/>
+      </w:pPr>
+    </w:lvl>
+    <w:lvl w:ilvl="6" w:tplc="0409000F" w:tentative="1">
+      <w:start w:val="1"/>
+      <w:numFmt w:val="decimal"/>
+      <w:lvlText w:val="%7."/>
+      <w:lvlJc w:val="left"/>
+      <w:pPr>
+        <w:ind w:left="3360" w:hanging="420"/>
+      </w:pPr>
+    </w:lvl>
+    <w:lvl w:ilvl="7" w:tplc="04090019" w:tentative="1">
+      <w:start w:val="1"/>
+      <w:numFmt w:val="lowerLetter"/>
+      <w:lvlText w:val="%8)"/>
+      <w:lvlJc w:val="left"/>
+      <w:pPr>
+        <w:ind w:left="3780" w:hanging="420"/>
+      </w:pPr>
+    </w:lvl>
+    <w:lvl w:ilvl="8" w:tplc="0409001B" w:tentative="1">
+      <w:start w:val="1"/>
+      <w:numFmt w:val="lowerRoman"/>
+      <w:lvlText w:val="%9."/>
+      <w:lvlJc w:val="right"/>
+      <w:pPr>
+        <w:ind w:left="4200" w:hanging="420"/>
+      </w:pPr>
+    </w:lvl>
+  </w:abstractNum>
+  <w:abstractNum w:abstractNumId="1" w15:restartNumberingAfterBreak="0">
     <w:nsid w:val="059B370F"/>
     <w:multiLevelType w:val="hybridMultilevel"/>
     <w:tmpl w:val="53C4DF34"/>
@@ -4837,7 +6125,7 @@
       </w:pPr>
     </w:lvl>
   </w:abstractNum>
-  <w:abstractNum w:abstractNumId="1" w15:restartNumberingAfterBreak="0">
+  <w:abstractNum w:abstractNumId="2" w15:restartNumberingAfterBreak="0">
     <w:nsid w:val="2A025375"/>
     <w:multiLevelType w:val="hybridMultilevel"/>
     <w:tmpl w:val="F5F0B30E"/>
@@ -4926,7 +6214,96 @@
       </w:pPr>
     </w:lvl>
   </w:abstractNum>
-  <w:abstractNum w:abstractNumId="2" w15:restartNumberingAfterBreak="0">
+  <w:abstractNum w:abstractNumId="3" w15:restartNumberingAfterBreak="0">
+    <w:nsid w:val="34090631"/>
+    <w:multiLevelType w:val="hybridMultilevel"/>
+    <w:tmpl w:val="3AB23532"/>
+    <w:lvl w:ilvl="0" w:tplc="01B6EE80">
+      <w:start w:val="1"/>
+      <w:numFmt w:val="decimal"/>
+      <w:lvlText w:val="%1."/>
+      <w:lvlJc w:val="left"/>
+      <w:pPr>
+        <w:ind w:left="360" w:hanging="360"/>
+      </w:pPr>
+      <w:rPr>
+        <w:rFonts w:hint="default"/>
+      </w:rPr>
+    </w:lvl>
+    <w:lvl w:ilvl="1" w:tplc="04090019">
+      <w:start w:val="1"/>
+      <w:numFmt w:val="lowerLetter"/>
+      <w:lvlText w:val="%2)"/>
+      <w:lvlJc w:val="left"/>
+      <w:pPr>
+        <w:ind w:left="840" w:hanging="420"/>
+      </w:pPr>
+    </w:lvl>
+    <w:lvl w:ilvl="2" w:tplc="0409001B">
+      <w:start w:val="1"/>
+      <w:numFmt w:val="lowerRoman"/>
+      <w:lvlText w:val="%3."/>
+      <w:lvlJc w:val="right"/>
+      <w:pPr>
+        <w:ind w:left="1260" w:hanging="420"/>
+      </w:pPr>
+    </w:lvl>
+    <w:lvl w:ilvl="3" w:tplc="0409000F" w:tentative="1">
+      <w:start w:val="1"/>
+      <w:numFmt w:val="decimal"/>
+      <w:lvlText w:val="%4."/>
+      <w:lvlJc w:val="left"/>
+      <w:pPr>
+        <w:ind w:left="1680" w:hanging="420"/>
+      </w:pPr>
+    </w:lvl>
+    <w:lvl w:ilvl="4" w:tplc="04090019" w:tentative="1">
+      <w:start w:val="1"/>
+      <w:numFmt w:val="lowerLetter"/>
+      <w:lvlText w:val="%5)"/>
+      <w:lvlJc w:val="left"/>
+      <w:pPr>
+        <w:ind w:left="2100" w:hanging="420"/>
+      </w:pPr>
+    </w:lvl>
+    <w:lvl w:ilvl="5" w:tplc="0409001B" w:tentative="1">
+      <w:start w:val="1"/>
+      <w:numFmt w:val="lowerRoman"/>
+      <w:lvlText w:val="%6."/>
+      <w:lvlJc w:val="right"/>
+      <w:pPr>
+        <w:ind w:left="2520" w:hanging="420"/>
+      </w:pPr>
+    </w:lvl>
+    <w:lvl w:ilvl="6" w:tplc="0409000F" w:tentative="1">
+      <w:start w:val="1"/>
+      <w:numFmt w:val="decimal"/>
+      <w:lvlText w:val="%7."/>
+      <w:lvlJc w:val="left"/>
+      <w:pPr>
+        <w:ind w:left="2940" w:hanging="420"/>
+      </w:pPr>
+    </w:lvl>
+    <w:lvl w:ilvl="7" w:tplc="04090019" w:tentative="1">
+      <w:start w:val="1"/>
+      <w:numFmt w:val="lowerLetter"/>
+      <w:lvlText w:val="%8)"/>
+      <w:lvlJc w:val="left"/>
+      <w:pPr>
+        <w:ind w:left="3360" w:hanging="420"/>
+      </w:pPr>
+    </w:lvl>
+    <w:lvl w:ilvl="8" w:tplc="0409001B" w:tentative="1">
+      <w:start w:val="1"/>
+      <w:numFmt w:val="lowerRoman"/>
+      <w:lvlText w:val="%9."/>
+      <w:lvlJc w:val="right"/>
+      <w:pPr>
+        <w:ind w:left="3780" w:hanging="420"/>
+      </w:pPr>
+    </w:lvl>
+  </w:abstractNum>
+  <w:abstractNum w:abstractNumId="4" w15:restartNumberingAfterBreak="0">
     <w:nsid w:val="3DF1790B"/>
     <w:multiLevelType w:val="hybridMultilevel"/>
     <w:tmpl w:val="3D846AE8"/>
@@ -5016,7 +6393,7 @@
       </w:pPr>
     </w:lvl>
   </w:abstractNum>
-  <w:abstractNum w:abstractNumId="3" w15:restartNumberingAfterBreak="0">
+  <w:abstractNum w:abstractNumId="5" w15:restartNumberingAfterBreak="0">
     <w:nsid w:val="417851C4"/>
     <w:multiLevelType w:val="hybridMultilevel"/>
     <w:tmpl w:val="D71CE7EE"/>
@@ -5105,7 +6482,7 @@
       </w:pPr>
     </w:lvl>
   </w:abstractNum>
-  <w:abstractNum w:abstractNumId="4" w15:restartNumberingAfterBreak="0">
+  <w:abstractNum w:abstractNumId="6" w15:restartNumberingAfterBreak="0">
     <w:nsid w:val="4B8D2234"/>
     <w:multiLevelType w:val="hybridMultilevel"/>
     <w:tmpl w:val="BE625924"/>
@@ -5194,7 +6571,7 @@
       </w:pPr>
     </w:lvl>
   </w:abstractNum>
-  <w:abstractNum w:abstractNumId="5" w15:restartNumberingAfterBreak="0">
+  <w:abstractNum w:abstractNumId="7" w15:restartNumberingAfterBreak="0">
     <w:nsid w:val="58904BE2"/>
     <w:multiLevelType w:val="hybridMultilevel"/>
     <w:tmpl w:val="2B48F450"/>
@@ -5283,7 +6660,7 @@
       </w:pPr>
     </w:lvl>
   </w:abstractNum>
-  <w:abstractNum w:abstractNumId="6" w15:restartNumberingAfterBreak="0">
+  <w:abstractNum w:abstractNumId="8" w15:restartNumberingAfterBreak="0">
     <w:nsid w:val="5D5A0424"/>
     <w:multiLevelType w:val="hybridMultilevel"/>
     <w:tmpl w:val="D7AA369C"/>
@@ -5372,7 +6749,7 @@
       </w:pPr>
     </w:lvl>
   </w:abstractNum>
-  <w:abstractNum w:abstractNumId="7" w15:restartNumberingAfterBreak="0">
+  <w:abstractNum w:abstractNumId="9" w15:restartNumberingAfterBreak="0">
     <w:nsid w:val="772B73CC"/>
     <w:multiLevelType w:val="hybridMultilevel"/>
     <w:tmpl w:val="7A8A74C2"/>
@@ -5462,28 +6839,34 @@
     </w:lvl>
   </w:abstractNum>
   <w:num w:numId="1">
+    <w:abstractNumId w:val="4"/>
+  </w:num>
+  <w:num w:numId="2">
+    <w:abstractNumId w:val="1"/>
+  </w:num>
+  <w:num w:numId="3">
+    <w:abstractNumId w:val="9"/>
+  </w:num>
+  <w:num w:numId="4">
+    <w:abstractNumId w:val="8"/>
+  </w:num>
+  <w:num w:numId="5">
+    <w:abstractNumId w:val="5"/>
+  </w:num>
+  <w:num w:numId="6">
     <w:abstractNumId w:val="2"/>
   </w:num>
-  <w:num w:numId="2">
+  <w:num w:numId="7">
+    <w:abstractNumId w:val="6"/>
+  </w:num>
+  <w:num w:numId="8">
+    <w:abstractNumId w:val="7"/>
+  </w:num>
+  <w:num w:numId="9">
     <w:abstractNumId w:val="0"/>
   </w:num>
-  <w:num w:numId="3">
-    <w:abstractNumId w:val="7"/>
-  </w:num>
-  <w:num w:numId="4">
-    <w:abstractNumId w:val="6"/>
-  </w:num>
-  <w:num w:numId="5">
+  <w:num w:numId="10">
     <w:abstractNumId w:val="3"/>
-  </w:num>
-  <w:num w:numId="6">
-    <w:abstractNumId w:val="1"/>
-  </w:num>
-  <w:num w:numId="7">
-    <w:abstractNumId w:val="4"/>
-  </w:num>
-  <w:num w:numId="8">
-    <w:abstractNumId w:val="5"/>
   </w:num>
 </w:numbering>
 </file>

</xml_diff>